<commit_message>
5HR02 half of AC2.2
</commit_message>
<xml_diff>
--- a/5HRO2/muneera/5HR02 Talent management and workforce planning - June 20241.docx
+++ b/5HRO2/muneera/5HR02 Talent management and workforce planning - June 20241.docx
@@ -835,7 +835,7 @@
               </wp:anchor>
             </w:drawing>
           </mc:Choice>
-          <mc:Fallback xmlns:w16du="http://schemas.microsoft.com/office/word/2023/wordml/word16du" xmlns:a14="http://schemas.microsoft.com/office/drawing/2010/main" xmlns:pic="http://schemas.openxmlformats.org/drawingml/2006/picture" xmlns:a="http://schemas.openxmlformats.org/drawingml/2006/main">
+          <mc:Fallback xmlns:a="http://schemas.openxmlformats.org/drawingml/2006/main" xmlns:pic="http://schemas.openxmlformats.org/drawingml/2006/picture" xmlns:a14="http://schemas.microsoft.com/office/drawing/2010/main" xmlns:w16du="http://schemas.microsoft.com/office/word/2023/wordml/word16du">
             <w:pict w14:anchorId="55B83A93">
               <v:rect id="Rectangle 3" style="position:absolute;margin-left:-70.65pt;margin-top:-780.5pt;width:631.8pt;height:855.6pt;z-index:-251659265;visibility:visible;mso-wrap-style:square;mso-width-percent:0;mso-height-percent:0;mso-wrap-distance-left:9pt;mso-wrap-distance-top:0;mso-wrap-distance-right:9pt;mso-wrap-distance-bottom:0;mso-position-horizontal:absolute;mso-position-horizontal-relative:text;mso-position-vertical:absolute;mso-position-vertical-relative:text;mso-width-percent:0;mso-height-percent:0;mso-width-relative:margin;mso-height-relative:margin;v-text-anchor:middle" o:spid="_x0000_s1026" fillcolor="#d8edcc [662]" strokecolor="#28062e [1604]" strokeweight="1pt" w14:anchorId="7623DD59" o:gfxdata="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"/>
             </w:pict>
@@ -918,7 +918,7 @@
               </wp:anchor>
             </w:drawing>
           </mc:Choice>
-          <mc:Fallback xmlns:w16du="http://schemas.microsoft.com/office/word/2023/wordml/word16du" xmlns:a="http://schemas.openxmlformats.org/drawingml/2006/main" xmlns:pic="http://schemas.openxmlformats.org/drawingml/2006/picture" xmlns:a14="http://schemas.microsoft.com/office/drawing/2010/main">
+          <mc:Fallback xmlns:a14="http://schemas.microsoft.com/office/drawing/2010/main" xmlns:pic="http://schemas.openxmlformats.org/drawingml/2006/picture" xmlns:a="http://schemas.openxmlformats.org/drawingml/2006/main" xmlns:w16du="http://schemas.microsoft.com/office/word/2023/wordml/word16du">
             <w:pict w14:anchorId="2FD6F654">
               <v:rect id="Rectangle 8" style="position:absolute;margin-left:0;margin-top:0;width:601.1pt;height:891.8pt;z-index:-251658239;visibility:visible;mso-wrap-style:square;mso-width-percent:0;mso-height-percent:0;mso-wrap-distance-left:9pt;mso-wrap-distance-top:0;mso-wrap-distance-right:9pt;mso-wrap-distance-bottom:0;mso-position-horizontal:left;mso-position-horizontal-relative:page;mso-position-vertical:center;mso-position-vertical-relative:page;mso-width-percent:0;mso-height-percent:0;mso-width-relative:margin;mso-height-relative:margin;v-text-anchor:middle" o:spid="_x0000_s1026" fillcolor="#b1db99 [1302]" strokecolor="#28062e [1604]" strokeweight="1pt" w14:anchorId="2B62D2D0" o:gfxdata="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">
                 <v:fill opacity="3341f"/>
@@ -2963,7 +2963,7 @@
               </wp:anchor>
             </w:drawing>
           </mc:Choice>
-          <mc:Fallback xmlns:w16du="http://schemas.microsoft.com/office/word/2023/wordml/word16du" xmlns:a14="http://schemas.microsoft.com/office/drawing/2010/main" xmlns:pic="http://schemas.openxmlformats.org/drawingml/2006/picture" xmlns:a="http://schemas.openxmlformats.org/drawingml/2006/main">
+          <mc:Fallback xmlns:a="http://schemas.openxmlformats.org/drawingml/2006/main" xmlns:pic="http://schemas.openxmlformats.org/drawingml/2006/picture" xmlns:a14="http://schemas.microsoft.com/office/drawing/2010/main" xmlns:w16du="http://schemas.microsoft.com/office/word/2023/wordml/word16du">
             <w:pict w14:anchorId="369E22E5">
               <v:rect id="Rectangle 5" style="position:absolute;margin-left:28.2pt;margin-top:.75pt;width:538.7pt;height:106.2pt;z-index:-251658234;visibility:visible;mso-wrap-style:square;mso-width-percent:0;mso-height-percent:0;mso-wrap-distance-left:9pt;mso-wrap-distance-top:0;mso-wrap-distance-right:9pt;mso-wrap-distance-bottom:0;mso-position-horizontal:absolute;mso-position-horizontal-relative:page;mso-position-vertical:absolute;mso-position-vertical-relative:margin;mso-width-percent:0;mso-height-percent:0;mso-width-relative:margin;mso-height-relative:margin;v-text-anchor:middle" o:spid="_x0000_s1026" fillcolor="#8aca66 [1942]" stroked="f" strokeweight="1pt" w14:anchorId="5BBF333B" o:gfxdata="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">
                 <v:fill opacity="3341f"/>
@@ -3150,7 +3150,7 @@
               </wp:anchor>
             </w:drawing>
           </mc:Choice>
-          <mc:Fallback xmlns:w16du="http://schemas.microsoft.com/office/word/2023/wordml/word16du" xmlns:a14="http://schemas.microsoft.com/office/drawing/2010/main" xmlns:pic="http://schemas.openxmlformats.org/drawingml/2006/picture" xmlns:a="http://schemas.openxmlformats.org/drawingml/2006/main">
+          <mc:Fallback xmlns:a="http://schemas.openxmlformats.org/drawingml/2006/main" xmlns:pic="http://schemas.openxmlformats.org/drawingml/2006/picture" xmlns:a14="http://schemas.microsoft.com/office/drawing/2010/main" xmlns:w16du="http://schemas.microsoft.com/office/word/2023/wordml/word16du">
             <w:pict w14:anchorId="6642F2C0">
               <v:rect id="Rectangle 2" style="position:absolute;margin-left:28pt;margin-top:167.4pt;width:538.7pt;height:519.5pt;z-index:-251658240;visibility:visible;mso-wrap-style:square;mso-width-percent:0;mso-height-percent:0;mso-wrap-distance-left:9pt;mso-wrap-distance-top:0;mso-wrap-distance-right:9pt;mso-wrap-distance-bottom:0;mso-position-horizontal:absolute;mso-position-horizontal-relative:page;mso-position-vertical:absolute;mso-position-vertical-relative:margin;mso-width-percent:0;mso-height-percent:0;mso-width-relative:margin;mso-height-relative:margin;v-text-anchor:middle" o:spid="_x0000_s1026" fillcolor="#8aca66 [1942]" stroked="f" strokeweight="1pt" w14:anchorId="647B2F6E" o:gfxdata="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">
                 <v:fill opacity="3341f"/>
@@ -6860,19 +6860,28 @@
               <w:jc w:val="both"/>
               <w:rPr>
                 <w:rFonts w:ascii="Calibri" w:hAnsi="Calibri" w:cs="Calibri"/>
-                <w:i/>
-                <w:iCs/>
+                <w:b/>
+                <w:bCs/>
                 <w:color w:val="6D0E28" w:themeColor="accent4" w:themeShade="80"/>
               </w:rPr>
             </w:pPr>
             <w:r>
               <w:rPr>
                 <w:rFonts w:ascii="Calibri" w:hAnsi="Calibri" w:cs="Calibri"/>
-                <w:i/>
-                <w:iCs/>
-                <w:color w:val="243E15" w:themeColor="accent3" w:themeShade="80"/>
-              </w:rPr>
-              <w:t>Type here…</w:t>
+                <w:b/>
+                <w:bCs/>
+                <w:color w:val="6D0E28" w:themeColor="accent4" w:themeShade="80"/>
+              </w:rPr>
+              <w:t>Managerial Jud</w:t>
+            </w:r>
+            <w:r>
+              <w:rPr>
+                <w:rFonts w:ascii="Calibri" w:hAnsi="Calibri" w:cs="Calibri"/>
+                <w:b/>
+                <w:bCs/>
+                <w:color w:val="6D0E28" w:themeColor="accent4" w:themeShade="80"/>
+              </w:rPr>
+              <w:t>gment:</w:t>
             </w:r>
           </w:p>
           <w:p>
@@ -6880,10 +6889,167 @@
               <w:jc w:val="both"/>
               <w:rPr>
                 <w:rFonts w:ascii="Calibri" w:hAnsi="Calibri" w:cs="Calibri"/>
-                <w:b/>
-                <w:bCs/>
-                <w:sz w:val="20"/>
-                <w:szCs w:val="20"/>
+                <w:color w:val="6D0E28" w:themeColor="accent4" w:themeShade="80"/>
+              </w:rPr>
+            </w:pPr>
+            <w:r>
+              <w:rPr>
+                <w:rFonts w:ascii="Calibri" w:hAnsi="Calibri" w:cs="Calibri"/>
+                <w:color w:val="6D0E28" w:themeColor="accent4" w:themeShade="80"/>
+              </w:rPr>
+              <w:t xml:space="preserve">Managerial judgment in general refers to decision-making process by managers based on their discretion and judgement to solve problems (Chron, 2020). </w:t>
+            </w:r>
+            <w:r>
+              <w:rPr>
+                <w:rFonts w:ascii="Calibri" w:hAnsi="Calibri" w:cs="Calibri"/>
+                <w:color w:val="6D0E28" w:themeColor="accent4" w:themeShade="80"/>
+              </w:rPr>
+              <w:t>When it comes to workforce planning, managerial judgment is workforce forecasting based on senior managers experience and foresight about needed future skills.</w:t>
+            </w:r>
+          </w:p>
+          <w:p>
+            <w:pPr>
+              <w:jc w:val="both"/>
+              <w:rPr>
+                <w:rFonts w:ascii="Calibri" w:hAnsi="Calibri" w:cs="Calibri"/>
+                <w:color w:val="6D0E28" w:themeColor="accent4" w:themeShade="80"/>
+              </w:rPr>
+            </w:pPr>
+          </w:p>
+          <w:p>
+            <w:pPr>
+              <w:jc w:val="both"/>
+              <w:rPr>
+                <w:rFonts w:ascii="Calibri" w:hAnsi="Calibri" w:cs="Calibri"/>
+                <w:color w:val="6D0E28" w:themeColor="accent4" w:themeShade="80"/>
+              </w:rPr>
+            </w:pPr>
+            <w:r>
+              <w:rPr>
+                <w:rFonts w:ascii="Calibri" w:hAnsi="Calibri" w:cs="Calibri"/>
+                <w:color w:val="6D0E28" w:themeColor="accent4" w:themeShade="80"/>
+              </w:rPr>
+              <w:t>Managerial judgement, among other techniques for workforce planning, is a simple and straightforward process. Senior managers have accrued experience over the years which enables them to make a judgment about the necessary skills for achieving business goals.  Additionally, the sense of accountability of managers helps them to better utilize resources.</w:t>
+            </w:r>
+          </w:p>
+          <w:p>
+            <w:pPr>
+              <w:jc w:val="both"/>
+              <w:rPr>
+                <w:rFonts w:ascii="Calibri" w:hAnsi="Calibri" w:cs="Calibri"/>
+                <w:color w:val="6D0E28" w:themeColor="accent4" w:themeShade="80"/>
+              </w:rPr>
+            </w:pPr>
+          </w:p>
+          <w:p>
+            <w:pPr>
+              <w:jc w:val="both"/>
+              <w:rPr>
+                <w:rFonts w:ascii="Calibri" w:hAnsi="Calibri" w:cs="Calibri"/>
+                <w:color w:val="6D0E28" w:themeColor="accent4" w:themeShade="80"/>
+              </w:rPr>
+            </w:pPr>
+            <w:r>
+              <w:rPr>
+                <w:rFonts w:ascii="Calibri" w:hAnsi="Calibri" w:cs="Calibri"/>
+                <w:color w:val="6D0E28" w:themeColor="accent4" w:themeShade="80"/>
+              </w:rPr>
+              <w:t>Nonetheless, managerial judgement is prone to unconscious bias they might have when they make a judgement concerning workforce planning. In other words, it is subjective and based solely on managers discretion and not backed up with data to be evidence-based practice (</w:t>
+            </w:r>
+            <w:r>
+              <w:rPr>
+                <w:rFonts w:ascii="Calibri" w:hAnsi="Calibri" w:cs="Calibri"/>
+                <w:color w:val="6D0E28" w:themeColor="accent4" w:themeShade="80"/>
+              </w:rPr>
+              <w:t>Nguyen</w:t>
+            </w:r>
+            <w:r>
+              <w:rPr>
+                <w:rFonts w:ascii="Calibri" w:hAnsi="Calibri" w:cs="Calibri"/>
+                <w:color w:val="6D0E28" w:themeColor="accent4" w:themeShade="80"/>
+              </w:rPr>
+              <w:t>, 2022</w:t>
+            </w:r>
+            <w:r>
+              <w:rPr>
+                <w:rFonts w:ascii="Calibri" w:hAnsi="Calibri" w:cs="Calibri"/>
+                <w:color w:val="6D0E28" w:themeColor="accent4" w:themeShade="80"/>
+              </w:rPr>
+              <w:t>).</w:t>
+            </w:r>
+          </w:p>
+          <w:p>
+            <w:pPr>
+              <w:jc w:val="both"/>
+              <w:rPr>
+                <w:rFonts w:ascii="Calibri" w:hAnsi="Calibri" w:cs="Calibri"/>
+                <w:color w:val="6D0E28" w:themeColor="accent4" w:themeShade="80"/>
+              </w:rPr>
+            </w:pPr>
+          </w:p>
+          <w:p>
+            <w:pPr>
+              <w:jc w:val="both"/>
+              <w:rPr>
+                <w:rFonts w:ascii="Calibri" w:hAnsi="Calibri" w:cs="Calibri"/>
+                <w:color w:val="6D0E28" w:themeColor="accent4" w:themeShade="80"/>
+              </w:rPr>
+            </w:pPr>
+            <w:r>
+              <w:rPr>
+                <w:rFonts w:ascii="Calibri" w:hAnsi="Calibri" w:cs="Calibri"/>
+                <w:color w:val="6D0E28" w:themeColor="accent4" w:themeShade="80"/>
+              </w:rPr>
+              <w:lastRenderedPageBreak/>
+              <w:t>Managerial judgement would be used for workforce planning in small scale or start-up organizations where there is no data to backup decisions and depend only on techniques based on experience of managers.</w:t>
+            </w:r>
+          </w:p>
+          <w:p>
+            <w:pPr>
+              <w:jc w:val="both"/>
+              <w:rPr>
+                <w:rFonts w:ascii="Calibri" w:hAnsi="Calibri" w:cs="Calibri"/>
+                <w:color w:val="6D0E28" w:themeColor="accent4" w:themeShade="80"/>
+              </w:rPr>
+            </w:pPr>
+          </w:p>
+          <w:p>
+            <w:pPr>
+              <w:jc w:val="both"/>
+              <w:rPr>
+                <w:rFonts w:ascii="Calibri" w:hAnsi="Calibri" w:cs="Calibri"/>
+                <w:b/>
+                <w:bCs/>
+                <w:color w:val="6D0E28" w:themeColor="accent4" w:themeShade="80"/>
+              </w:rPr>
+            </w:pPr>
+            <w:r>
+              <w:rPr>
+                <w:rFonts w:ascii="Calibri" w:hAnsi="Calibri" w:cs="Calibri"/>
+                <w:b/>
+                <w:bCs/>
+                <w:color w:val="6D0E28" w:themeColor="accent4" w:themeShade="80"/>
+              </w:rPr>
+              <w:t>Work Study Technique</w:t>
+            </w:r>
+            <w:r>
+              <w:rPr>
+                <w:rFonts w:ascii="Calibri" w:hAnsi="Calibri" w:cs="Calibri"/>
+                <w:b/>
+                <w:bCs/>
+                <w:color w:val="6D0E28" w:themeColor="accent4" w:themeShade="80"/>
+              </w:rPr>
+              <w:t>:</w:t>
+            </w:r>
+          </w:p>
+          <w:p>
+            <w:pPr>
+              <w:jc w:val="both"/>
+              <w:rPr>
+                <w:rFonts w:ascii="Calibri" w:hAnsi="Calibri" w:cs="Calibri"/>
+                <w:b/>
+                <w:bCs/>
+                <w:color w:val="6D0E28" w:themeColor="accent4" w:themeShade="80"/>
               </w:rPr>
             </w:pPr>
           </w:p>
@@ -7246,7 +7412,6 @@
                 <w:szCs w:val="20"/>
                 <w:shd w:val="clear" w:color="auto" w:fill="BFBFBF" w:themeFill="background1" w:themeFillShade="BF"/>
               </w:rPr>
-              <w:lastRenderedPageBreak/>
               <w:t>Short references should be added into your narrative below. Please remember to only list your long references in the reference box provided at the end of this section.</w:t>
             </w:r>
             <w:r>
@@ -7339,7 +7504,6 @@
                 <w:iCs/>
                 <w:color w:val="243E15" w:themeColor="accent3" w:themeShade="80"/>
               </w:rPr>
-              <w:lastRenderedPageBreak/>
               <w:t>Type here…</w:t>
             </w:r>
           </w:p>
@@ -7920,6 +8084,7 @@
               <w:rPr>
                 <w:rFonts w:ascii="Calibri" w:hAnsi="Calibri" w:cs="Calibri"/>
               </w:rPr>
+              <w:lastRenderedPageBreak/>
               <w:t>E</w:t>
             </w:r>
             <w:r>
@@ -8860,19 +9025,6 @@
         </w:rPr>
         <w:t>References</w:t>
       </w:r>
-    </w:p>
-    <w:p>
-      <w:pPr>
-        <w:pStyle w:val="Listparag"/>
-        <w:numPr>
-          <w:ilvl w:val="0"/>
-          <w:numId w:val="0"/>
-        </w:numPr>
-        <w:spacing w:after="0" w:line="240" w:lineRule="auto"/>
-        <w:rPr>
-          <w:rFonts w:ascii="Calibri" w:hAnsi="Calibri" w:cs="Calibri"/>
-        </w:rPr>
-      </w:pPr>
     </w:p>
     <w:p>
       <w:pPr>
@@ -10394,6 +10546,216 @@
                   <w:lang w:eastAsia="en-GB"/>
                 </w:rPr>
                 <w:t>https://www.cipd.org/globalassets/media/knowledge/knowledge-hub/reports/resourcing-and-talent-planning-report-2022-1_tcm18-111500.pdf</w:t>
+              </w:r>
+            </w:hyperlink>
+            <w:r>
+              <w:rPr>
+                <w:rFonts w:ascii="Calibri" w:eastAsia="Times New Roman" w:hAnsi="Calibri" w:cs="Calibri"/>
+                <w:sz w:val="24"/>
+                <w:lang w:eastAsia="en-GB"/>
+              </w:rPr>
+              <w:t xml:space="preserve"> </w:t>
+            </w:r>
+            <w:r>
+              <w:rPr>
+                <w:rFonts w:ascii="Calibri" w:eastAsia="Times New Roman" w:hAnsi="Calibri" w:cs="Calibri"/>
+                <w:sz w:val="24"/>
+                <w:lang w:eastAsia="en-GB"/>
+              </w:rPr>
+              <w:t xml:space="preserve">[Accessed </w:t>
+            </w:r>
+            <w:r>
+              <w:rPr>
+                <w:rFonts w:ascii="Calibri" w:eastAsia="Times New Roman" w:hAnsi="Calibri" w:cs="Calibri"/>
+                <w:sz w:val="24"/>
+                <w:lang w:eastAsia="en-GB"/>
+              </w:rPr>
+              <w:t>August 29, 2023</w:t>
+            </w:r>
+            <w:r>
+              <w:rPr>
+                <w:rFonts w:ascii="Calibri" w:eastAsia="Times New Roman" w:hAnsi="Calibri" w:cs="Calibri"/>
+                <w:sz w:val="24"/>
+                <w:lang w:eastAsia="en-GB"/>
+              </w:rPr>
+              <w:t>].</w:t>
+            </w:r>
+          </w:p>
+          <w:p>
+            <w:pPr>
+              <w:spacing w:line="240" w:lineRule="auto"/>
+              <w:textAlignment w:val="baseline"/>
+              <w:rPr>
+                <w:rFonts w:ascii="Calibri" w:eastAsia="Times New Roman" w:hAnsi="Calibri" w:cs="Calibri"/>
+                <w:sz w:val="24"/>
+                <w:lang w:eastAsia="en-GB"/>
+              </w:rPr>
+            </w:pPr>
+          </w:p>
+          <w:p>
+            <w:pPr>
+              <w:spacing w:line="240" w:lineRule="auto"/>
+              <w:textAlignment w:val="baseline"/>
+              <w:rPr>
+                <w:rFonts w:ascii="Calibri" w:eastAsia="Times New Roman" w:hAnsi="Calibri" w:cs="Calibri"/>
+                <w:sz w:val="24"/>
+                <w:lang w:eastAsia="en-GB"/>
+              </w:rPr>
+            </w:pPr>
+            <w:r>
+              <w:rPr>
+                <w:rFonts w:ascii="Calibri" w:eastAsia="Times New Roman" w:hAnsi="Calibri" w:cs="Calibri"/>
+                <w:sz w:val="24"/>
+                <w:lang w:eastAsia="en-GB"/>
+              </w:rPr>
+              <w:t xml:space="preserve">Chron (2020) </w:t>
+            </w:r>
+            <w:r>
+              <w:rPr>
+                <w:rFonts w:ascii="Calibri" w:eastAsia="Times New Roman" w:hAnsi="Calibri" w:cs="Calibri"/>
+                <w:i/>
+                <w:iCs/>
+                <w:sz w:val="24"/>
+                <w:lang w:eastAsia="en-GB"/>
+              </w:rPr>
+              <w:t>What Is Managerial Judgment?</w:t>
+            </w:r>
+            <w:r>
+              <w:rPr>
+                <w:rFonts w:ascii="Calibri" w:eastAsia="Times New Roman" w:hAnsi="Calibri" w:cs="Calibri"/>
+                <w:i/>
+                <w:iCs/>
+                <w:sz w:val="24"/>
+                <w:lang w:eastAsia="en-GB"/>
+              </w:rPr>
+              <w:t xml:space="preserve"> </w:t>
+            </w:r>
+            <w:r>
+              <w:rPr>
+                <w:rFonts w:ascii="Calibri" w:eastAsia="Times New Roman" w:hAnsi="Calibri" w:cs="Calibri"/>
+                <w:sz w:val="24"/>
+                <w:lang w:eastAsia="en-GB"/>
+              </w:rPr>
+              <w:t xml:space="preserve">Available at </w:t>
+            </w:r>
+            <w:hyperlink r:id="rId33" w:history="1">
+              <w:r>
+                <w:rPr>
+                  <w:rStyle w:val="Hyperlink"/>
+                  <w:rFonts w:ascii="Calibri" w:eastAsia="Times New Roman" w:hAnsi="Calibri" w:cs="Calibri"/>
+                  <w:sz w:val="24"/>
+                  <w:lang w:eastAsia="en-GB"/>
+                </w:rPr>
+                <w:t>https://smallbusiness.chron.com/managerial-judgment-34613.html</w:t>
+              </w:r>
+            </w:hyperlink>
+            <w:r>
+              <w:rPr>
+                <w:rFonts w:ascii="Calibri" w:eastAsia="Times New Roman" w:hAnsi="Calibri" w:cs="Calibri"/>
+                <w:sz w:val="24"/>
+                <w:lang w:eastAsia="en-GB"/>
+              </w:rPr>
+              <w:t xml:space="preserve"> </w:t>
+            </w:r>
+            <w:r>
+              <w:rPr>
+                <w:rFonts w:ascii="Calibri" w:eastAsia="Times New Roman" w:hAnsi="Calibri" w:cs="Calibri"/>
+                <w:sz w:val="24"/>
+                <w:lang w:eastAsia="en-GB"/>
+              </w:rPr>
+              <w:t xml:space="preserve">[Accessed </w:t>
+            </w:r>
+            <w:r>
+              <w:rPr>
+                <w:rFonts w:ascii="Calibri" w:eastAsia="Times New Roman" w:hAnsi="Calibri" w:cs="Calibri"/>
+                <w:sz w:val="24"/>
+                <w:lang w:eastAsia="en-GB"/>
+              </w:rPr>
+              <w:t>August 29, 2023</w:t>
+            </w:r>
+            <w:r>
+              <w:rPr>
+                <w:rFonts w:ascii="Calibri" w:eastAsia="Times New Roman" w:hAnsi="Calibri" w:cs="Calibri"/>
+                <w:sz w:val="24"/>
+                <w:lang w:eastAsia="en-GB"/>
+              </w:rPr>
+              <w:t>].</w:t>
+            </w:r>
+          </w:p>
+          <w:p>
+            <w:pPr>
+              <w:spacing w:line="240" w:lineRule="auto"/>
+              <w:textAlignment w:val="baseline"/>
+              <w:rPr>
+                <w:rFonts w:ascii="Calibri" w:eastAsia="Times New Roman" w:hAnsi="Calibri" w:cs="Calibri"/>
+                <w:sz w:val="24"/>
+                <w:lang w:eastAsia="en-GB"/>
+              </w:rPr>
+            </w:pPr>
+          </w:p>
+          <w:p>
+            <w:pPr>
+              <w:spacing w:line="240" w:lineRule="auto"/>
+              <w:textAlignment w:val="baseline"/>
+              <w:rPr>
+                <w:rFonts w:ascii="Calibri" w:eastAsia="Times New Roman" w:hAnsi="Calibri" w:cs="Calibri"/>
+                <w:sz w:val="24"/>
+                <w:lang w:eastAsia="en-GB"/>
+              </w:rPr>
+            </w:pPr>
+            <w:r>
+              <w:rPr>
+                <w:rFonts w:ascii="Calibri" w:eastAsia="Times New Roman" w:hAnsi="Calibri" w:cs="Calibri"/>
+                <w:sz w:val="24"/>
+                <w:lang w:eastAsia="en-GB"/>
+              </w:rPr>
+              <w:t>Nguyen</w:t>
+            </w:r>
+            <w:r>
+              <w:rPr>
+                <w:rFonts w:ascii="Calibri" w:eastAsia="Times New Roman" w:hAnsi="Calibri" w:cs="Calibri"/>
+                <w:sz w:val="24"/>
+                <w:lang w:eastAsia="en-GB"/>
+              </w:rPr>
+              <w:t xml:space="preserve"> J., (2022) </w:t>
+            </w:r>
+            <w:r>
+              <w:rPr>
+                <w:rFonts w:ascii="Calibri" w:eastAsia="Times New Roman" w:hAnsi="Calibri" w:cs="Calibri"/>
+                <w:i/>
+                <w:iCs/>
+                <w:sz w:val="24"/>
+                <w:lang w:eastAsia="en-GB"/>
+              </w:rPr>
+              <w:t>General Introduction to HR Planning Techniques</w:t>
+            </w:r>
+            <w:r>
+              <w:rPr>
+                <w:rFonts w:ascii="Calibri" w:eastAsia="Times New Roman" w:hAnsi="Calibri" w:cs="Calibri"/>
+                <w:i/>
+                <w:iCs/>
+                <w:sz w:val="24"/>
+                <w:lang w:eastAsia="en-GB"/>
+              </w:rPr>
+              <w:t xml:space="preserve">. </w:t>
+            </w:r>
+            <w:r>
+              <w:rPr>
+                <w:rFonts w:ascii="Calibri" w:eastAsia="Times New Roman" w:hAnsi="Calibri" w:cs="Calibri"/>
+                <w:sz w:val="24"/>
+                <w:lang w:eastAsia="en-GB"/>
+              </w:rPr>
+              <w:t xml:space="preserve">Available at </w:t>
+            </w:r>
+            <w:hyperlink r:id="rId34" w:history="1">
+              <w:r>
+                <w:rPr>
+                  <w:rStyle w:val="Hyperlink"/>
+                  <w:rFonts w:ascii="Calibri" w:eastAsia="Times New Roman" w:hAnsi="Calibri" w:cs="Calibri"/>
+                  <w:sz w:val="24"/>
+                  <w:lang w:eastAsia="en-GB"/>
+                </w:rPr>
+                <w:t>https://www.linkedin.com/pulse/general-introduction-techniques-hr-planning-gia-linh-nguyen/</w:t>
               </w:r>
             </w:hyperlink>
             <w:r>
@@ -13739,7 +14101,7 @@
                     </pic:cNvPicPr>
                   </pic:nvPicPr>
                   <pic:blipFill>
-                    <a:blip r:embed="rId33" cstate="print">
+                    <a:blip r:embed="rId35" cstate="print">
                       <a:duotone>
                         <a:schemeClr val="accent3">
                           <a:shade val="45000"/>
@@ -15476,7 +15838,7 @@
       </w:pPr>
     </w:p>
     <w:sectPr>
-      <w:headerReference w:type="default" r:id="rId34"/>
+      <w:headerReference w:type="default" r:id="rId36"/>
       <w:pgSz w:w="11900" w:h="16840"/>
       <w:pgMar w:top="1077" w:right="964" w:bottom="1077" w:left="1134" w:header="720" w:footer="720" w:gutter="0"/>
       <w:cols w:space="720"/>
@@ -22460,6 +22822,15 @@
 </file>
 
 <file path=customXml/item1.xml><?xml version="1.0" encoding="utf-8"?>
+<?mso-contentType ?>
+<FormTemplates xmlns="http://schemas.microsoft.com/sharepoint/v3/contenttype/forms">
+  <Display>DocumentLibraryForm</Display>
+  <Edit>DocumentLibraryForm</Edit>
+  <New>DocumentLibraryForm</New>
+</FormTemplates>
+</file>
+
+<file path=customXml/item2.xml><?xml version="1.0" encoding="utf-8"?>
 <ct:contentTypeSchema xmlns:ct="http://schemas.microsoft.com/office/2006/metadata/contentType" xmlns:ma="http://schemas.microsoft.com/office/2006/metadata/properties/metaAttributes" ct:_="" ma:_="" ma:contentTypeName="Document" ma:contentTypeID="0x0101004FF9B2CC3C6EFC4BA29F04797AE2D659" ma:contentTypeVersion="7" ma:contentTypeDescription="Create a new document." ma:contentTypeScope="" ma:versionID="36345b7e56bfc20c04d8b8825deccc8d">
   <xsd:schema xmlns:xsd="http://www.w3.org/2001/XMLSchema" xmlns:xs="http://www.w3.org/2001/XMLSchema" xmlns:p="http://schemas.microsoft.com/office/2006/metadata/properties" xmlns:ns2="4b7035d1-0183-4e96-850b-ae8050a6be9b" xmlns:ns3="f00f8fd7-2b7a-4356-89dd-dbb083ac8aaa" targetNamespace="http://schemas.microsoft.com/office/2006/metadata/properties" ma:root="true" ma:fieldsID="6b91f91363def218d6a193745341fd9f" ns2:_="" ns3:_="">
     <xsd:import namespace="4b7035d1-0183-4e96-850b-ae8050a6be9b"/>
@@ -22642,26 +23013,25 @@
 </ct:contentTypeSchema>
 </file>
 
-<file path=customXml/item2.xml><?xml version="1.0" encoding="utf-8"?>
-<?mso-contentType ?>
-<FormTemplates xmlns="http://schemas.microsoft.com/sharepoint/v3/contenttype/forms">
-  <Display>DocumentLibraryForm</Display>
-  <Edit>DocumentLibraryForm</Edit>
-  <New>DocumentLibraryForm</New>
-</FormTemplates>
-</file>
-
 <file path=customXml/item3.xml><?xml version="1.0" encoding="utf-8"?>
-<b:Sources xmlns:b="http://schemas.openxmlformats.org/officeDocument/2006/bibliography" xmlns="http://schemas.openxmlformats.org/officeDocument/2006/bibliography" SelectedStyle="\APASixthEditionOfficeOnline.xsl" StyleName="APA" Version="6"/>
-</file>
-
-<file path=customXml/item4.xml><?xml version="1.0" encoding="utf-8"?>
 <p:properties xmlns:p="http://schemas.microsoft.com/office/2006/metadata/properties" xmlns:xsi="http://www.w3.org/2001/XMLSchema-instance" xmlns:pc="http://schemas.microsoft.com/office/infopath/2007/PartnerControls">
   <documentManagement/>
 </p:properties>
 </file>
 
+<file path=customXml/item4.xml><?xml version="1.0" encoding="utf-8"?>
+<b:Sources xmlns:b="http://schemas.openxmlformats.org/officeDocument/2006/bibliography" xmlns="http://schemas.openxmlformats.org/officeDocument/2006/bibliography" SelectedStyle="\APASixthEditionOfficeOnline.xsl" StyleName="APA" Version="6"/>
+</file>
+
 <file path=customXml/itemProps1.xml><?xml version="1.0" encoding="utf-8"?>
+<ds:datastoreItem xmlns:ds="http://schemas.openxmlformats.org/officeDocument/2006/customXml" ds:itemID="{A6411DCC-916F-481D-9758-D8A67415E20A}">
+  <ds:schemaRefs>
+    <ds:schemaRef ds:uri="http://schemas.microsoft.com/sharepoint/v3/contenttype/forms"/>
+  </ds:schemaRefs>
+</ds:datastoreItem>
+</file>
+
+<file path=customXml/itemProps2.xml><?xml version="1.0" encoding="utf-8"?>
 <ds:datastoreItem xmlns:ds="http://schemas.openxmlformats.org/officeDocument/2006/customXml" ds:itemID="{66735757-0454-4079-8AF0-E48AAFA1EA50}">
   <ds:schemaRefs>
     <ds:schemaRef ds:uri="http://schemas.microsoft.com/office/2006/metadata/contentType"/>
@@ -22680,27 +23050,19 @@
 </ds:datastoreItem>
 </file>
 
-<file path=customXml/itemProps2.xml><?xml version="1.0" encoding="utf-8"?>
-<ds:datastoreItem xmlns:ds="http://schemas.openxmlformats.org/officeDocument/2006/customXml" ds:itemID="{A6411DCC-916F-481D-9758-D8A67415E20A}">
-  <ds:schemaRefs>
-    <ds:schemaRef ds:uri="http://schemas.microsoft.com/sharepoint/v3/contenttype/forms"/>
-  </ds:schemaRefs>
-</ds:datastoreItem>
-</file>
-
 <file path=customXml/itemProps3.xml><?xml version="1.0" encoding="utf-8"?>
-<ds:datastoreItem xmlns:ds="http://schemas.openxmlformats.org/officeDocument/2006/customXml" ds:itemID="{CFDC3A09-F7A3-47C0-B5CF-9032C3AF23F5}">
-  <ds:schemaRefs>
-    <ds:schemaRef ds:uri="http://schemas.openxmlformats.org/officeDocument/2006/bibliography"/>
-  </ds:schemaRefs>
-</ds:datastoreItem>
-</file>
-
-<file path=customXml/itemProps4.xml><?xml version="1.0" encoding="utf-8"?>
 <ds:datastoreItem xmlns:ds="http://schemas.openxmlformats.org/officeDocument/2006/customXml" ds:itemID="{0FF16A4F-D94D-4B65-9BAE-153D7E4C5FD9}">
   <ds:schemaRefs>
     <ds:schemaRef ds:uri="http://schemas.microsoft.com/office/2006/metadata/properties"/>
     <ds:schemaRef ds:uri="http://schemas.microsoft.com/office/infopath/2007/PartnerControls"/>
   </ds:schemaRefs>
 </ds:datastoreItem>
+</file>
+
+<file path=customXml/itemProps4.xml><?xml version="1.0" encoding="utf-8"?>
+<ds:datastoreItem xmlns:ds="http://schemas.openxmlformats.org/officeDocument/2006/customXml" ds:itemID="{CFDC3A09-F7A3-47C0-B5CF-9032C3AF23F5}">
+  <ds:schemaRefs>
+    <ds:schemaRef ds:uri="http://schemas.openxmlformats.org/officeDocument/2006/bibliography"/>
+  </ds:schemaRefs>
+</ds:datastoreItem>
 </file>
</xml_diff>

<commit_message>
5HR02 part of AC2.3
</commit_message>
<xml_diff>
--- a/5HRO2/muneera/5HR02 Talent management and workforce planning - June 20241.docx
+++ b/5HRO2/muneera/5HR02 Talent management and workforce planning - June 20241.docx
@@ -1,6 +1,6 @@
 
 <file path=word/document.xml><?xml version="1.0" encoding="utf-8"?>
-<w:document xmlns:wpc="http://schemas.microsoft.com/office/word/2010/wordprocessingCanvas" xmlns:cx="http://schemas.microsoft.com/office/drawing/2014/chartex" xmlns:cx1="http://schemas.microsoft.com/office/drawing/2015/9/8/chartex" xmlns:cx2="http://schemas.microsoft.com/office/drawing/2015/10/21/chartex" xmlns:cx3="http://schemas.microsoft.com/office/drawing/2016/5/9/chartex" xmlns:cx4="http://schemas.microsoft.com/office/drawing/2016/5/10/chartex" xmlns:cx5="http://schemas.microsoft.com/office/drawing/2016/5/11/chartex" xmlns:cx6="http://schemas.microsoft.com/office/drawing/2016/5/12/chartex" xmlns:cx7="http://schemas.microsoft.com/office/drawing/2016/5/13/chartex" xmlns:cx8="http://schemas.microsoft.com/office/drawing/2016/5/14/chartex" xmlns:mc="http://schemas.openxmlformats.org/markup-compatibility/2006" xmlns:aink="http://schemas.microsoft.com/office/drawing/2016/ink" xmlns:am3d="http://schemas.microsoft.com/office/drawing/2017/model3d" xmlns:o="urn:schemas-microsoft-com:office:office" xmlns:oel="http://schemas.microsoft.com/office/2019/extlst" xmlns:r="http://schemas.openxmlformats.org/officeDocument/2006/relationships" xmlns:m="http://schemas.openxmlformats.org/officeDocument/2006/math" xmlns:v="urn:schemas-microsoft-com:vml" xmlns:wp14="http://schemas.microsoft.com/office/word/2010/wordprocessingDrawing" xmlns:wp="http://schemas.openxmlformats.org/drawingml/2006/wordprocessingDrawing" xmlns:w10="urn:schemas-microsoft-com:office:word" xmlns:w="http://schemas.openxmlformats.org/wordprocessingml/2006/main" xmlns:w14="http://schemas.microsoft.com/office/word/2010/wordml" xmlns:w15="http://schemas.microsoft.com/office/word/2012/wordml" xmlns:w16cex="http://schemas.microsoft.com/office/word/2018/wordml/cex" xmlns:w16cid="http://schemas.microsoft.com/office/word/2016/wordml/cid" xmlns:w16="http://schemas.microsoft.com/office/word/2018/wordml" xmlns:w16sdtdh="http://schemas.microsoft.com/office/word/2020/wordml/sdtdatahash" xmlns:w16se="http://schemas.microsoft.com/office/word/2015/wordml/symex" xmlns:wpg="http://schemas.microsoft.com/office/word/2010/wordprocessingGroup" xmlns:wpi="http://schemas.microsoft.com/office/word/2010/wordprocessingInk" xmlns:wne="http://schemas.microsoft.com/office/word/2006/wordml" xmlns:wps="http://schemas.microsoft.com/office/word/2010/wordprocessingShape" mc:Ignorable="w14 w15 w16se w16cid w16 w16cex w16sdtdh wp14">
+<w:document xmlns:wpc="http://schemas.microsoft.com/office/word/2010/wordprocessingCanvas" xmlns:cx="http://schemas.microsoft.com/office/drawing/2014/chartex" xmlns:mc="http://schemas.openxmlformats.org/markup-compatibility/2006" xmlns:o="urn:schemas-microsoft-com:office:office" xmlns:r="http://schemas.openxmlformats.org/officeDocument/2006/relationships" xmlns:m="http://schemas.openxmlformats.org/officeDocument/2006/math" xmlns:v="urn:schemas-microsoft-com:vml" xmlns:wp14="http://schemas.microsoft.com/office/word/2010/wordprocessingDrawing" xmlns:wp="http://schemas.openxmlformats.org/drawingml/2006/wordprocessingDrawing" xmlns:w10="urn:schemas-microsoft-com:office:word" xmlns:w="http://schemas.openxmlformats.org/wordprocessingml/2006/main" xmlns:w14="http://schemas.microsoft.com/office/word/2010/wordml" xmlns:w15="http://schemas.microsoft.com/office/word/2012/wordml" xmlns:w16se="http://schemas.microsoft.com/office/word/2015/wordml/symex" xmlns:wpg="http://schemas.microsoft.com/office/word/2010/wordprocessingGroup" xmlns:wpi="http://schemas.microsoft.com/office/word/2010/wordprocessingInk" xmlns:wne="http://schemas.microsoft.com/office/word/2006/wordml" xmlns:wps="http://schemas.microsoft.com/office/word/2010/wordprocessingShape" mc:Ignorable="w14 w15 w16se wp14">
   <w:body>
     <w:tbl>
       <w:tblPr>
@@ -509,7 +509,7 @@
                     </wp:anchor>
                   </w:drawing>
                 </mc:Choice>
-                <mc:Fallback xmlns:w16du="http://schemas.microsoft.com/office/word/2023/wordml/word16du">
+                <mc:Fallback xmlns:w16du="http://schemas.microsoft.com/office/word/2023/wordml/word16du" xmlns:w16sdtdh="http://schemas.microsoft.com/office/word/2020/wordml/sdtdatahash" xmlns:w16="http://schemas.microsoft.com/office/word/2018/wordml" xmlns:w16cid="http://schemas.microsoft.com/office/word/2016/wordml/cid" xmlns:w16cex="http://schemas.microsoft.com/office/word/2018/wordml/cex" xmlns:oel="http://schemas.microsoft.com/office/2019/extlst" xmlns:am3d="http://schemas.microsoft.com/office/drawing/2017/model3d" xmlns:aink="http://schemas.microsoft.com/office/drawing/2016/ink" xmlns:cx8="http://schemas.microsoft.com/office/drawing/2016/5/14/chartex" xmlns:cx7="http://schemas.microsoft.com/office/drawing/2016/5/13/chartex" xmlns:cx6="http://schemas.microsoft.com/office/drawing/2016/5/12/chartex" xmlns:cx5="http://schemas.microsoft.com/office/drawing/2016/5/11/chartex" xmlns:cx4="http://schemas.microsoft.com/office/drawing/2016/5/10/chartex" xmlns:cx3="http://schemas.microsoft.com/office/drawing/2016/5/9/chartex" xmlns:cx2="http://schemas.microsoft.com/office/drawing/2015/10/21/chartex" xmlns:cx1="http://schemas.microsoft.com/office/drawing/2015/9/8/chartex">
                   <w:pict>
                     <v:group w14:anchorId="7F3F6620" id="Group 1" o:spid="_x0000_s1026" style="position:absolute;margin-left:228pt;margin-top:-12.45pt;width:269.3pt;height:269.3pt;z-index:251658243" coordsize="34200,34200" o:gfxdata="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">
                       <v:shapetype id="_x0000_t23" coordsize="21600,21600" o:spt="23" adj="5400" path="m,10800qy10800,,21600,10800,10800,21600,,10800xm@0,10800qy10800@2@1,10800,10800@0@0,10800xe">
@@ -835,7 +835,7 @@
               </wp:anchor>
             </w:drawing>
           </mc:Choice>
-          <mc:Fallback xmlns:w16du="http://schemas.microsoft.com/office/word/2023/wordml/word16du" xmlns:a14="http://schemas.microsoft.com/office/drawing/2010/main" xmlns:pic="http://schemas.openxmlformats.org/drawingml/2006/picture" xmlns:a="http://schemas.openxmlformats.org/drawingml/2006/main">
+          <mc:Fallback xmlns:a="http://schemas.openxmlformats.org/drawingml/2006/main" xmlns:pic="http://schemas.openxmlformats.org/drawingml/2006/picture" xmlns:a14="http://schemas.microsoft.com/office/drawing/2010/main" xmlns:w16du="http://schemas.microsoft.com/office/word/2023/wordml/word16du" xmlns:w16sdtdh="http://schemas.microsoft.com/office/word/2020/wordml/sdtdatahash" xmlns:w16="http://schemas.microsoft.com/office/word/2018/wordml" xmlns:w16cid="http://schemas.microsoft.com/office/word/2016/wordml/cid" xmlns:w16cex="http://schemas.microsoft.com/office/word/2018/wordml/cex" xmlns:oel="http://schemas.microsoft.com/office/2019/extlst" xmlns:am3d="http://schemas.microsoft.com/office/drawing/2017/model3d" xmlns:aink="http://schemas.microsoft.com/office/drawing/2016/ink" xmlns:cx8="http://schemas.microsoft.com/office/drawing/2016/5/14/chartex" xmlns:cx7="http://schemas.microsoft.com/office/drawing/2016/5/13/chartex" xmlns:cx6="http://schemas.microsoft.com/office/drawing/2016/5/12/chartex" xmlns:cx5="http://schemas.microsoft.com/office/drawing/2016/5/11/chartex" xmlns:cx4="http://schemas.microsoft.com/office/drawing/2016/5/10/chartex" xmlns:cx3="http://schemas.microsoft.com/office/drawing/2016/5/9/chartex" xmlns:cx2="http://schemas.microsoft.com/office/drawing/2015/10/21/chartex" xmlns:cx1="http://schemas.microsoft.com/office/drawing/2015/9/8/chartex">
             <w:pict w14:anchorId="55B83A93">
               <v:rect id="Rectangle 3" style="position:absolute;margin-left:-70.65pt;margin-top:-780.5pt;width:631.8pt;height:855.6pt;z-index:-251659265;visibility:visible;mso-wrap-style:square;mso-width-percent:0;mso-height-percent:0;mso-wrap-distance-left:9pt;mso-wrap-distance-top:0;mso-wrap-distance-right:9pt;mso-wrap-distance-bottom:0;mso-position-horizontal:absolute;mso-position-horizontal-relative:text;mso-position-vertical:absolute;mso-position-vertical-relative:text;mso-width-percent:0;mso-height-percent:0;mso-width-relative:margin;mso-height-relative:margin;v-text-anchor:middle" o:spid="_x0000_s1026" fillcolor="#d8edcc [662]" strokecolor="#28062e [1604]" strokeweight="1pt" w14:anchorId="7623DD59" o:gfxdata="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"/>
             </w:pict>
@@ -918,7 +918,7 @@
               </wp:anchor>
             </w:drawing>
           </mc:Choice>
-          <mc:Fallback xmlns:w16du="http://schemas.microsoft.com/office/word/2023/wordml/word16du" xmlns:a="http://schemas.openxmlformats.org/drawingml/2006/main" xmlns:pic="http://schemas.openxmlformats.org/drawingml/2006/picture" xmlns:a14="http://schemas.microsoft.com/office/drawing/2010/main">
+          <mc:Fallback xmlns:a14="http://schemas.microsoft.com/office/drawing/2010/main" xmlns:pic="http://schemas.openxmlformats.org/drawingml/2006/picture" xmlns:a="http://schemas.openxmlformats.org/drawingml/2006/main" xmlns:w16du="http://schemas.microsoft.com/office/word/2023/wordml/word16du" xmlns:w16sdtdh="http://schemas.microsoft.com/office/word/2020/wordml/sdtdatahash" xmlns:w16="http://schemas.microsoft.com/office/word/2018/wordml" xmlns:w16cid="http://schemas.microsoft.com/office/word/2016/wordml/cid" xmlns:w16cex="http://schemas.microsoft.com/office/word/2018/wordml/cex" xmlns:oel="http://schemas.microsoft.com/office/2019/extlst" xmlns:am3d="http://schemas.microsoft.com/office/drawing/2017/model3d" xmlns:aink="http://schemas.microsoft.com/office/drawing/2016/ink" xmlns:cx8="http://schemas.microsoft.com/office/drawing/2016/5/14/chartex" xmlns:cx7="http://schemas.microsoft.com/office/drawing/2016/5/13/chartex" xmlns:cx6="http://schemas.microsoft.com/office/drawing/2016/5/12/chartex" xmlns:cx5="http://schemas.microsoft.com/office/drawing/2016/5/11/chartex" xmlns:cx4="http://schemas.microsoft.com/office/drawing/2016/5/10/chartex" xmlns:cx3="http://schemas.microsoft.com/office/drawing/2016/5/9/chartex" xmlns:cx2="http://schemas.microsoft.com/office/drawing/2015/10/21/chartex" xmlns:cx1="http://schemas.microsoft.com/office/drawing/2015/9/8/chartex">
             <w:pict w14:anchorId="2FD6F654">
               <v:rect id="Rectangle 8" style="position:absolute;margin-left:0;margin-top:0;width:601.1pt;height:891.8pt;z-index:-251658239;visibility:visible;mso-wrap-style:square;mso-width-percent:0;mso-height-percent:0;mso-wrap-distance-left:9pt;mso-wrap-distance-top:0;mso-wrap-distance-right:9pt;mso-wrap-distance-bottom:0;mso-position-horizontal:left;mso-position-horizontal-relative:page;mso-position-vertical:center;mso-position-vertical-relative:page;mso-width-percent:0;mso-height-percent:0;mso-width-relative:margin;mso-height-relative:margin;v-text-anchor:middle" o:spid="_x0000_s1026" fillcolor="#b1db99 [1302]" strokecolor="#28062e [1604]" strokeweight="1pt" w14:anchorId="2B62D2D0" o:gfxdata="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">
                 <v:fill opacity="3341f"/>
@@ -2959,7 +2959,7 @@
               </wp:anchor>
             </w:drawing>
           </mc:Choice>
-          <mc:Fallback xmlns:w16du="http://schemas.microsoft.com/office/word/2023/wordml/word16du" xmlns:a14="http://schemas.microsoft.com/office/drawing/2010/main" xmlns:pic="http://schemas.openxmlformats.org/drawingml/2006/picture" xmlns:a="http://schemas.openxmlformats.org/drawingml/2006/main">
+          <mc:Fallback xmlns:a="http://schemas.openxmlformats.org/drawingml/2006/main" xmlns:pic="http://schemas.openxmlformats.org/drawingml/2006/picture" xmlns:a14="http://schemas.microsoft.com/office/drawing/2010/main" xmlns:w16du="http://schemas.microsoft.com/office/word/2023/wordml/word16du" xmlns:w16sdtdh="http://schemas.microsoft.com/office/word/2020/wordml/sdtdatahash" xmlns:w16="http://schemas.microsoft.com/office/word/2018/wordml" xmlns:w16cid="http://schemas.microsoft.com/office/word/2016/wordml/cid" xmlns:w16cex="http://schemas.microsoft.com/office/word/2018/wordml/cex" xmlns:oel="http://schemas.microsoft.com/office/2019/extlst" xmlns:am3d="http://schemas.microsoft.com/office/drawing/2017/model3d" xmlns:aink="http://schemas.microsoft.com/office/drawing/2016/ink" xmlns:cx8="http://schemas.microsoft.com/office/drawing/2016/5/14/chartex" xmlns:cx7="http://schemas.microsoft.com/office/drawing/2016/5/13/chartex" xmlns:cx6="http://schemas.microsoft.com/office/drawing/2016/5/12/chartex" xmlns:cx5="http://schemas.microsoft.com/office/drawing/2016/5/11/chartex" xmlns:cx4="http://schemas.microsoft.com/office/drawing/2016/5/10/chartex" xmlns:cx3="http://schemas.microsoft.com/office/drawing/2016/5/9/chartex" xmlns:cx2="http://schemas.microsoft.com/office/drawing/2015/10/21/chartex" xmlns:cx1="http://schemas.microsoft.com/office/drawing/2015/9/8/chartex">
             <w:pict w14:anchorId="369E22E5">
               <v:rect id="Rectangle 5" style="position:absolute;margin-left:28.2pt;margin-top:.75pt;width:538.7pt;height:106.2pt;z-index:-251658234;visibility:visible;mso-wrap-style:square;mso-width-percent:0;mso-height-percent:0;mso-wrap-distance-left:9pt;mso-wrap-distance-top:0;mso-wrap-distance-right:9pt;mso-wrap-distance-bottom:0;mso-position-horizontal:absolute;mso-position-horizontal-relative:page;mso-position-vertical:absolute;mso-position-vertical-relative:margin;mso-width-percent:0;mso-height-percent:0;mso-width-relative:margin;mso-height-relative:margin;v-text-anchor:middle" o:spid="_x0000_s1026" fillcolor="#8aca66 [1942]" stroked="f" strokeweight="1pt" w14:anchorId="5BBF333B" o:gfxdata="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">
                 <v:fill opacity="3341f"/>
@@ -3146,7 +3146,7 @@
               </wp:anchor>
             </w:drawing>
           </mc:Choice>
-          <mc:Fallback xmlns:w16du="http://schemas.microsoft.com/office/word/2023/wordml/word16du" xmlns:a14="http://schemas.microsoft.com/office/drawing/2010/main" xmlns:pic="http://schemas.openxmlformats.org/drawingml/2006/picture" xmlns:a="http://schemas.openxmlformats.org/drawingml/2006/main">
+          <mc:Fallback xmlns:a="http://schemas.openxmlformats.org/drawingml/2006/main" xmlns:pic="http://schemas.openxmlformats.org/drawingml/2006/picture" xmlns:a14="http://schemas.microsoft.com/office/drawing/2010/main" xmlns:w16du="http://schemas.microsoft.com/office/word/2023/wordml/word16du" xmlns:w16sdtdh="http://schemas.microsoft.com/office/word/2020/wordml/sdtdatahash" xmlns:w16="http://schemas.microsoft.com/office/word/2018/wordml" xmlns:w16cid="http://schemas.microsoft.com/office/word/2016/wordml/cid" xmlns:w16cex="http://schemas.microsoft.com/office/word/2018/wordml/cex" xmlns:oel="http://schemas.microsoft.com/office/2019/extlst" xmlns:am3d="http://schemas.microsoft.com/office/drawing/2017/model3d" xmlns:aink="http://schemas.microsoft.com/office/drawing/2016/ink" xmlns:cx8="http://schemas.microsoft.com/office/drawing/2016/5/14/chartex" xmlns:cx7="http://schemas.microsoft.com/office/drawing/2016/5/13/chartex" xmlns:cx6="http://schemas.microsoft.com/office/drawing/2016/5/12/chartex" xmlns:cx5="http://schemas.microsoft.com/office/drawing/2016/5/11/chartex" xmlns:cx4="http://schemas.microsoft.com/office/drawing/2016/5/10/chartex" xmlns:cx3="http://schemas.microsoft.com/office/drawing/2016/5/9/chartex" xmlns:cx2="http://schemas.microsoft.com/office/drawing/2015/10/21/chartex" xmlns:cx1="http://schemas.microsoft.com/office/drawing/2015/9/8/chartex">
             <w:pict w14:anchorId="6642F2C0">
               <v:rect id="Rectangle 2" style="position:absolute;margin-left:28pt;margin-top:167.4pt;width:538.7pt;height:519.5pt;z-index:-251658240;visibility:visible;mso-wrap-style:square;mso-width-percent:0;mso-height-percent:0;mso-wrap-distance-left:9pt;mso-wrap-distance-top:0;mso-wrap-distance-right:9pt;mso-wrap-distance-bottom:0;mso-position-horizontal:absolute;mso-position-horizontal-relative:page;mso-position-vertical:absolute;mso-position-vertical-relative:margin;mso-width-percent:0;mso-height-percent:0;mso-width-relative:margin;mso-height-relative:margin;v-text-anchor:middle" o:spid="_x0000_s1026" fillcolor="#8aca66 [1942]" stroked="f" strokeweight="1pt" w14:anchorId="647B2F6E" o:gfxdata="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">
                 <v:fill opacity="3341f"/>
@@ -3697,21 +3697,7 @@
         <w:rPr>
           <w:rFonts w:ascii="Calibri" w:hAnsi="Calibri" w:cs="Calibri"/>
         </w:rPr>
-        <w:t xml:space="preserve">Reading the CIPD Insight, Fact </w:t>
-      </w:r>
-      <w:proofErr w:type="gramStart"/>
-      <w:r>
-        <w:rPr>
-          <w:rFonts w:ascii="Calibri" w:hAnsi="Calibri" w:cs="Calibri"/>
-        </w:rPr>
-        <w:t>Sheets</w:t>
-      </w:r>
-      <w:proofErr w:type="gramEnd"/>
-      <w:r>
-        <w:rPr>
-          <w:rFonts w:ascii="Calibri" w:hAnsi="Calibri" w:cs="Calibri"/>
-        </w:rPr>
-        <w:t xml:space="preserve"> and related online material on these topics as well as key research authors on the subject.</w:t>
+        <w:t>Reading the CIPD Insight, Fact Sheets and related online material on these topics as well as key research authors on the subject.</w:t>
       </w:r>
     </w:p>
     <w:p>
@@ -4150,21 +4136,7 @@
         <w:rPr>
           <w:rFonts w:ascii="Calibri" w:hAnsi="Calibri" w:cs="Calibri"/>
         </w:rPr>
-        <w:t xml:space="preserve">What is the role of government, </w:t>
-      </w:r>
-      <w:proofErr w:type="gramStart"/>
-      <w:r>
-        <w:rPr>
-          <w:rFonts w:ascii="Calibri" w:hAnsi="Calibri" w:cs="Calibri"/>
-        </w:rPr>
-        <w:t>employers</w:t>
-      </w:r>
-      <w:proofErr w:type="gramEnd"/>
-      <w:r>
-        <w:rPr>
-          <w:rFonts w:ascii="Calibri" w:hAnsi="Calibri" w:cs="Calibri"/>
-        </w:rPr>
-        <w:t xml:space="preserve"> and trade unions in ensuring future skills needs are met? (</w:t>
+        <w:t>What is the role of government, employers and trade unions in ensuring future skills needs are met? (</w:t>
       </w:r>
       <w:r>
         <w:rPr>
@@ -4750,7 +4722,7 @@
               </wp:anchor>
             </w:drawing>
           </mc:Choice>
-          <mc:Fallback xmlns:w16du="http://schemas.microsoft.com/office/word/2023/wordml/word16du">
+          <mc:Fallback xmlns:w16du="http://schemas.microsoft.com/office/word/2023/wordml/word16du" xmlns:w16sdtdh="http://schemas.microsoft.com/office/word/2020/wordml/sdtdatahash" xmlns:w16="http://schemas.microsoft.com/office/word/2018/wordml" xmlns:w16cid="http://schemas.microsoft.com/office/word/2016/wordml/cid" xmlns:w16cex="http://schemas.microsoft.com/office/word/2018/wordml/cex" xmlns:oel="http://schemas.microsoft.com/office/2019/extlst" xmlns:am3d="http://schemas.microsoft.com/office/drawing/2017/model3d" xmlns:aink="http://schemas.microsoft.com/office/drawing/2016/ink" xmlns:cx8="http://schemas.microsoft.com/office/drawing/2016/5/14/chartex" xmlns:cx7="http://schemas.microsoft.com/office/drawing/2016/5/13/chartex" xmlns:cx6="http://schemas.microsoft.com/office/drawing/2016/5/12/chartex" xmlns:cx5="http://schemas.microsoft.com/office/drawing/2016/5/11/chartex" xmlns:cx4="http://schemas.microsoft.com/office/drawing/2016/5/10/chartex" xmlns:cx3="http://schemas.microsoft.com/office/drawing/2016/5/9/chartex" xmlns:cx2="http://schemas.microsoft.com/office/drawing/2015/10/21/chartex" xmlns:cx1="http://schemas.microsoft.com/office/drawing/2015/9/8/chartex">
             <w:pict>
               <v:rect w14:anchorId="7D730B8D" id="Rectangle 6" o:spid="_x0000_s1026" style="position:absolute;margin-left:-5.7pt;margin-top:8.8pt;width:501.7pt;height:171pt;z-index:-251658238;visibility:visible;mso-wrap-style:square;mso-width-percent:0;mso-height-percent:0;mso-wrap-distance-left:9pt;mso-wrap-distance-top:0;mso-wrap-distance-right:9pt;mso-wrap-distance-bottom:0;mso-position-horizontal:absolute;mso-position-horizontal-relative:text;mso-position-vertical:absolute;mso-position-vertical-relative:text;mso-width-percent:0;mso-height-percent:0;mso-width-relative:margin;mso-height-relative:margin;v-text-anchor:middle" o:gfxdata="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" fillcolor="#8aca66 [1942]" stroked="f" strokeweight="1pt">
                 <v:fill opacity="3341f"/>
@@ -4949,23 +4921,7 @@
           <w:rStyle w:val="ui-provider"/>
           <w:rFonts w:ascii="Calibri" w:hAnsi="Calibri" w:cs="Calibri"/>
         </w:rPr>
-        <w:t xml:space="preserve">We advise you </w:t>
-      </w:r>
-      <w:proofErr w:type="gramStart"/>
-      <w:r>
-        <w:rPr>
-          <w:rStyle w:val="ui-provider"/>
-          <w:rFonts w:ascii="Calibri" w:hAnsi="Calibri" w:cs="Calibri"/>
-        </w:rPr>
-        <w:t>read</w:t>
-      </w:r>
-      <w:proofErr w:type="gramEnd"/>
-      <w:r>
-        <w:rPr>
-          <w:rStyle w:val="ui-provider"/>
-          <w:rFonts w:ascii="Calibri" w:hAnsi="Calibri" w:cs="Calibri"/>
-        </w:rPr>
-        <w:t xml:space="preserve"> the guidance on how to set out your references on the Learner Hub.</w:t>
+        <w:t>We advise you read the guidance on how to set out your references on the Learner Hub.</w:t>
       </w:r>
     </w:p>
     <w:p>
@@ -7130,32 +7086,218 @@
               <w:jc w:val="both"/>
               <w:rPr>
                 <w:rFonts w:ascii="Calibri" w:hAnsi="Calibri" w:cs="Calibri"/>
-                <w:i/>
-                <w:iCs/>
-                <w:color w:val="6D0E28" w:themeColor="accent4" w:themeShade="80"/>
-              </w:rPr>
-            </w:pPr>
-            <w:r>
-              <w:rPr>
-                <w:rFonts w:ascii="Calibri" w:hAnsi="Calibri" w:cs="Calibri"/>
-                <w:i/>
-                <w:iCs/>
+                <w:b/>
+                <w:bCs/>
+                <w:color w:val="6D0E28" w:themeColor="accent4" w:themeShade="80"/>
+              </w:rPr>
+            </w:pPr>
+            <w:r>
+              <w:rPr>
+                <w:rFonts w:ascii="Calibri" w:hAnsi="Calibri" w:cs="Calibri"/>
+                <w:b/>
+                <w:bCs/>
+                <w:color w:val="6D0E28" w:themeColor="accent4" w:themeShade="80"/>
+              </w:rPr>
+              <w:t xml:space="preserve">Succession planning: </w:t>
+            </w:r>
+          </w:p>
+          <w:p>
+            <w:pPr>
+              <w:jc w:val="both"/>
+              <w:rPr>
+                <w:rFonts w:ascii="Calibri" w:hAnsi="Calibri" w:cs="Calibri"/>
+                <w:color w:val="6D0E28" w:themeColor="accent4" w:themeShade="80"/>
+              </w:rPr>
+            </w:pPr>
+            <w:r>
+              <w:rPr>
+                <w:rFonts w:ascii="Calibri" w:hAnsi="Calibri" w:cs="Calibri"/>
+                <w:color w:val="6D0E28" w:themeColor="accent4" w:themeShade="80"/>
+              </w:rPr>
+              <w:t>Succession planning is setting a plan to effectively fill t</w:t>
+            </w:r>
+            <w:r>
+              <w:rPr>
+                <w:rFonts w:ascii="Calibri" w:hAnsi="Calibri" w:cs="Calibri"/>
+                <w:color w:val="6D0E28" w:themeColor="accent4" w:themeShade="80"/>
+              </w:rPr>
+              <w:t xml:space="preserve">he most senior or critical </w:t>
+            </w:r>
+            <w:r>
+              <w:rPr>
+                <w:rFonts w:ascii="Calibri" w:hAnsi="Calibri" w:cs="Calibri"/>
+                <w:color w:val="6D0E28" w:themeColor="accent4" w:themeShade="80"/>
+              </w:rPr>
+              <w:t>roles within the organization (CIPD, 2022) so that those positions are not left vacant for a long time if any (Vulpen, n.d.)</w:t>
+            </w:r>
+            <w:r>
+              <w:rPr>
+                <w:rFonts w:ascii="Calibri" w:hAnsi="Calibri" w:cs="Calibri"/>
+                <w:color w:val="6D0E28" w:themeColor="accent4" w:themeShade="80"/>
+              </w:rPr>
+              <w:t>.</w:t>
+            </w:r>
+            <w:r>
+              <w:rPr>
+                <w:rFonts w:ascii="Calibri" w:hAnsi="Calibri" w:cs="Calibri"/>
+                <w:color w:val="6D0E28" w:themeColor="accent4" w:themeShade="80"/>
+              </w:rPr>
+              <w:t xml:space="preserve"> In an uncertain world, employees get promoted, retired, or move to another place.</w:t>
+            </w:r>
+            <w:r>
+              <w:rPr>
+                <w:rFonts w:ascii="Calibri" w:hAnsi="Calibri" w:cs="Calibri"/>
+                <w:color w:val="6D0E28" w:themeColor="accent4" w:themeShade="80"/>
+              </w:rPr>
+              <w:t xml:space="preserve"> Succession plan</w:t>
+            </w:r>
+            <w:r>
+              <w:rPr>
+                <w:rFonts w:ascii="Calibri" w:hAnsi="Calibri" w:cs="Calibri"/>
+                <w:color w:val="6D0E28" w:themeColor="accent4" w:themeShade="80"/>
+              </w:rPr>
+              <w:t>, therefore,</w:t>
+            </w:r>
+            <w:r>
+              <w:rPr>
+                <w:rFonts w:ascii="Calibri" w:hAnsi="Calibri" w:cs="Calibri"/>
+                <w:color w:val="6D0E28" w:themeColor="accent4" w:themeShade="80"/>
+              </w:rPr>
+              <w:t xml:space="preserve"> helps the organization make sure that it is ready </w:t>
+            </w:r>
+            <w:r>
+              <w:rPr>
+                <w:rFonts w:ascii="Calibri" w:hAnsi="Calibri" w:cs="Calibri"/>
+                <w:color w:val="6D0E28" w:themeColor="accent4" w:themeShade="80"/>
+              </w:rPr>
+              <w:t xml:space="preserve">to fill the vacant position quickly </w:t>
+            </w:r>
+            <w:r>
+              <w:rPr>
+                <w:rFonts w:ascii="Calibri" w:hAnsi="Calibri" w:cs="Calibri"/>
+                <w:color w:val="6D0E28" w:themeColor="accent4" w:themeShade="80"/>
+              </w:rPr>
+              <w:t>should any change happens in the future</w:t>
+            </w:r>
+            <w:r>
+              <w:rPr>
+                <w:rFonts w:ascii="Calibri" w:hAnsi="Calibri" w:cs="Calibri"/>
+                <w:color w:val="6D0E28" w:themeColor="accent4" w:themeShade="80"/>
+              </w:rPr>
+              <w:t xml:space="preserve"> </w:t>
+            </w:r>
+            <w:r>
+              <w:rPr>
+                <w:rFonts w:ascii="Calibri" w:hAnsi="Calibri" w:cs="Calibri"/>
+                <w:color w:val="6D0E28" w:themeColor="accent4" w:themeShade="80"/>
+              </w:rPr>
+              <w:t>to its critical roles.</w:t>
+            </w:r>
+            <w:r>
+              <w:rPr>
+                <w:rFonts w:ascii="Calibri" w:hAnsi="Calibri" w:cs="Calibri"/>
+                <w:color w:val="6D0E28" w:themeColor="accent4" w:themeShade="80"/>
+              </w:rPr>
+              <w:t xml:space="preserve"> </w:t>
+            </w:r>
+          </w:p>
+          <w:p>
+            <w:pPr>
+              <w:jc w:val="both"/>
+              <w:rPr>
+                <w:rFonts w:ascii="Calibri" w:hAnsi="Calibri" w:cs="Calibri"/>
+                <w:color w:val="6D0E28" w:themeColor="accent4" w:themeShade="80"/>
+              </w:rPr>
+            </w:pPr>
+          </w:p>
+          <w:p>
+            <w:pPr>
+              <w:jc w:val="both"/>
+              <w:rPr>
+                <w:rFonts w:ascii="Calibri" w:hAnsi="Calibri" w:cs="Calibri"/>
+                <w:color w:val="6D0E28" w:themeColor="accent4" w:themeShade="80"/>
+                <w:u w:val="single"/>
+                <w:lang w:val="en-US"/>
+              </w:rPr>
+            </w:pPr>
+            <w:r>
+              <w:rPr>
+                <w:rFonts w:ascii="Calibri" w:hAnsi="Calibri" w:cs="Calibri"/>
+                <w:color w:val="6D0E28" w:themeColor="accent4" w:themeShade="80"/>
+                <w:u w:val="single"/>
+                <w:lang w:val="en-US"/>
+              </w:rPr>
+              <w:t>Leadership development program</w:t>
+            </w:r>
+            <w:r>
+              <w:rPr>
+                <w:rFonts w:ascii="Calibri" w:hAnsi="Calibri" w:cs="Calibri"/>
+                <w:color w:val="6D0E28" w:themeColor="accent4" w:themeShade="80"/>
+                <w:u w:val="single"/>
+                <w:lang w:val="en-US"/>
+              </w:rPr>
+              <w:t>:</w:t>
+            </w:r>
+          </w:p>
+          <w:p>
+            <w:pPr>
+              <w:jc w:val="both"/>
+              <w:rPr>
+                <w:rFonts w:ascii="Calibri" w:hAnsi="Calibri" w:cs="Calibri"/>
+                <w:color w:val="6D0E28" w:themeColor="accent4" w:themeShade="80"/>
+                <w:lang w:val="en-US"/>
+              </w:rPr>
+            </w:pPr>
+            <w:r>
+              <w:rPr>
+                <w:rFonts w:ascii="Calibri" w:hAnsi="Calibri" w:cs="Calibri"/>
+                <w:color w:val="6D0E28" w:themeColor="accent4" w:themeShade="80"/>
+                <w:lang w:val="en-US"/>
+              </w:rPr>
+              <w:t>Vacancy in senior and leadership</w:t>
+            </w:r>
+          </w:p>
+          <w:p>
+            <w:pPr>
+              <w:jc w:val="both"/>
+              <w:rPr>
+                <w:rFonts w:ascii="Calibri" w:hAnsi="Calibri" w:cs="Calibri"/>
+                <w:color w:val="6D0E28" w:themeColor="accent4" w:themeShade="80"/>
+              </w:rPr>
+            </w:pPr>
+            <w:bookmarkStart w:id="3" w:name="_GoBack"/>
+            <w:bookmarkEnd w:id="3"/>
+          </w:p>
+          <w:p>
+            <w:pPr>
+              <w:jc w:val="both"/>
+              <w:rPr>
+                <w:rFonts w:ascii="Calibri" w:hAnsi="Calibri" w:cs="Calibri"/>
+                <w:b/>
+                <w:bCs/>
+                <w:color w:val="6D0E28" w:themeColor="accent4" w:themeShade="80"/>
+                <w:lang w:val="en-US"/>
+              </w:rPr>
+            </w:pPr>
+            <w:r>
+              <w:rPr>
+                <w:rFonts w:ascii="Calibri" w:hAnsi="Calibri" w:cs="Calibri"/>
+                <w:b/>
+                <w:bCs/>
+                <w:color w:val="6D0E28" w:themeColor="accent4" w:themeShade="80"/>
+              </w:rPr>
+              <w:t>Contingency planning:</w:t>
+            </w:r>
+            <w:r>
+              <w:rPr>
+                <w:rFonts w:ascii="Calibri" w:hAnsi="Calibri" w:cs="Calibri"/>
+                <w:b/>
+                <w:bCs/>
                 <w:color w:val="243E15" w:themeColor="accent3" w:themeShade="80"/>
-              </w:rPr>
-              <w:t>Type here…</w:t>
-            </w:r>
-          </w:p>
-          <w:p>
-            <w:pPr>
-              <w:jc w:val="both"/>
-              <w:rPr>
-                <w:rFonts w:ascii="Calibri" w:hAnsi="Calibri" w:cs="Calibri"/>
-                <w:b/>
-                <w:bCs/>
-                <w:sz w:val="20"/>
-                <w:szCs w:val="20"/>
-              </w:rPr>
-            </w:pPr>
+                <w:lang w:val="en-US"/>
+              </w:rPr>
+              <w:t xml:space="preserve"> </w:t>
+            </w:r>
           </w:p>
         </w:tc>
       </w:tr>
@@ -7792,6 +7934,7 @@
                 <w:rFonts w:ascii="Calibri" w:hAnsi="Calibri" w:cs="Calibri"/>
                 <w:color w:val="6D0E28" w:themeColor="accent4" w:themeShade="80"/>
               </w:rPr>
+              <w:lastRenderedPageBreak/>
               <w:t>Employees might not have a clear role or a conflicting role with their colleagues (</w:t>
             </w:r>
             <w:r>
@@ -7913,7 +8056,6 @@
                 <w:u w:val="single"/>
                 <w:lang w:val="en-US"/>
               </w:rPr>
-              <w:lastRenderedPageBreak/>
               <w:t>Job Satisfaction:</w:t>
             </w:r>
           </w:p>
@@ -7959,7 +8101,6 @@
               </w:rPr>
               <w:t xml:space="preserve"> </w:t>
             </w:r>
-            <w:proofErr w:type="spellStart"/>
             <w:r>
               <w:rPr>
                 <w:rFonts w:ascii="Calibri" w:hAnsi="Calibri" w:cs="Calibri"/>
@@ -7968,7 +8109,6 @@
               </w:rPr>
               <w:t>Hughe</w:t>
             </w:r>
-            <w:proofErr w:type="spellEnd"/>
             <w:r>
               <w:rPr>
                 <w:rFonts w:ascii="Calibri" w:hAnsi="Calibri" w:cs="Calibri"/>
@@ -8296,7 +8436,6 @@
               </w:rPr>
               <w:t>to maximize their contributions to the organization to boost organizational performance (</w:t>
             </w:r>
-            <w:proofErr w:type="spellStart"/>
             <w:r>
               <w:rPr>
                 <w:rFonts w:ascii="Calibri" w:hAnsi="Calibri" w:cs="Calibri"/>
@@ -8305,7 +8444,6 @@
               </w:rPr>
               <w:t>Vulpen</w:t>
             </w:r>
-            <w:proofErr w:type="spellEnd"/>
             <w:r>
               <w:rPr>
                 <w:rFonts w:ascii="Calibri" w:hAnsi="Calibri" w:cs="Calibri"/>
@@ -8537,7 +8675,6 @@
                     </w:rPr>
                     <w:t>connects goal setting for a certain task with its performance (</w:t>
                   </w:r>
-                  <w:proofErr w:type="spellStart"/>
                   <w:r>
                     <w:rPr>
                       <w:rFonts w:ascii="Calibri" w:hAnsi="Calibri" w:cs="Calibri"/>
@@ -8546,7 +8683,6 @@
                     </w:rPr>
                     <w:t>Debara</w:t>
                   </w:r>
-                  <w:proofErr w:type="spellEnd"/>
                   <w:r>
                     <w:rPr>
                       <w:rFonts w:ascii="Calibri" w:hAnsi="Calibri" w:cs="Calibri"/>
@@ -8656,6 +8792,7 @@
                       <w:color w:val="6D0E28" w:themeColor="accent4" w:themeShade="80"/>
                       <w:lang w:val="en-US"/>
                     </w:rPr>
+                    <w:lastRenderedPageBreak/>
                     <w:t xml:space="preserve">Differences </w:t>
                   </w:r>
                 </w:p>
@@ -8750,16 +8887,7 @@
                       <w:color w:val="6D0E28" w:themeColor="accent4" w:themeShade="80"/>
                       <w:lang w:val="en-US"/>
                     </w:rPr>
-                    <w:t xml:space="preserve">Learning and development is a continuous process that starts form the first day of the employee through onboarding activities. It can be done individually (coaching and mentoring) or in </w:t>
-                  </w:r>
-                  <w:r>
-                    <w:rPr>
-                      <w:rFonts w:ascii="Calibri" w:hAnsi="Calibri" w:cs="Calibri"/>
-                      <w:color w:val="6D0E28" w:themeColor="accent4" w:themeShade="80"/>
-                      <w:lang w:val="en-US"/>
-                    </w:rPr>
-                    <w:lastRenderedPageBreak/>
-                    <w:t>a group level (formal training sessions).</w:t>
+                    <w:t>Learning and development is a continuous process that starts form the first day of the employee through onboarding activities. It can be done individually (coaching and mentoring) or in a group level (formal training sessions).</w:t>
                   </w:r>
                 </w:p>
               </w:tc>
@@ -9318,7 +9446,6 @@
               </w:rPr>
               <w:t>voluntarily at a rate higher than the weaker staff turnover rate (</w:t>
             </w:r>
-            <w:proofErr w:type="spellStart"/>
             <w:r>
               <w:rPr>
                 <w:rFonts w:ascii="Calibri" w:hAnsi="Calibri" w:cs="Calibri"/>
@@ -9327,7 +9454,6 @@
               </w:rPr>
               <w:t>Cosentino</w:t>
             </w:r>
-            <w:proofErr w:type="spellEnd"/>
             <w:r>
               <w:rPr>
                 <w:rFonts w:ascii="Calibri" w:hAnsi="Calibri" w:cs="Calibri"/>
@@ -9535,6 +9661,7 @@
                 <w:color w:val="6D0E28" w:themeColor="accent4" w:themeShade="80"/>
                 <w:lang w:val="en-US"/>
               </w:rPr>
+              <w:lastRenderedPageBreak/>
               <w:t>In addition to direct monetary expenses the organization would shoulder, there are hidden or indirect costs that are less obvious when top talents leave. The organization would have less innovation and creativity because of the lost knowledge. It is also difficult and time consuming to hire and train talents that compensate leaving employees.</w:t>
             </w:r>
           </w:p>
@@ -9666,7 +9793,6 @@
               <w:rPr>
                 <w:rFonts w:ascii="Calibri" w:hAnsi="Calibri" w:cs="Calibri"/>
               </w:rPr>
-              <w:lastRenderedPageBreak/>
               <w:t>A</w:t>
             </w:r>
             <w:r>
@@ -10074,7 +10200,6 @@
               </w:rPr>
               <w:t>Employees benefit the same rights as regular workers (</w:t>
             </w:r>
-            <w:proofErr w:type="spellStart"/>
             <w:r>
               <w:rPr>
                 <w:rFonts w:ascii="Calibri" w:hAnsi="Calibri" w:cs="Calibri"/>
@@ -10083,7 +10208,6 @@
               </w:rPr>
               <w:t>Cheary</w:t>
             </w:r>
-            <w:proofErr w:type="spellEnd"/>
             <w:r>
               <w:rPr>
                 <w:rFonts w:ascii="Calibri" w:hAnsi="Calibri" w:cs="Calibri"/>
@@ -10467,6 +10591,7 @@
                 <w:color w:val="6D0E28" w:themeColor="accent4" w:themeShade="80"/>
                 <w:lang w:val="en-US"/>
               </w:rPr>
+              <w:lastRenderedPageBreak/>
               <w:t>Express terms in the contract are clear cut terms, unambiguous, and do not need any further interpretation; express terms could be written or agrees upon verbally (</w:t>
             </w:r>
             <w:r>
@@ -10569,7 +10694,7 @@
                 <w:color w:val="6D0E28" w:themeColor="accent4" w:themeShade="80"/>
                 <w:lang w:val="en-US"/>
               </w:rPr>
-              <w:t xml:space="preserve">Opposing to express terms, implied terms are not mentioned explicitly in a written or verbal agreement. The court has implied its presence in the agreement because the two parties did not consider those terms </w:t>
+              <w:t>Opposing to express terms, implied terms are not mentioned explicitly in a written or verbal agreement. The court has implied its presence in the agreement because the two parties did not consider those terms (Powell, 2023).</w:t>
             </w:r>
             <w:r>
               <w:rPr>
@@ -10577,17 +10702,18 @@
                 <w:color w:val="6D0E28" w:themeColor="accent4" w:themeShade="80"/>
                 <w:lang w:val="en-US"/>
               </w:rPr>
-              <w:lastRenderedPageBreak/>
-              <w:t>(Powell, 2023).</w:t>
-            </w:r>
-            <w:r>
+              <w:t xml:space="preserve"> For example, if an employee used the company’s properties for their personal use, they cannot claim that it is not mentioned in their express contract. It is an implied term that the company properties are used only for the sake of work and not for personal use of employees.</w:t>
+            </w:r>
+          </w:p>
+          <w:p>
+            <w:pPr>
+              <w:jc w:val="both"/>
               <w:rPr>
                 <w:rFonts w:ascii="Calibri" w:hAnsi="Calibri" w:cs="Calibri"/>
                 <w:color w:val="6D0E28" w:themeColor="accent4" w:themeShade="80"/>
                 <w:lang w:val="en-US"/>
               </w:rPr>
-              <w:t xml:space="preserve"> For example, if an employee used the company’s properties for their personal use, they cannot claim that it is not mentioned in their express contract. It is an implied term that the company properties are used only for the sake of work and not for personal use of employees.</w:t>
-            </w:r>
+            </w:pPr>
           </w:p>
           <w:p>
             <w:pPr>
@@ -10598,23 +10724,21 @@
                 <w:lang w:val="en-US"/>
               </w:rPr>
             </w:pPr>
-          </w:p>
-          <w:p>
-            <w:pPr>
-              <w:jc w:val="both"/>
+            <w:r>
               <w:rPr>
                 <w:rFonts w:ascii="Calibri" w:hAnsi="Calibri" w:cs="Calibri"/>
                 <w:color w:val="6D0E28" w:themeColor="accent4" w:themeShade="80"/>
                 <w:lang w:val="en-US"/>
               </w:rPr>
-            </w:pPr>
+              <w:t>In addition, the customs and practice are considered as implied terms within employment.</w:t>
+            </w:r>
             <w:r>
               <w:rPr>
                 <w:rFonts w:ascii="Calibri" w:hAnsi="Calibri" w:cs="Calibri"/>
                 <w:color w:val="6D0E28" w:themeColor="accent4" w:themeShade="80"/>
                 <w:lang w:val="en-US"/>
               </w:rPr>
-              <w:t>In addition, the customs and practice are considered as implied terms within employment.</w:t>
+              <w:t xml:space="preserve"> In other words, if a practice has been repeated for a certain period, it is considered as an implied term (</w:t>
             </w:r>
             <w:r>
               <w:rPr>
@@ -10622,18 +10746,8 @@
                 <w:color w:val="6D0E28" w:themeColor="accent4" w:themeShade="80"/>
                 <w:lang w:val="en-US"/>
               </w:rPr>
-              <w:t xml:space="preserve"> In other words, if a practice has been repeated for a certain period, it is considered as an implied term (</w:t>
-            </w:r>
-            <w:proofErr w:type="spellStart"/>
-            <w:r>
-              <w:rPr>
-                <w:rFonts w:ascii="Calibri" w:hAnsi="Calibri" w:cs="Calibri"/>
-                <w:color w:val="6D0E28" w:themeColor="accent4" w:themeShade="80"/>
-                <w:lang w:val="en-US"/>
-              </w:rPr>
               <w:t>Eckett</w:t>
             </w:r>
-            <w:proofErr w:type="spellEnd"/>
             <w:r>
               <w:rPr>
                 <w:rFonts w:ascii="Calibri" w:hAnsi="Calibri" w:cs="Calibri"/>
@@ -11303,6 +11417,7 @@
                 <w:color w:val="6D0E28" w:themeColor="accent4" w:themeShade="80"/>
                 <w:lang w:val="en-US"/>
               </w:rPr>
+              <w:lastRenderedPageBreak/>
               <w:t xml:space="preserve">Gain better understanding of their roles; responsibility; company’s values, culture, goals. That would help them be engaged and motivated to achieve company’s </w:t>
             </w:r>
             <w:r>
@@ -11522,7 +11637,7 @@
       </w:tr>
       <w:tr>
         <w:trPr>
-          <w:trHeight w:val="3955"/>
+          <w:trHeight w:val="885"/>
         </w:trPr>
         <w:tc>
           <w:tcPr>
@@ -11580,33 +11695,17 @@
               </w:rPr>
               <w:t xml:space="preserve">Available at </w:t>
             </w:r>
-            <w:r>
-              <w:fldChar w:fldCharType="begin"/>
-            </w:r>
-            <w:r>
-              <w:instrText>HYPERLINK "https://www.investopedia.com/terms/l/labor-market.asp"</w:instrText>
-            </w:r>
-            <w:r>
-              <w:fldChar w:fldCharType="separate"/>
-            </w:r>
-            <w:r>
-              <w:rPr>
-                <w:rStyle w:val="Hyperlink"/>
-                <w:rFonts w:ascii="Calibri" w:hAnsi="Calibri" w:cs="Calibri"/>
-                <w:szCs w:val="22"/>
-                <w:lang w:eastAsia="en-GB"/>
-              </w:rPr>
-              <w:t>https://www.investopedia.com/terms/l/labor-market.asp</w:t>
-            </w:r>
-            <w:r>
-              <w:rPr>
-                <w:rStyle w:val="Hyperlink"/>
-                <w:rFonts w:ascii="Calibri" w:hAnsi="Calibri" w:cs="Calibri"/>
-                <w:szCs w:val="22"/>
-                <w:lang w:eastAsia="en-GB"/>
-              </w:rPr>
-              <w:fldChar w:fldCharType="end"/>
-            </w:r>
+            <w:hyperlink r:id="rId17" w:history="1">
+              <w:r>
+                <w:rPr>
+                  <w:rStyle w:val="Hyperlink"/>
+                  <w:rFonts w:ascii="Calibri" w:hAnsi="Calibri" w:cs="Calibri"/>
+                  <w:szCs w:val="22"/>
+                  <w:lang w:eastAsia="en-GB"/>
+                </w:rPr>
+                <w:t>https://www.investopedia.com/terms/l/labor-market.asp</w:t>
+              </w:r>
+            </w:hyperlink>
             <w:r>
               <w:rPr>
                 <w:rFonts w:ascii="Calibri" w:hAnsi="Calibri" w:cs="Calibri"/>
@@ -11678,33 +11777,17 @@
               </w:rPr>
               <w:t xml:space="preserve">Available at </w:t>
             </w:r>
-            <w:r>
-              <w:fldChar w:fldCharType="begin"/>
-            </w:r>
-            <w:r>
-              <w:instrText>HYPERLINK "https://blog.hubspot.com/marketing/competitive-analysis-kit"</w:instrText>
-            </w:r>
-            <w:r>
-              <w:fldChar w:fldCharType="separate"/>
-            </w:r>
-            <w:r>
-              <w:rPr>
-                <w:rStyle w:val="Hyperlink"/>
-                <w:rFonts w:ascii="Calibri" w:hAnsi="Calibri" w:cs="Calibri"/>
-                <w:szCs w:val="22"/>
-                <w:lang w:eastAsia="en-GB"/>
-              </w:rPr>
-              <w:t>https://blog.hubspot.com/marketing/competitive-analysis-kit</w:t>
-            </w:r>
-            <w:r>
-              <w:rPr>
-                <w:rStyle w:val="Hyperlink"/>
-                <w:rFonts w:ascii="Calibri" w:hAnsi="Calibri" w:cs="Calibri"/>
-                <w:szCs w:val="22"/>
-                <w:lang w:eastAsia="en-GB"/>
-              </w:rPr>
-              <w:fldChar w:fldCharType="end"/>
-            </w:r>
+            <w:hyperlink r:id="rId18" w:history="1">
+              <w:r>
+                <w:rPr>
+                  <w:rStyle w:val="Hyperlink"/>
+                  <w:rFonts w:ascii="Calibri" w:hAnsi="Calibri" w:cs="Calibri"/>
+                  <w:szCs w:val="22"/>
+                  <w:lang w:eastAsia="en-GB"/>
+                </w:rPr>
+                <w:t>https://blog.hubspot.com/marketing/competitive-analysis-kit</w:t>
+              </w:r>
+            </w:hyperlink>
             <w:r>
               <w:rPr>
                 <w:rFonts w:ascii="Calibri" w:hAnsi="Calibri" w:cs="Calibri"/>
@@ -11769,33 +11852,17 @@
               </w:rPr>
               <w:t xml:space="preserve">Available at </w:t>
             </w:r>
-            <w:r>
-              <w:fldChar w:fldCharType="begin"/>
-            </w:r>
-            <w:r>
-              <w:instrText>HYPERLINK "http://andrewwaleslod.co.uk/learning-resources-how-organisations-position-themselves-in-competitive-labour-markets/"</w:instrText>
-            </w:r>
-            <w:r>
-              <w:fldChar w:fldCharType="separate"/>
-            </w:r>
-            <w:r>
-              <w:rPr>
-                <w:rStyle w:val="Hyperlink"/>
-                <w:rFonts w:ascii="Calibri" w:hAnsi="Calibri" w:cs="Calibri"/>
-                <w:szCs w:val="22"/>
-                <w:lang w:eastAsia="en-GB"/>
-              </w:rPr>
-              <w:t>http://andrewwaleslod.co.uk/learning-resources-how-organisations-position-themselves-in-competitive-labour-markets/</w:t>
-            </w:r>
-            <w:r>
-              <w:rPr>
-                <w:rStyle w:val="Hyperlink"/>
-                <w:rFonts w:ascii="Calibri" w:hAnsi="Calibri" w:cs="Calibri"/>
-                <w:szCs w:val="22"/>
-                <w:lang w:eastAsia="en-GB"/>
-              </w:rPr>
-              <w:fldChar w:fldCharType="end"/>
-            </w:r>
+            <w:hyperlink r:id="rId19" w:history="1">
+              <w:r>
+                <w:rPr>
+                  <w:rStyle w:val="Hyperlink"/>
+                  <w:rFonts w:ascii="Calibri" w:hAnsi="Calibri" w:cs="Calibri"/>
+                  <w:szCs w:val="22"/>
+                  <w:lang w:eastAsia="en-GB"/>
+                </w:rPr>
+                <w:t>http://andrewwaleslod.co.uk/learning-resources-how-organisations-position-themselves-in-competitive-labour-markets/</w:t>
+              </w:r>
+            </w:hyperlink>
             <w:r>
               <w:rPr>
                 <w:rFonts w:ascii="Calibri" w:hAnsi="Calibri" w:cs="Calibri"/>
@@ -11860,33 +11927,17 @@
               </w:rPr>
               <w:t xml:space="preserve">Available at </w:t>
             </w:r>
-            <w:r>
-              <w:fldChar w:fldCharType="begin"/>
-            </w:r>
-            <w:r>
-              <w:instrText>HYPERLINK "https://www.cipd.org/en/knowledge/factsheets/recruitment-brand-factsheet/"</w:instrText>
-            </w:r>
-            <w:r>
-              <w:fldChar w:fldCharType="separate"/>
-            </w:r>
-            <w:r>
-              <w:rPr>
-                <w:rStyle w:val="Hyperlink"/>
-                <w:rFonts w:ascii="Calibri" w:hAnsi="Calibri" w:cs="Calibri"/>
-                <w:szCs w:val="22"/>
-                <w:lang w:eastAsia="en-GB"/>
-              </w:rPr>
-              <w:t>https://www.cipd.org/en/knowledge/factsheets/recruitment-brand-factsheet/</w:t>
-            </w:r>
-            <w:r>
-              <w:rPr>
-                <w:rStyle w:val="Hyperlink"/>
-                <w:rFonts w:ascii="Calibri" w:hAnsi="Calibri" w:cs="Calibri"/>
-                <w:szCs w:val="22"/>
-                <w:lang w:eastAsia="en-GB"/>
-              </w:rPr>
-              <w:fldChar w:fldCharType="end"/>
-            </w:r>
+            <w:hyperlink r:id="rId20" w:history="1">
+              <w:r>
+                <w:rPr>
+                  <w:rStyle w:val="Hyperlink"/>
+                  <w:rFonts w:ascii="Calibri" w:hAnsi="Calibri" w:cs="Calibri"/>
+                  <w:szCs w:val="22"/>
+                  <w:lang w:eastAsia="en-GB"/>
+                </w:rPr>
+                <w:t>https://www.cipd.org/en/knowledge/factsheets/recruitment-brand-factsheet/</w:t>
+              </w:r>
+            </w:hyperlink>
             <w:r>
               <w:rPr>
                 <w:rFonts w:ascii="Calibri" w:hAnsi="Calibri" w:cs="Calibri"/>
@@ -11954,7 +12005,7 @@
               </w:rPr>
               <w:t xml:space="preserve">Available at </w:t>
             </w:r>
-            <w:hyperlink r:id="rId17" w:history="1">
+            <w:hyperlink r:id="rId21" w:history="1">
               <w:r>
                 <w:rPr>
                   <w:rStyle w:val="Hyperlink"/>
@@ -12037,7 +12088,7 @@
               </w:rPr>
               <w:t xml:space="preserve">Available at </w:t>
             </w:r>
-            <w:hyperlink r:id="rId18" w:history="1">
+            <w:hyperlink r:id="rId22" w:history="1">
               <w:r>
                 <w:rPr>
                   <w:rStyle w:val="Hyperlink"/>
@@ -12119,7 +12170,7 @@
               </w:rPr>
               <w:t xml:space="preserve">Available at </w:t>
             </w:r>
-            <w:hyperlink r:id="rId19" w:history="1">
+            <w:hyperlink r:id="rId23" w:history="1">
               <w:r>
                 <w:rPr>
                   <w:rStyle w:val="Hyperlink"/>
@@ -12201,7 +12252,7 @@
               </w:rPr>
               <w:t xml:space="preserve">Available at </w:t>
             </w:r>
-            <w:hyperlink r:id="rId20" w:history="1">
+            <w:hyperlink r:id="rId24" w:history="1">
               <w:r>
                 <w:rPr>
                   <w:rStyle w:val="Hyperlink"/>
@@ -12274,7 +12325,7 @@
               </w:rPr>
               <w:t xml:space="preserve"> Available at </w:t>
             </w:r>
-            <w:hyperlink r:id="rId21" w:history="1">
+            <w:hyperlink r:id="rId25" w:history="1">
               <w:r>
                 <w:rPr>
                   <w:rStyle w:val="Hyperlink"/>
@@ -12353,7 +12404,7 @@
               </w:rPr>
               <w:t xml:space="preserve"> Available at </w:t>
             </w:r>
-            <w:hyperlink r:id="rId22" w:history="1">
+            <w:hyperlink r:id="rId26" w:history="1">
               <w:r>
                 <w:rPr>
                   <w:rStyle w:val="Hyperlink"/>
@@ -12425,7 +12476,7 @@
               </w:rPr>
               <w:t xml:space="preserve">Available at </w:t>
             </w:r>
-            <w:hyperlink r:id="rId23" w:history="1">
+            <w:hyperlink r:id="rId27" w:history="1">
               <w:r>
                 <w:rPr>
                   <w:rStyle w:val="Hyperlink"/>
@@ -12474,7 +12525,7 @@
               </w:rPr>
               <w:t xml:space="preserve">Trade Union Congress TUC (2019) Learning and skills Available at </w:t>
             </w:r>
-            <w:hyperlink r:id="rId24" w:history="1">
+            <w:hyperlink r:id="rId28" w:history="1">
               <w:r>
                 <w:rPr>
                   <w:rStyle w:val="Hyperlink"/>
@@ -12553,7 +12604,7 @@
               </w:rPr>
               <w:t xml:space="preserve"> Available at </w:t>
             </w:r>
-            <w:hyperlink r:id="rId25" w:history="1">
+            <w:hyperlink r:id="rId29" w:history="1">
               <w:r>
                 <w:rPr>
                   <w:rStyle w:val="Hyperlink"/>
@@ -12641,7 +12692,7 @@
               </w:rPr>
               <w:t xml:space="preserve">Available at </w:t>
             </w:r>
-            <w:hyperlink r:id="rId26" w:history="1">
+            <w:hyperlink r:id="rId30" w:history="1">
               <w:r>
                 <w:rPr>
                   <w:rStyle w:val="Hyperlink"/>
@@ -12729,7 +12780,7 @@
               </w:rPr>
               <w:t xml:space="preserve">Available at </w:t>
             </w:r>
-            <w:hyperlink r:id="rId27" w:history="1">
+            <w:hyperlink r:id="rId31" w:history="1">
               <w:r>
                 <w:rPr>
                   <w:rStyle w:val="Hyperlink"/>
@@ -12835,7 +12886,7 @@
               </w:rPr>
               <w:t xml:space="preserve">Available at </w:t>
             </w:r>
-            <w:hyperlink r:id="rId28" w:history="1">
+            <w:hyperlink r:id="rId32" w:history="1">
               <w:r>
                 <w:rPr>
                   <w:rStyle w:val="Hyperlink"/>
@@ -12923,7 +12974,7 @@
               </w:rPr>
               <w:t xml:space="preserve">Available at </w:t>
             </w:r>
-            <w:hyperlink r:id="rId29" w:history="1">
+            <w:hyperlink r:id="rId33" w:history="1">
               <w:r>
                 <w:rPr>
                   <w:rStyle w:val="Hyperlink"/>
@@ -13018,7 +13069,7 @@
               </w:rPr>
               <w:t xml:space="preserve">Available at </w:t>
             </w:r>
-            <w:hyperlink r:id="rId30" w:history="1">
+            <w:hyperlink r:id="rId34" w:history="1">
               <w:r>
                 <w:rPr>
                   <w:rStyle w:val="Hyperlink"/>
@@ -13106,7 +13157,7 @@
               </w:rPr>
               <w:t xml:space="preserve">Available at </w:t>
             </w:r>
-            <w:hyperlink r:id="rId31" w:history="1">
+            <w:hyperlink r:id="rId35" w:history="1">
               <w:r>
                 <w:rPr>
                   <w:rStyle w:val="Hyperlink"/>
@@ -13222,7 +13273,7 @@
               </w:rPr>
               <w:t xml:space="preserve">Availabe at </w:t>
             </w:r>
-            <w:hyperlink r:id="rId32" w:history="1">
+            <w:hyperlink r:id="rId36" w:history="1">
               <w:r>
                 <w:rPr>
                   <w:rStyle w:val="Hyperlink"/>
@@ -13339,7 +13390,7 @@
               </w:rPr>
               <w:t xml:space="preserve">Available at </w:t>
             </w:r>
-            <w:hyperlink r:id="rId33" w:history="1">
+            <w:hyperlink r:id="rId37" w:history="1">
               <w:r>
                 <w:rPr>
                   <w:rStyle w:val="Hyperlink"/>
@@ -13448,7 +13499,7 @@
               </w:rPr>
               <w:t xml:space="preserve">Available at </w:t>
             </w:r>
-            <w:hyperlink r:id="rId34" w:history="1">
+            <w:hyperlink r:id="rId38" w:history="1">
               <w:r>
                 <w:rPr>
                   <w:rStyle w:val="Hyperlink"/>
@@ -13578,7 +13629,7 @@
               </w:rPr>
               <w:t xml:space="preserve">Available at </w:t>
             </w:r>
-            <w:hyperlink r:id="rId35" w:history="1">
+            <w:hyperlink r:id="rId39" w:history="1">
               <w:r>
                 <w:rPr>
                   <w:rStyle w:val="Hyperlink"/>
@@ -13694,7 +13745,7 @@
               </w:rPr>
               <w:t xml:space="preserve">Available at </w:t>
             </w:r>
-            <w:hyperlink r:id="rId36" w:history="1">
+            <w:hyperlink r:id="rId40" w:history="1">
               <w:r>
                 <w:rPr>
                   <w:rStyle w:val="Hyperlink"/>
@@ -13817,7 +13868,7 @@
               </w:rPr>
               <w:t xml:space="preserve">Available at </w:t>
             </w:r>
-            <w:hyperlink r:id="rId37" w:history="1">
+            <w:hyperlink r:id="rId41" w:history="1">
               <w:r>
                 <w:rPr>
                   <w:rStyle w:val="Hyperlink"/>
@@ -13901,7 +13952,6 @@
                 <w:lang w:eastAsia="en-GB"/>
               </w:rPr>
             </w:pPr>
-            <w:proofErr w:type="spellStart"/>
             <w:r>
               <w:rPr>
                 <w:rFonts w:ascii="Calibri" w:hAnsi="Calibri" w:cs="Calibri"/>
@@ -13909,7 +13959,6 @@
               </w:rPr>
               <w:t>Cosentino</w:t>
             </w:r>
-            <w:proofErr w:type="spellEnd"/>
             <w:r>
               <w:rPr>
                 <w:rFonts w:ascii="Calibri" w:hAnsi="Calibri" w:cs="Calibri"/>
@@ -13942,7 +13991,7 @@
               </w:rPr>
               <w:t xml:space="preserve">Available at </w:t>
             </w:r>
-            <w:hyperlink r:id="rId38" w:history="1">
+            <w:hyperlink r:id="rId42" w:history="1">
               <w:r>
                 <w:rPr>
                   <w:rStyle w:val="Hyperlink"/>
@@ -14041,9 +14090,8 @@
                 <w:iCs/>
                 <w:lang w:val="en-US" w:eastAsia="en-GB"/>
               </w:rPr>
-              <w:t xml:space="preserve">The Cost </w:t>
-            </w:r>
-            <w:proofErr w:type="gramStart"/>
+              <w:t>The Cost Of Turnover Can Kill Your Business And Make Things Less Fun</w:t>
+            </w:r>
             <w:r>
               <w:rPr>
                 <w:rFonts w:ascii="Calibri" w:hAnsi="Calibri" w:cs="Calibri"/>
@@ -14051,35 +14099,16 @@
                 <w:iCs/>
                 <w:lang w:val="en-US" w:eastAsia="en-GB"/>
               </w:rPr>
-              <w:t>Of</w:t>
-            </w:r>
-            <w:proofErr w:type="gramEnd"/>
-            <w:r>
-              <w:rPr>
-                <w:rFonts w:ascii="Calibri" w:hAnsi="Calibri" w:cs="Calibri"/>
-                <w:i/>
-                <w:iCs/>
+              <w:t xml:space="preserve">. </w:t>
+            </w:r>
+            <w:r>
+              <w:rPr>
+                <w:rFonts w:ascii="Calibri" w:hAnsi="Calibri" w:cs="Calibri"/>
                 <w:lang w:val="en-US" w:eastAsia="en-GB"/>
               </w:rPr>
-              <w:t xml:space="preserve"> Turnover Can Kill Your Business And Make Things Less Fun</w:t>
-            </w:r>
-            <w:r>
-              <w:rPr>
-                <w:rFonts w:ascii="Calibri" w:hAnsi="Calibri" w:cs="Calibri"/>
-                <w:i/>
-                <w:iCs/>
-                <w:lang w:val="en-US" w:eastAsia="en-GB"/>
-              </w:rPr>
-              <w:t xml:space="preserve">. </w:t>
-            </w:r>
-            <w:r>
-              <w:rPr>
-                <w:rFonts w:ascii="Calibri" w:hAnsi="Calibri" w:cs="Calibri"/>
-                <w:lang w:val="en-US" w:eastAsia="en-GB"/>
-              </w:rPr>
               <w:t xml:space="preserve">Available at </w:t>
             </w:r>
-            <w:hyperlink r:id="rId39" w:history="1">
+            <w:hyperlink r:id="rId43" w:history="1">
               <w:r>
                 <w:rPr>
                   <w:rStyle w:val="Hyperlink"/>
@@ -14195,7 +14224,7 @@
               </w:rPr>
               <w:t xml:space="preserve">Available at </w:t>
             </w:r>
-            <w:hyperlink r:id="rId40" w:history="1">
+            <w:hyperlink r:id="rId44" w:history="1">
               <w:r>
                 <w:rPr>
                   <w:rStyle w:val="Hyperlink"/>
@@ -14311,7 +14340,7 @@
               </w:rPr>
               <w:t xml:space="preserve">Available at </w:t>
             </w:r>
-            <w:hyperlink r:id="rId41" w:history="1">
+            <w:hyperlink r:id="rId45" w:history="1">
               <w:r>
                 <w:rPr>
                   <w:rStyle w:val="Hyperlink"/>
@@ -14427,7 +14456,7 @@
               </w:rPr>
               <w:t xml:space="preserve">Available at </w:t>
             </w:r>
-            <w:hyperlink r:id="rId42" w:history="1">
+            <w:hyperlink r:id="rId46" w:history="1">
               <w:r>
                 <w:rPr>
                   <w:rStyle w:val="Hyperlink"/>
@@ -14541,7 +14570,7 @@
               </w:rPr>
               <w:t xml:space="preserve"> Available at </w:t>
             </w:r>
-            <w:hyperlink r:id="rId43" w:history="1">
+            <w:hyperlink r:id="rId47" w:history="1">
               <w:r>
                 <w:rPr>
                   <w:rStyle w:val="Hyperlink"/>
@@ -14657,7 +14686,7 @@
               </w:rPr>
               <w:t xml:space="preserve">Available at </w:t>
             </w:r>
-            <w:hyperlink r:id="rId44" w:history="1">
+            <w:hyperlink r:id="rId48" w:history="1">
               <w:r>
                 <w:rPr>
                   <w:rStyle w:val="Hyperlink"/>
@@ -14741,7 +14770,6 @@
                 <w:lang w:eastAsia="en-GB"/>
               </w:rPr>
             </w:pPr>
-            <w:proofErr w:type="spellStart"/>
             <w:r>
               <w:rPr>
                 <w:rFonts w:ascii="Calibri" w:hAnsi="Calibri" w:cs="Calibri"/>
@@ -14749,7 +14777,6 @@
               </w:rPr>
               <w:t>Cheary</w:t>
             </w:r>
-            <w:proofErr w:type="spellEnd"/>
             <w:r>
               <w:rPr>
                 <w:rFonts w:ascii="Calibri" w:hAnsi="Calibri" w:cs="Calibri"/>
@@ -14782,7 +14809,7 @@
               </w:rPr>
               <w:t xml:space="preserve">Available at </w:t>
             </w:r>
-            <w:hyperlink r:id="rId45" w:history="1">
+            <w:hyperlink r:id="rId49" w:history="1">
               <w:r>
                 <w:rPr>
                   <w:rStyle w:val="Hyperlink"/>
@@ -14898,7 +14925,7 @@
               </w:rPr>
               <w:t xml:space="preserve">Available at </w:t>
             </w:r>
-            <w:hyperlink r:id="rId46" w:history="1">
+            <w:hyperlink r:id="rId50" w:history="1">
               <w:r>
                 <w:rPr>
                   <w:rStyle w:val="Hyperlink"/>
@@ -15005,7 +15032,7 @@
               </w:rPr>
               <w:t xml:space="preserve">. Available at: </w:t>
             </w:r>
-            <w:hyperlink r:id="rId47" w:history="1">
+            <w:hyperlink r:id="rId51" w:history="1">
               <w:r>
                 <w:rPr>
                   <w:rStyle w:val="Hyperlink"/>
@@ -15128,7 +15155,7 @@
               </w:rPr>
               <w:t xml:space="preserve">Available at </w:t>
             </w:r>
-            <w:hyperlink r:id="rId48" w:history="1">
+            <w:hyperlink r:id="rId52" w:history="1">
               <w:r>
                 <w:rPr>
                   <w:rStyle w:val="Hyperlink"/>
@@ -15212,21 +15239,12 @@
                 <w:lang w:val="en-US" w:eastAsia="en-GB"/>
               </w:rPr>
             </w:pPr>
-            <w:proofErr w:type="spellStart"/>
             <w:r>
               <w:rPr>
                 <w:rFonts w:ascii="Calibri" w:hAnsi="Calibri" w:cs="Calibri"/>
                 <w:lang w:val="en-US" w:eastAsia="en-GB"/>
               </w:rPr>
-              <w:t>Eckett</w:t>
-            </w:r>
-            <w:proofErr w:type="spellEnd"/>
-            <w:r>
-              <w:rPr>
-                <w:rFonts w:ascii="Calibri" w:hAnsi="Calibri" w:cs="Calibri"/>
-                <w:lang w:val="en-US" w:eastAsia="en-GB"/>
-              </w:rPr>
-              <w:t xml:space="preserve"> S., (2013) </w:t>
+              <w:t xml:space="preserve">Eckett S., (2013) </w:t>
             </w:r>
             <w:r>
               <w:rPr>
@@ -15244,7 +15262,7 @@
               </w:rPr>
               <w:t xml:space="preserve">Available at </w:t>
             </w:r>
-            <w:hyperlink r:id="rId49" w:history="1">
+            <w:hyperlink r:id="rId53" w:history="1">
               <w:r>
                 <w:rPr>
                   <w:rStyle w:val="Hyperlink"/>
@@ -15344,7 +15362,7 @@
               </w:rPr>
               <w:t xml:space="preserve"> Available at: </w:t>
             </w:r>
-            <w:hyperlink r:id="rId50" w:history="1">
+            <w:hyperlink r:id="rId54" w:history="1">
               <w:r>
                 <w:rPr>
                   <w:rStyle w:val="Hyperlink"/>
@@ -15460,7 +15478,7 @@
               </w:rPr>
               <w:t xml:space="preserve">Available at </w:t>
             </w:r>
-            <w:hyperlink r:id="rId51" w:history="1">
+            <w:hyperlink r:id="rId55" w:history="1">
               <w:r>
                 <w:rPr>
                   <w:rStyle w:val="Hyperlink"/>
@@ -15570,7 +15588,7 @@
               </w:rPr>
               <w:t xml:space="preserve">Available at </w:t>
             </w:r>
-            <w:hyperlink r:id="rId52" w:history="1">
+            <w:hyperlink r:id="rId56" w:history="1">
               <w:r>
                 <w:rPr>
                   <w:rStyle w:val="Hyperlink"/>
@@ -15628,6 +15646,101 @@
                 <w:lang w:val="en-US" w:eastAsia="en-GB"/>
               </w:rPr>
               <w:t>].</w:t>
+            </w:r>
+          </w:p>
+          <w:p>
+            <w:pPr>
+              <w:textAlignment w:val="baseline"/>
+              <w:rPr>
+                <w:rFonts w:ascii="Calibri" w:hAnsi="Calibri" w:cs="Calibri"/>
+                <w:lang w:val="en-US" w:eastAsia="en-GB"/>
+              </w:rPr>
+            </w:pPr>
+          </w:p>
+          <w:p>
+            <w:pPr>
+              <w:textAlignment w:val="baseline"/>
+              <w:rPr>
+                <w:rFonts w:ascii="Calibri" w:hAnsi="Calibri" w:cs="Calibri"/>
+                <w:lang w:val="en-US" w:eastAsia="en-GB"/>
+              </w:rPr>
+            </w:pPr>
+            <w:r>
+              <w:rPr>
+                <w:rFonts w:ascii="Calibri" w:hAnsi="Calibri" w:cs="Calibri"/>
+                <w:lang w:val="en-US" w:eastAsia="en-GB"/>
+              </w:rPr>
+              <w:t>Vulpen</w:t>
+            </w:r>
+            <w:r>
+              <w:rPr>
+                <w:rFonts w:ascii="Calibri" w:hAnsi="Calibri" w:cs="Calibri"/>
+                <w:lang w:val="en-US" w:eastAsia="en-GB"/>
+              </w:rPr>
+              <w:t xml:space="preserve"> (n.d.) </w:t>
+            </w:r>
+            <w:r>
+              <w:rPr>
+                <w:rFonts w:ascii="Calibri" w:hAnsi="Calibri" w:cs="Calibri"/>
+                <w:i/>
+                <w:iCs/>
+                <w:lang w:val="en-US" w:eastAsia="en-GB"/>
+              </w:rPr>
+              <w:t>Succession Planning: Essential Guide for HR</w:t>
+            </w:r>
+            <w:r>
+              <w:rPr>
+                <w:rFonts w:ascii="Calibri" w:hAnsi="Calibri" w:cs="Calibri"/>
+                <w:i/>
+                <w:iCs/>
+                <w:lang w:val="en-US" w:eastAsia="en-GB"/>
+              </w:rPr>
+              <w:t xml:space="preserve">. </w:t>
+            </w:r>
+            <w:r>
+              <w:rPr>
+                <w:rFonts w:ascii="Calibri" w:hAnsi="Calibri" w:cs="Calibri"/>
+                <w:lang w:val="en-US" w:eastAsia="en-GB"/>
+              </w:rPr>
+              <w:t xml:space="preserve">Available at </w:t>
+            </w:r>
+            <w:hyperlink r:id="rId57" w:history="1">
+              <w:r>
+                <w:rPr>
+                  <w:rStyle w:val="Hyperlink"/>
+                  <w:rFonts w:ascii="Calibri" w:hAnsi="Calibri" w:cs="Calibri"/>
+                  <w:lang w:val="en-US" w:eastAsia="en-GB"/>
+                </w:rPr>
+                <w:t>https://www.aihr.com/blog/succession-planning/</w:t>
+              </w:r>
+            </w:hyperlink>
+            <w:r>
+              <w:rPr>
+                <w:rFonts w:ascii="Calibri" w:hAnsi="Calibri" w:cs="Calibri"/>
+                <w:lang w:val="en-US" w:eastAsia="en-GB"/>
+              </w:rPr>
+              <w:t xml:space="preserve"> </w:t>
+            </w:r>
+            <w:r>
+              <w:rPr>
+                <w:rFonts w:ascii="Calibri" w:hAnsi="Calibri" w:cs="Calibri"/>
+                <w:lang w:val="en-US" w:eastAsia="en-GB"/>
+              </w:rPr>
+              <w:t xml:space="preserve">[Accessed September </w:t>
+            </w:r>
+            <w:r>
+              <w:rPr>
+                <w:rFonts w:ascii="Calibri" w:hAnsi="Calibri" w:cs="Calibri"/>
+                <w:lang w:val="en-US" w:eastAsia="en-GB"/>
+              </w:rPr>
+              <w:t>3</w:t>
+            </w:r>
+            <w:r>
+              <w:rPr>
+                <w:rFonts w:ascii="Calibri" w:hAnsi="Calibri" w:cs="Calibri"/>
+                <w:lang w:val="en-US" w:eastAsia="en-GB"/>
+              </w:rPr>
+              <w:t>, 2023].</w:t>
             </w:r>
           </w:p>
         </w:tc>
@@ -17885,6 +17998,7 @@
           <w:noProof/>
           <w:lang w:val="en-US" w:eastAsia="en-US"/>
         </w:rPr>
+        <w:lastRenderedPageBreak/>
         <mc:AlternateContent>
           <mc:Choice Requires="wps">
             <w:drawing>
@@ -17951,7 +18065,7 @@
                 <v:stroke joinstyle="miter"/>
                 <v:path gradientshapeok="t" o:connecttype="rect"/>
               </v:shapetype>
-              <v:shape id="Text Box 12" o:spid="_x0000_s1026" type="#_x0000_t202" style="position:absolute;margin-left:-7.2pt;margin-top:33.65pt;width:482.25pt;height:286.2pt;z-index:-251654138;visibility:visible;mso-wrap-style:square;mso-width-percent:0;mso-height-percent:0;mso-wrap-distance-left:9pt;mso-wrap-distance-top:0;mso-wrap-distance-right:9pt;mso-wrap-distance-bottom:0;mso-position-horizontal:absolute;mso-position-horizontal-relative:text;mso-position-vertical:absolute;mso-position-vertical-relative:text;mso-width-percent:0;mso-height-percent:0;mso-width-relative:margin;mso-height-relative:margin;v-text-anchor:top" o:gfxdata="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" fillcolor="white [3201]" strokeweight=".5pt">
+              <v:shape id="Text Box 12" o:spid="_x0000_s1026" type="#_x0000_t202" style="position:absolute;margin-left:-7.2pt;margin-top:33.65pt;width:482.25pt;height:286.2pt;z-index:-251654138;visibility:visible;mso-wrap-style:square;mso-width-percent:0;mso-height-percent:0;mso-wrap-distance-left:9pt;mso-wrap-distance-top:0;mso-wrap-distance-right:9pt;mso-wrap-distance-bottom:0;mso-position-horizontal:absolute;mso-position-horizontal-relative:text;mso-position-vertical:absolute;mso-position-vertical-relative:text;mso-width-percent:0;mso-height-percent:0;mso-width-relative:margin;mso-height-relative:margin;v-text-anchor:top" o:gfxdata="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" fillcolor="white [3201]" strokeweight=".5pt">
                 <v:textbox>
                   <w:txbxContent>
                     <w:p/>
@@ -17968,7 +18082,7 @@
         </w:rPr>
         <w:t xml:space="preserve">Declaration by Assessor </w:t>
       </w:r>
-      <w:bookmarkStart w:id="3" w:name="_Hlk127871539"/>
+      <w:bookmarkStart w:id="4" w:name="_Hlk127871539"/>
     </w:p>
     <w:p>
       <w:pPr>
@@ -18834,7 +18948,7 @@
           </w:p>
         </w:tc>
       </w:tr>
-      <w:bookmarkEnd w:id="3"/>
+      <w:bookmarkEnd w:id="4"/>
     </w:tbl>
     <w:p/>
     <w:p/>
@@ -18898,7 +19012,7 @@
                     </pic:cNvPicPr>
                   </pic:nvPicPr>
                   <pic:blipFill>
-                    <a:blip r:embed="rId53" cstate="print">
+                    <a:blip r:embed="rId58" cstate="print">
                       <a:duotone>
                         <a:schemeClr val="accent3">
                           <a:shade val="45000"/>
@@ -20619,7 +20733,7 @@
       </w:pPr>
     </w:p>
     <w:sectPr>
-      <w:headerReference w:type="default" r:id="rId54"/>
+      <w:headerReference w:type="default" r:id="rId59"/>
       <w:pgSz w:w="11900" w:h="16840"/>
       <w:pgMar w:top="1077" w:right="964" w:bottom="1077" w:left="1134" w:header="720" w:footer="720" w:gutter="0"/>
       <w:cols w:space="720"/>
@@ -20630,7 +20744,7 @@
 </file>
 
 <file path=word/endnotes.xml><?xml version="1.0" encoding="utf-8"?>
-<w:endnotes xmlns:wpc="http://schemas.microsoft.com/office/word/2010/wordprocessingCanvas" xmlns:cx="http://schemas.microsoft.com/office/drawing/2014/chartex" xmlns:cx1="http://schemas.microsoft.com/office/drawing/2015/9/8/chartex" xmlns:cx2="http://schemas.microsoft.com/office/drawing/2015/10/21/chartex" xmlns:cx3="http://schemas.microsoft.com/office/drawing/2016/5/9/chartex" xmlns:cx4="http://schemas.microsoft.com/office/drawing/2016/5/10/chartex" xmlns:cx5="http://schemas.microsoft.com/office/drawing/2016/5/11/chartex" xmlns:cx6="http://schemas.microsoft.com/office/drawing/2016/5/12/chartex" xmlns:cx7="http://schemas.microsoft.com/office/drawing/2016/5/13/chartex" xmlns:cx8="http://schemas.microsoft.com/office/drawing/2016/5/14/chartex" xmlns:mc="http://schemas.openxmlformats.org/markup-compatibility/2006" xmlns:aink="http://schemas.microsoft.com/office/drawing/2016/ink" xmlns:am3d="http://schemas.microsoft.com/office/drawing/2017/model3d" xmlns:o="urn:schemas-microsoft-com:office:office" xmlns:oel="http://schemas.microsoft.com/office/2019/extlst" xmlns:r="http://schemas.openxmlformats.org/officeDocument/2006/relationships" xmlns:m="http://schemas.openxmlformats.org/officeDocument/2006/math" xmlns:v="urn:schemas-microsoft-com:vml" xmlns:wp14="http://schemas.microsoft.com/office/word/2010/wordprocessingDrawing" xmlns:wp="http://schemas.openxmlformats.org/drawingml/2006/wordprocessingDrawing" xmlns:w10="urn:schemas-microsoft-com:office:word" xmlns:w="http://schemas.openxmlformats.org/wordprocessingml/2006/main" xmlns:w14="http://schemas.microsoft.com/office/word/2010/wordml" xmlns:w15="http://schemas.microsoft.com/office/word/2012/wordml" xmlns:w16cex="http://schemas.microsoft.com/office/word/2018/wordml/cex" xmlns:w16cid="http://schemas.microsoft.com/office/word/2016/wordml/cid" xmlns:w16="http://schemas.microsoft.com/office/word/2018/wordml" xmlns:w16sdtdh="http://schemas.microsoft.com/office/word/2020/wordml/sdtdatahash" xmlns:w16se="http://schemas.microsoft.com/office/word/2015/wordml/symex" xmlns:wpg="http://schemas.microsoft.com/office/word/2010/wordprocessingGroup" xmlns:wpi="http://schemas.microsoft.com/office/word/2010/wordprocessingInk" xmlns:wne="http://schemas.microsoft.com/office/word/2006/wordml" xmlns:wps="http://schemas.microsoft.com/office/word/2010/wordprocessingShape" mc:Ignorable="w14 w15 w16se w16cid w16 w16cex w16sdtdh wp14">
+<w:endnotes xmlns:wpc="http://schemas.microsoft.com/office/word/2010/wordprocessingCanvas" xmlns:cx="http://schemas.microsoft.com/office/drawing/2014/chartex" xmlns:mc="http://schemas.openxmlformats.org/markup-compatibility/2006" xmlns:o="urn:schemas-microsoft-com:office:office" xmlns:r="http://schemas.openxmlformats.org/officeDocument/2006/relationships" xmlns:m="http://schemas.openxmlformats.org/officeDocument/2006/math" xmlns:v="urn:schemas-microsoft-com:vml" xmlns:wp14="http://schemas.microsoft.com/office/word/2010/wordprocessingDrawing" xmlns:wp="http://schemas.openxmlformats.org/drawingml/2006/wordprocessingDrawing" xmlns:w10="urn:schemas-microsoft-com:office:word" xmlns:w="http://schemas.openxmlformats.org/wordprocessingml/2006/main" xmlns:w14="http://schemas.microsoft.com/office/word/2010/wordml" xmlns:w15="http://schemas.microsoft.com/office/word/2012/wordml" xmlns:w16se="http://schemas.microsoft.com/office/word/2015/wordml/symex" xmlns:wpg="http://schemas.microsoft.com/office/word/2010/wordprocessingGroup" xmlns:wpi="http://schemas.microsoft.com/office/word/2010/wordprocessingInk" xmlns:wne="http://schemas.microsoft.com/office/word/2006/wordml" xmlns:wps="http://schemas.microsoft.com/office/word/2010/wordprocessingShape" mc:Ignorable="w14 w15 w16se wp14">
   <w:endnote w:type="separator" w:id="-1">
     <w:p>
       <w:r>
@@ -20652,7 +20766,7 @@
 </file>
 
 <file path=word/footer1.xml><?xml version="1.0" encoding="utf-8"?>
-<w:ftr xmlns:wpc="http://schemas.microsoft.com/office/word/2010/wordprocessingCanvas" xmlns:cx="http://schemas.microsoft.com/office/drawing/2014/chartex" xmlns:cx1="http://schemas.microsoft.com/office/drawing/2015/9/8/chartex" xmlns:cx2="http://schemas.microsoft.com/office/drawing/2015/10/21/chartex" xmlns:cx3="http://schemas.microsoft.com/office/drawing/2016/5/9/chartex" xmlns:cx4="http://schemas.microsoft.com/office/drawing/2016/5/10/chartex" xmlns:cx5="http://schemas.microsoft.com/office/drawing/2016/5/11/chartex" xmlns:cx6="http://schemas.microsoft.com/office/drawing/2016/5/12/chartex" xmlns:cx7="http://schemas.microsoft.com/office/drawing/2016/5/13/chartex" xmlns:cx8="http://schemas.microsoft.com/office/drawing/2016/5/14/chartex" xmlns:mc="http://schemas.openxmlformats.org/markup-compatibility/2006" xmlns:aink="http://schemas.microsoft.com/office/drawing/2016/ink" xmlns:am3d="http://schemas.microsoft.com/office/drawing/2017/model3d" xmlns:o="urn:schemas-microsoft-com:office:office" xmlns:oel="http://schemas.microsoft.com/office/2019/extlst" xmlns:r="http://schemas.openxmlformats.org/officeDocument/2006/relationships" xmlns:m="http://schemas.openxmlformats.org/officeDocument/2006/math" xmlns:v="urn:schemas-microsoft-com:vml" xmlns:wp14="http://schemas.microsoft.com/office/word/2010/wordprocessingDrawing" xmlns:wp="http://schemas.openxmlformats.org/drawingml/2006/wordprocessingDrawing" xmlns:w10="urn:schemas-microsoft-com:office:word" xmlns:w="http://schemas.openxmlformats.org/wordprocessingml/2006/main" xmlns:w14="http://schemas.microsoft.com/office/word/2010/wordml" xmlns:w15="http://schemas.microsoft.com/office/word/2012/wordml" xmlns:w16cex="http://schemas.microsoft.com/office/word/2018/wordml/cex" xmlns:w16cid="http://schemas.microsoft.com/office/word/2016/wordml/cid" xmlns:w16="http://schemas.microsoft.com/office/word/2018/wordml" xmlns:w16sdtdh="http://schemas.microsoft.com/office/word/2020/wordml/sdtdatahash" xmlns:w16se="http://schemas.microsoft.com/office/word/2015/wordml/symex" xmlns:wpg="http://schemas.microsoft.com/office/word/2010/wordprocessingGroup" xmlns:wpi="http://schemas.microsoft.com/office/word/2010/wordprocessingInk" xmlns:wne="http://schemas.microsoft.com/office/word/2006/wordml" xmlns:wps="http://schemas.microsoft.com/office/word/2010/wordprocessingShape" mc:Ignorable="w14 w15 w16se w16cid w16 w16cex w16sdtdh wp14">
+<w:ftr xmlns:wpc="http://schemas.microsoft.com/office/word/2010/wordprocessingCanvas" xmlns:cx="http://schemas.microsoft.com/office/drawing/2014/chartex" xmlns:mc="http://schemas.openxmlformats.org/markup-compatibility/2006" xmlns:o="urn:schemas-microsoft-com:office:office" xmlns:r="http://schemas.openxmlformats.org/officeDocument/2006/relationships" xmlns:m="http://schemas.openxmlformats.org/officeDocument/2006/math" xmlns:v="urn:schemas-microsoft-com:vml" xmlns:wp14="http://schemas.microsoft.com/office/word/2010/wordprocessingDrawing" xmlns:wp="http://schemas.openxmlformats.org/drawingml/2006/wordprocessingDrawing" xmlns:w10="urn:schemas-microsoft-com:office:word" xmlns:w="http://schemas.openxmlformats.org/wordprocessingml/2006/main" xmlns:w14="http://schemas.microsoft.com/office/word/2010/wordml" xmlns:w15="http://schemas.microsoft.com/office/word/2012/wordml" xmlns:w16se="http://schemas.microsoft.com/office/word/2015/wordml/symex" xmlns:wpg="http://schemas.microsoft.com/office/word/2010/wordprocessingGroup" xmlns:wpi="http://schemas.microsoft.com/office/word/2010/wordprocessingInk" xmlns:wne="http://schemas.microsoft.com/office/word/2006/wordml" xmlns:wps="http://schemas.microsoft.com/office/word/2010/wordprocessingShape" mc:Ignorable="w14 w15 w16se wp14">
   <w:p>
     <w:pPr>
       <w:pStyle w:val="Footer"/>
@@ -20694,7 +20808,7 @@
           <w:rPr>
             <w:noProof/>
           </w:rPr>
-          <w:t>9</w:t>
+          <w:t>20</w:t>
         </w:r>
         <w:r>
           <w:rPr>
@@ -20775,7 +20889,7 @@
 </file>
 
 <file path=word/footer2.xml><?xml version="1.0" encoding="utf-8"?>
-<w:ftr xmlns:wpc="http://schemas.microsoft.com/office/word/2010/wordprocessingCanvas" xmlns:cx="http://schemas.microsoft.com/office/drawing/2014/chartex" xmlns:cx1="http://schemas.microsoft.com/office/drawing/2015/9/8/chartex" xmlns:cx2="http://schemas.microsoft.com/office/drawing/2015/10/21/chartex" xmlns:cx3="http://schemas.microsoft.com/office/drawing/2016/5/9/chartex" xmlns:cx4="http://schemas.microsoft.com/office/drawing/2016/5/10/chartex" xmlns:cx5="http://schemas.microsoft.com/office/drawing/2016/5/11/chartex" xmlns:cx6="http://schemas.microsoft.com/office/drawing/2016/5/12/chartex" xmlns:cx7="http://schemas.microsoft.com/office/drawing/2016/5/13/chartex" xmlns:cx8="http://schemas.microsoft.com/office/drawing/2016/5/14/chartex" xmlns:mc="http://schemas.openxmlformats.org/markup-compatibility/2006" xmlns:aink="http://schemas.microsoft.com/office/drawing/2016/ink" xmlns:am3d="http://schemas.microsoft.com/office/drawing/2017/model3d" xmlns:o="urn:schemas-microsoft-com:office:office" xmlns:oel="http://schemas.microsoft.com/office/2019/extlst" xmlns:r="http://schemas.openxmlformats.org/officeDocument/2006/relationships" xmlns:m="http://schemas.openxmlformats.org/officeDocument/2006/math" xmlns:v="urn:schemas-microsoft-com:vml" xmlns:wp14="http://schemas.microsoft.com/office/word/2010/wordprocessingDrawing" xmlns:wp="http://schemas.openxmlformats.org/drawingml/2006/wordprocessingDrawing" xmlns:w10="urn:schemas-microsoft-com:office:word" xmlns:w="http://schemas.openxmlformats.org/wordprocessingml/2006/main" xmlns:w14="http://schemas.microsoft.com/office/word/2010/wordml" xmlns:w15="http://schemas.microsoft.com/office/word/2012/wordml" xmlns:w16cex="http://schemas.microsoft.com/office/word/2018/wordml/cex" xmlns:w16cid="http://schemas.microsoft.com/office/word/2016/wordml/cid" xmlns:w16="http://schemas.microsoft.com/office/word/2018/wordml" xmlns:w16sdtdh="http://schemas.microsoft.com/office/word/2020/wordml/sdtdatahash" xmlns:w16se="http://schemas.microsoft.com/office/word/2015/wordml/symex" xmlns:wpg="http://schemas.microsoft.com/office/word/2010/wordprocessingGroup" xmlns:wpi="http://schemas.microsoft.com/office/word/2010/wordprocessingInk" xmlns:wne="http://schemas.microsoft.com/office/word/2006/wordml" xmlns:wps="http://schemas.microsoft.com/office/word/2010/wordprocessingShape" mc:Ignorable="w14 w15 w16se w16cid w16 w16cex w16sdtdh wp14">
+<w:ftr xmlns:wpc="http://schemas.microsoft.com/office/word/2010/wordprocessingCanvas" xmlns:cx="http://schemas.microsoft.com/office/drawing/2014/chartex" xmlns:mc="http://schemas.openxmlformats.org/markup-compatibility/2006" xmlns:o="urn:schemas-microsoft-com:office:office" xmlns:r="http://schemas.openxmlformats.org/officeDocument/2006/relationships" xmlns:m="http://schemas.openxmlformats.org/officeDocument/2006/math" xmlns:v="urn:schemas-microsoft-com:vml" xmlns:wp14="http://schemas.microsoft.com/office/word/2010/wordprocessingDrawing" xmlns:wp="http://schemas.openxmlformats.org/drawingml/2006/wordprocessingDrawing" xmlns:w10="urn:schemas-microsoft-com:office:word" xmlns:w="http://schemas.openxmlformats.org/wordprocessingml/2006/main" xmlns:w14="http://schemas.microsoft.com/office/word/2010/wordml" xmlns:w15="http://schemas.microsoft.com/office/word/2012/wordml" xmlns:w16se="http://schemas.microsoft.com/office/word/2015/wordml/symex" xmlns:wpg="http://schemas.microsoft.com/office/word/2010/wordprocessingGroup" xmlns:wpi="http://schemas.microsoft.com/office/word/2010/wordprocessingInk" xmlns:wne="http://schemas.microsoft.com/office/word/2006/wordml" xmlns:wps="http://schemas.microsoft.com/office/word/2010/wordprocessingShape" mc:Ignorable="w14 w15 w16se wp14">
   <w:p>
     <w:pPr>
       <w:pStyle w:val="Footer"/>
@@ -20839,7 +20953,7 @@
 </file>
 
 <file path=word/footnotes.xml><?xml version="1.0" encoding="utf-8"?>
-<w:footnotes xmlns:wpc="http://schemas.microsoft.com/office/word/2010/wordprocessingCanvas" xmlns:cx="http://schemas.microsoft.com/office/drawing/2014/chartex" xmlns:cx1="http://schemas.microsoft.com/office/drawing/2015/9/8/chartex" xmlns:cx2="http://schemas.microsoft.com/office/drawing/2015/10/21/chartex" xmlns:cx3="http://schemas.microsoft.com/office/drawing/2016/5/9/chartex" xmlns:cx4="http://schemas.microsoft.com/office/drawing/2016/5/10/chartex" xmlns:cx5="http://schemas.microsoft.com/office/drawing/2016/5/11/chartex" xmlns:cx6="http://schemas.microsoft.com/office/drawing/2016/5/12/chartex" xmlns:cx7="http://schemas.microsoft.com/office/drawing/2016/5/13/chartex" xmlns:cx8="http://schemas.microsoft.com/office/drawing/2016/5/14/chartex" xmlns:mc="http://schemas.openxmlformats.org/markup-compatibility/2006" xmlns:aink="http://schemas.microsoft.com/office/drawing/2016/ink" xmlns:am3d="http://schemas.microsoft.com/office/drawing/2017/model3d" xmlns:o="urn:schemas-microsoft-com:office:office" xmlns:oel="http://schemas.microsoft.com/office/2019/extlst" xmlns:r="http://schemas.openxmlformats.org/officeDocument/2006/relationships" xmlns:m="http://schemas.openxmlformats.org/officeDocument/2006/math" xmlns:v="urn:schemas-microsoft-com:vml" xmlns:wp14="http://schemas.microsoft.com/office/word/2010/wordprocessingDrawing" xmlns:wp="http://schemas.openxmlformats.org/drawingml/2006/wordprocessingDrawing" xmlns:w10="urn:schemas-microsoft-com:office:word" xmlns:w="http://schemas.openxmlformats.org/wordprocessingml/2006/main" xmlns:w14="http://schemas.microsoft.com/office/word/2010/wordml" xmlns:w15="http://schemas.microsoft.com/office/word/2012/wordml" xmlns:w16cex="http://schemas.microsoft.com/office/word/2018/wordml/cex" xmlns:w16cid="http://schemas.microsoft.com/office/word/2016/wordml/cid" xmlns:w16="http://schemas.microsoft.com/office/word/2018/wordml" xmlns:w16sdtdh="http://schemas.microsoft.com/office/word/2020/wordml/sdtdatahash" xmlns:w16se="http://schemas.microsoft.com/office/word/2015/wordml/symex" xmlns:wpg="http://schemas.microsoft.com/office/word/2010/wordprocessingGroup" xmlns:wpi="http://schemas.microsoft.com/office/word/2010/wordprocessingInk" xmlns:wne="http://schemas.microsoft.com/office/word/2006/wordml" xmlns:wps="http://schemas.microsoft.com/office/word/2010/wordprocessingShape" mc:Ignorable="w14 w15 w16se w16cid w16 w16cex w16sdtdh wp14">
+<w:footnotes xmlns:wpc="http://schemas.microsoft.com/office/word/2010/wordprocessingCanvas" xmlns:cx="http://schemas.microsoft.com/office/drawing/2014/chartex" xmlns:mc="http://schemas.openxmlformats.org/markup-compatibility/2006" xmlns:o="urn:schemas-microsoft-com:office:office" xmlns:r="http://schemas.openxmlformats.org/officeDocument/2006/relationships" xmlns:m="http://schemas.openxmlformats.org/officeDocument/2006/math" xmlns:v="urn:schemas-microsoft-com:vml" xmlns:wp14="http://schemas.microsoft.com/office/word/2010/wordprocessingDrawing" xmlns:wp="http://schemas.openxmlformats.org/drawingml/2006/wordprocessingDrawing" xmlns:w10="urn:schemas-microsoft-com:office:word" xmlns:w="http://schemas.openxmlformats.org/wordprocessingml/2006/main" xmlns:w14="http://schemas.microsoft.com/office/word/2010/wordml" xmlns:w15="http://schemas.microsoft.com/office/word/2012/wordml" xmlns:w16se="http://schemas.microsoft.com/office/word/2015/wordml/symex" xmlns:wpg="http://schemas.microsoft.com/office/word/2010/wordprocessingGroup" xmlns:wpi="http://schemas.microsoft.com/office/word/2010/wordprocessingInk" xmlns:wne="http://schemas.microsoft.com/office/word/2006/wordml" xmlns:wps="http://schemas.microsoft.com/office/word/2010/wordprocessingShape" mc:Ignorable="w14 w15 w16se wp14">
   <w:footnote w:type="separator" w:id="-1">
     <w:p>
       <w:r>
@@ -20861,7 +20975,7 @@
 </file>
 
 <file path=word/header1.xml><?xml version="1.0" encoding="utf-8"?>
-<w:hdr xmlns:wpc="http://schemas.microsoft.com/office/word/2010/wordprocessingCanvas" xmlns:cx="http://schemas.microsoft.com/office/drawing/2014/chartex" xmlns:cx1="http://schemas.microsoft.com/office/drawing/2015/9/8/chartex" xmlns:cx2="http://schemas.microsoft.com/office/drawing/2015/10/21/chartex" xmlns:cx3="http://schemas.microsoft.com/office/drawing/2016/5/9/chartex" xmlns:cx4="http://schemas.microsoft.com/office/drawing/2016/5/10/chartex" xmlns:cx5="http://schemas.microsoft.com/office/drawing/2016/5/11/chartex" xmlns:cx6="http://schemas.microsoft.com/office/drawing/2016/5/12/chartex" xmlns:cx7="http://schemas.microsoft.com/office/drawing/2016/5/13/chartex" xmlns:cx8="http://schemas.microsoft.com/office/drawing/2016/5/14/chartex" xmlns:mc="http://schemas.openxmlformats.org/markup-compatibility/2006" xmlns:aink="http://schemas.microsoft.com/office/drawing/2016/ink" xmlns:am3d="http://schemas.microsoft.com/office/drawing/2017/model3d" xmlns:o="urn:schemas-microsoft-com:office:office" xmlns:oel="http://schemas.microsoft.com/office/2019/extlst" xmlns:r="http://schemas.openxmlformats.org/officeDocument/2006/relationships" xmlns:m="http://schemas.openxmlformats.org/officeDocument/2006/math" xmlns:v="urn:schemas-microsoft-com:vml" xmlns:wp14="http://schemas.microsoft.com/office/word/2010/wordprocessingDrawing" xmlns:wp="http://schemas.openxmlformats.org/drawingml/2006/wordprocessingDrawing" xmlns:w10="urn:schemas-microsoft-com:office:word" xmlns:w="http://schemas.openxmlformats.org/wordprocessingml/2006/main" xmlns:w14="http://schemas.microsoft.com/office/word/2010/wordml" xmlns:w15="http://schemas.microsoft.com/office/word/2012/wordml" xmlns:w16cex="http://schemas.microsoft.com/office/word/2018/wordml/cex" xmlns:w16cid="http://schemas.microsoft.com/office/word/2016/wordml/cid" xmlns:w16="http://schemas.microsoft.com/office/word/2018/wordml" xmlns:w16sdtdh="http://schemas.microsoft.com/office/word/2020/wordml/sdtdatahash" xmlns:w16se="http://schemas.microsoft.com/office/word/2015/wordml/symex" xmlns:wpg="http://schemas.microsoft.com/office/word/2010/wordprocessingGroup" xmlns:wpi="http://schemas.microsoft.com/office/word/2010/wordprocessingInk" xmlns:wne="http://schemas.microsoft.com/office/word/2006/wordml" xmlns:wps="http://schemas.microsoft.com/office/word/2010/wordprocessingShape" mc:Ignorable="w14 w15 w16se w16cid w16 w16cex w16sdtdh wp14">
+<w:hdr xmlns:wpc="http://schemas.microsoft.com/office/word/2010/wordprocessingCanvas" xmlns:cx="http://schemas.microsoft.com/office/drawing/2014/chartex" xmlns:mc="http://schemas.openxmlformats.org/markup-compatibility/2006" xmlns:o="urn:schemas-microsoft-com:office:office" xmlns:r="http://schemas.openxmlformats.org/officeDocument/2006/relationships" xmlns:m="http://schemas.openxmlformats.org/officeDocument/2006/math" xmlns:v="urn:schemas-microsoft-com:vml" xmlns:wp14="http://schemas.microsoft.com/office/word/2010/wordprocessingDrawing" xmlns:wp="http://schemas.openxmlformats.org/drawingml/2006/wordprocessingDrawing" xmlns:w10="urn:schemas-microsoft-com:office:word" xmlns:w="http://schemas.openxmlformats.org/wordprocessingml/2006/main" xmlns:w14="http://schemas.microsoft.com/office/word/2010/wordml" xmlns:w15="http://schemas.microsoft.com/office/word/2012/wordml" xmlns:w16se="http://schemas.microsoft.com/office/word/2015/wordml/symex" xmlns:wpg="http://schemas.microsoft.com/office/word/2010/wordprocessingGroup" xmlns:wpi="http://schemas.microsoft.com/office/word/2010/wordprocessingInk" xmlns:wne="http://schemas.microsoft.com/office/word/2006/wordml" xmlns:wps="http://schemas.microsoft.com/office/word/2010/wordprocessingShape" mc:Ignorable="w14 w15 w16se wp14">
   <w:p>
     <w:pPr>
       <w:pStyle w:val="Header"/>
@@ -20944,7 +21058,7 @@
 </file>
 
 <file path=word/header2.xml><?xml version="1.0" encoding="utf-8"?>
-<w:hdr xmlns:wpc="http://schemas.microsoft.com/office/word/2010/wordprocessingCanvas" xmlns:cx="http://schemas.microsoft.com/office/drawing/2014/chartex" xmlns:cx1="http://schemas.microsoft.com/office/drawing/2015/9/8/chartex" xmlns:cx2="http://schemas.microsoft.com/office/drawing/2015/10/21/chartex" xmlns:cx3="http://schemas.microsoft.com/office/drawing/2016/5/9/chartex" xmlns:cx4="http://schemas.microsoft.com/office/drawing/2016/5/10/chartex" xmlns:cx5="http://schemas.microsoft.com/office/drawing/2016/5/11/chartex" xmlns:cx6="http://schemas.microsoft.com/office/drawing/2016/5/12/chartex" xmlns:cx7="http://schemas.microsoft.com/office/drawing/2016/5/13/chartex" xmlns:cx8="http://schemas.microsoft.com/office/drawing/2016/5/14/chartex" xmlns:mc="http://schemas.openxmlformats.org/markup-compatibility/2006" xmlns:aink="http://schemas.microsoft.com/office/drawing/2016/ink" xmlns:am3d="http://schemas.microsoft.com/office/drawing/2017/model3d" xmlns:o="urn:schemas-microsoft-com:office:office" xmlns:oel="http://schemas.microsoft.com/office/2019/extlst" xmlns:r="http://schemas.openxmlformats.org/officeDocument/2006/relationships" xmlns:m="http://schemas.openxmlformats.org/officeDocument/2006/math" xmlns:v="urn:schemas-microsoft-com:vml" xmlns:wp14="http://schemas.microsoft.com/office/word/2010/wordprocessingDrawing" xmlns:wp="http://schemas.openxmlformats.org/drawingml/2006/wordprocessingDrawing" xmlns:w10="urn:schemas-microsoft-com:office:word" xmlns:w="http://schemas.openxmlformats.org/wordprocessingml/2006/main" xmlns:w14="http://schemas.microsoft.com/office/word/2010/wordml" xmlns:w15="http://schemas.microsoft.com/office/word/2012/wordml" xmlns:w16cex="http://schemas.microsoft.com/office/word/2018/wordml/cex" xmlns:w16cid="http://schemas.microsoft.com/office/word/2016/wordml/cid" xmlns:w16="http://schemas.microsoft.com/office/word/2018/wordml" xmlns:w16sdtdh="http://schemas.microsoft.com/office/word/2020/wordml/sdtdatahash" xmlns:w16se="http://schemas.microsoft.com/office/word/2015/wordml/symex" xmlns:wpg="http://schemas.microsoft.com/office/word/2010/wordprocessingGroup" xmlns:wpi="http://schemas.microsoft.com/office/word/2010/wordprocessingInk" xmlns:wne="http://schemas.microsoft.com/office/word/2006/wordml" xmlns:wps="http://schemas.microsoft.com/office/word/2010/wordprocessingShape" mc:Ignorable="w14 w15 w16se w16cid w16 w16cex w16sdtdh wp14">
+<w:hdr xmlns:wpc="http://schemas.microsoft.com/office/word/2010/wordprocessingCanvas" xmlns:cx="http://schemas.microsoft.com/office/drawing/2014/chartex" xmlns:mc="http://schemas.openxmlformats.org/markup-compatibility/2006" xmlns:o="urn:schemas-microsoft-com:office:office" xmlns:r="http://schemas.openxmlformats.org/officeDocument/2006/relationships" xmlns:m="http://schemas.openxmlformats.org/officeDocument/2006/math" xmlns:v="urn:schemas-microsoft-com:vml" xmlns:wp14="http://schemas.microsoft.com/office/word/2010/wordprocessingDrawing" xmlns:wp="http://schemas.openxmlformats.org/drawingml/2006/wordprocessingDrawing" xmlns:w10="urn:schemas-microsoft-com:office:word" xmlns:w="http://schemas.openxmlformats.org/wordprocessingml/2006/main" xmlns:w14="http://schemas.microsoft.com/office/word/2010/wordml" xmlns:w15="http://schemas.microsoft.com/office/word/2012/wordml" xmlns:w16se="http://schemas.microsoft.com/office/word/2015/wordml/symex" xmlns:wpg="http://schemas.microsoft.com/office/word/2010/wordprocessingGroup" xmlns:wpi="http://schemas.microsoft.com/office/word/2010/wordprocessingInk" xmlns:wne="http://schemas.microsoft.com/office/word/2006/wordml" xmlns:wps="http://schemas.microsoft.com/office/word/2010/wordprocessingShape" mc:Ignorable="w14 w15 w16se wp14">
   <w:p>
     <w:pPr>
       <w:pStyle w:val="Header"/>
@@ -21016,7 +21130,7 @@
 </file>
 
 <file path=word/header3.xml><?xml version="1.0" encoding="utf-8"?>
-<w:hdr xmlns:wpc="http://schemas.microsoft.com/office/word/2010/wordprocessingCanvas" xmlns:cx="http://schemas.microsoft.com/office/drawing/2014/chartex" xmlns:cx1="http://schemas.microsoft.com/office/drawing/2015/9/8/chartex" xmlns:cx2="http://schemas.microsoft.com/office/drawing/2015/10/21/chartex" xmlns:cx3="http://schemas.microsoft.com/office/drawing/2016/5/9/chartex" xmlns:cx4="http://schemas.microsoft.com/office/drawing/2016/5/10/chartex" xmlns:cx5="http://schemas.microsoft.com/office/drawing/2016/5/11/chartex" xmlns:cx6="http://schemas.microsoft.com/office/drawing/2016/5/12/chartex" xmlns:cx7="http://schemas.microsoft.com/office/drawing/2016/5/13/chartex" xmlns:cx8="http://schemas.microsoft.com/office/drawing/2016/5/14/chartex" xmlns:mc="http://schemas.openxmlformats.org/markup-compatibility/2006" xmlns:aink="http://schemas.microsoft.com/office/drawing/2016/ink" xmlns:am3d="http://schemas.microsoft.com/office/drawing/2017/model3d" xmlns:o="urn:schemas-microsoft-com:office:office" xmlns:oel="http://schemas.microsoft.com/office/2019/extlst" xmlns:r="http://schemas.openxmlformats.org/officeDocument/2006/relationships" xmlns:m="http://schemas.openxmlformats.org/officeDocument/2006/math" xmlns:v="urn:schemas-microsoft-com:vml" xmlns:wp14="http://schemas.microsoft.com/office/word/2010/wordprocessingDrawing" xmlns:wp="http://schemas.openxmlformats.org/drawingml/2006/wordprocessingDrawing" xmlns:w10="urn:schemas-microsoft-com:office:word" xmlns:w="http://schemas.openxmlformats.org/wordprocessingml/2006/main" xmlns:w14="http://schemas.microsoft.com/office/word/2010/wordml" xmlns:w15="http://schemas.microsoft.com/office/word/2012/wordml" xmlns:w16cex="http://schemas.microsoft.com/office/word/2018/wordml/cex" xmlns:w16cid="http://schemas.microsoft.com/office/word/2016/wordml/cid" xmlns:w16="http://schemas.microsoft.com/office/word/2018/wordml" xmlns:w16sdtdh="http://schemas.microsoft.com/office/word/2020/wordml/sdtdatahash" xmlns:w16se="http://schemas.microsoft.com/office/word/2015/wordml/symex" xmlns:wpg="http://schemas.microsoft.com/office/word/2010/wordprocessingGroup" xmlns:wpi="http://schemas.microsoft.com/office/word/2010/wordprocessingInk" xmlns:wne="http://schemas.microsoft.com/office/word/2006/wordml" xmlns:wps="http://schemas.microsoft.com/office/word/2010/wordprocessingShape" mc:Ignorable="w14 w15 w16se w16cid w16 w16cex w16sdtdh wp14">
+<w:hdr xmlns:wpc="http://schemas.microsoft.com/office/word/2010/wordprocessingCanvas" xmlns:cx="http://schemas.microsoft.com/office/drawing/2014/chartex" xmlns:mc="http://schemas.openxmlformats.org/markup-compatibility/2006" xmlns:o="urn:schemas-microsoft-com:office:office" xmlns:r="http://schemas.openxmlformats.org/officeDocument/2006/relationships" xmlns:m="http://schemas.openxmlformats.org/officeDocument/2006/math" xmlns:v="urn:schemas-microsoft-com:vml" xmlns:wp14="http://schemas.microsoft.com/office/word/2010/wordprocessingDrawing" xmlns:wp="http://schemas.openxmlformats.org/drawingml/2006/wordprocessingDrawing" xmlns:w10="urn:schemas-microsoft-com:office:word" xmlns:w="http://schemas.openxmlformats.org/wordprocessingml/2006/main" xmlns:w14="http://schemas.microsoft.com/office/word/2010/wordml" xmlns:w15="http://schemas.microsoft.com/office/word/2012/wordml" xmlns:w16se="http://schemas.microsoft.com/office/word/2015/wordml/symex" xmlns:wpg="http://schemas.microsoft.com/office/word/2010/wordprocessingGroup" xmlns:wpi="http://schemas.microsoft.com/office/word/2010/wordprocessingInk" xmlns:wne="http://schemas.microsoft.com/office/word/2006/wordml" xmlns:wps="http://schemas.microsoft.com/office/word/2010/wordprocessingShape" mc:Ignorable="w14 w15 w16se wp14">
   <w:p>
     <w:pPr>
       <w:pStyle w:val="Header"/>
@@ -21065,7 +21179,7 @@
 </file>
 
 <file path=word/numbering.xml><?xml version="1.0" encoding="utf-8"?>
-<w:numbering xmlns:wpc="http://schemas.microsoft.com/office/word/2010/wordprocessingCanvas" xmlns:cx="http://schemas.microsoft.com/office/drawing/2014/chartex" xmlns:cx1="http://schemas.microsoft.com/office/drawing/2015/9/8/chartex" xmlns:cx2="http://schemas.microsoft.com/office/drawing/2015/10/21/chartex" xmlns:cx3="http://schemas.microsoft.com/office/drawing/2016/5/9/chartex" xmlns:cx4="http://schemas.microsoft.com/office/drawing/2016/5/10/chartex" xmlns:cx5="http://schemas.microsoft.com/office/drawing/2016/5/11/chartex" xmlns:cx6="http://schemas.microsoft.com/office/drawing/2016/5/12/chartex" xmlns:cx7="http://schemas.microsoft.com/office/drawing/2016/5/13/chartex" xmlns:cx8="http://schemas.microsoft.com/office/drawing/2016/5/14/chartex" xmlns:mc="http://schemas.openxmlformats.org/markup-compatibility/2006" xmlns:aink="http://schemas.microsoft.com/office/drawing/2016/ink" xmlns:am3d="http://schemas.microsoft.com/office/drawing/2017/model3d" xmlns:o="urn:schemas-microsoft-com:office:office" xmlns:oel="http://schemas.microsoft.com/office/2019/extlst" xmlns:r="http://schemas.openxmlformats.org/officeDocument/2006/relationships" xmlns:m="http://schemas.openxmlformats.org/officeDocument/2006/math" xmlns:v="urn:schemas-microsoft-com:vml" xmlns:wp14="http://schemas.microsoft.com/office/word/2010/wordprocessingDrawing" xmlns:wp="http://schemas.openxmlformats.org/drawingml/2006/wordprocessingDrawing" xmlns:w10="urn:schemas-microsoft-com:office:word" xmlns:w="http://schemas.openxmlformats.org/wordprocessingml/2006/main" xmlns:w14="http://schemas.microsoft.com/office/word/2010/wordml" xmlns:w15="http://schemas.microsoft.com/office/word/2012/wordml" xmlns:w16cex="http://schemas.microsoft.com/office/word/2018/wordml/cex" xmlns:w16cid="http://schemas.microsoft.com/office/word/2016/wordml/cid" xmlns:w16="http://schemas.microsoft.com/office/word/2018/wordml" xmlns:w16sdtdh="http://schemas.microsoft.com/office/word/2020/wordml/sdtdatahash" xmlns:w16se="http://schemas.microsoft.com/office/word/2015/wordml/symex" xmlns:wpg="http://schemas.microsoft.com/office/word/2010/wordprocessingGroup" xmlns:wpi="http://schemas.microsoft.com/office/word/2010/wordprocessingInk" xmlns:wne="http://schemas.microsoft.com/office/word/2006/wordml" xmlns:wps="http://schemas.microsoft.com/office/word/2010/wordprocessingShape" mc:Ignorable="w14 w15 w16se w16cid w16 w16cex w16sdtdh wp14">
+<w:numbering xmlns:wpc="http://schemas.microsoft.com/office/word/2010/wordprocessingCanvas" xmlns:cx="http://schemas.microsoft.com/office/drawing/2014/chartex" xmlns:mc="http://schemas.openxmlformats.org/markup-compatibility/2006" xmlns:o="urn:schemas-microsoft-com:office:office" xmlns:r="http://schemas.openxmlformats.org/officeDocument/2006/relationships" xmlns:m="http://schemas.openxmlformats.org/officeDocument/2006/math" xmlns:v="urn:schemas-microsoft-com:vml" xmlns:wp14="http://schemas.microsoft.com/office/word/2010/wordprocessingDrawing" xmlns:wp="http://schemas.openxmlformats.org/drawingml/2006/wordprocessingDrawing" xmlns:w10="urn:schemas-microsoft-com:office:word" xmlns:w="http://schemas.openxmlformats.org/wordprocessingml/2006/main" xmlns:w14="http://schemas.microsoft.com/office/word/2010/wordml" xmlns:w15="http://schemas.microsoft.com/office/word/2012/wordml" xmlns:w16se="http://schemas.microsoft.com/office/word/2015/wordml/symex" xmlns:wpg="http://schemas.microsoft.com/office/word/2010/wordprocessingGroup" xmlns:wpi="http://schemas.microsoft.com/office/word/2010/wordprocessingInk" xmlns:wne="http://schemas.microsoft.com/office/word/2006/wordml" xmlns:wps="http://schemas.microsoft.com/office/word/2010/wordprocessingShape" mc:Ignorable="w14 w15 w16se wp14">
   <w:abstractNum w:abstractNumId="0" w15:restartNumberingAfterBreak="0">
     <w:nsid w:val="0BC408A4"/>
     <w:multiLevelType w:val="hybridMultilevel"/>
@@ -26041,133 +26155,133 @@
       </w:pPr>
     </w:lvl>
   </w:abstractNum>
-  <w:num w:numId="1" w16cid:durableId="1252936913">
+  <w:num w:numId="1">
     <w:abstractNumId w:val="3"/>
   </w:num>
-  <w:num w:numId="2" w16cid:durableId="101608316">
+  <w:num w:numId="2">
     <w:abstractNumId w:val="23"/>
   </w:num>
-  <w:num w:numId="3" w16cid:durableId="1830251789">
+  <w:num w:numId="3">
     <w:abstractNumId w:val="41"/>
   </w:num>
-  <w:num w:numId="4" w16cid:durableId="1407268254">
+  <w:num w:numId="4">
     <w:abstractNumId w:val="32"/>
   </w:num>
-  <w:num w:numId="5" w16cid:durableId="1582331321">
+  <w:num w:numId="5">
     <w:abstractNumId w:val="21"/>
   </w:num>
-  <w:num w:numId="6" w16cid:durableId="770856364">
+  <w:num w:numId="6">
     <w:abstractNumId w:val="6"/>
   </w:num>
-  <w:num w:numId="7" w16cid:durableId="770932616">
+  <w:num w:numId="7">
     <w:abstractNumId w:val="33"/>
   </w:num>
-  <w:num w:numId="8" w16cid:durableId="2039117924">
+  <w:num w:numId="8">
     <w:abstractNumId w:val="9"/>
   </w:num>
-  <w:num w:numId="9" w16cid:durableId="648021993">
+  <w:num w:numId="9">
     <w:abstractNumId w:val="14"/>
   </w:num>
-  <w:num w:numId="10" w16cid:durableId="783887368">
+  <w:num w:numId="10">
     <w:abstractNumId w:val="24"/>
   </w:num>
-  <w:num w:numId="11" w16cid:durableId="467747513">
+  <w:num w:numId="11">
     <w:abstractNumId w:val="8"/>
   </w:num>
-  <w:num w:numId="12" w16cid:durableId="376247412">
+  <w:num w:numId="12">
     <w:abstractNumId w:val="19"/>
   </w:num>
-  <w:num w:numId="13" w16cid:durableId="1706103589">
+  <w:num w:numId="13">
     <w:abstractNumId w:val="42"/>
   </w:num>
-  <w:num w:numId="14" w16cid:durableId="1592473787">
+  <w:num w:numId="14">
     <w:abstractNumId w:val="17"/>
   </w:num>
-  <w:num w:numId="15" w16cid:durableId="1791705741">
+  <w:num w:numId="15">
     <w:abstractNumId w:val="28"/>
   </w:num>
-  <w:num w:numId="16" w16cid:durableId="1651249677">
+  <w:num w:numId="16">
     <w:abstractNumId w:val="40"/>
   </w:num>
-  <w:num w:numId="17" w16cid:durableId="1694384437">
+  <w:num w:numId="17">
     <w:abstractNumId w:val="39"/>
   </w:num>
-  <w:num w:numId="18" w16cid:durableId="257325255">
+  <w:num w:numId="18">
     <w:abstractNumId w:val="30"/>
   </w:num>
-  <w:num w:numId="19" w16cid:durableId="1611741637">
+  <w:num w:numId="19">
     <w:abstractNumId w:val="25"/>
   </w:num>
-  <w:num w:numId="20" w16cid:durableId="2073308616">
+  <w:num w:numId="20">
     <w:abstractNumId w:val="11"/>
   </w:num>
-  <w:num w:numId="21" w16cid:durableId="938293903">
+  <w:num w:numId="21">
     <w:abstractNumId w:val="22"/>
   </w:num>
-  <w:num w:numId="22" w16cid:durableId="2094743288">
+  <w:num w:numId="22">
     <w:abstractNumId w:val="26"/>
   </w:num>
-  <w:num w:numId="23" w16cid:durableId="1418289007">
+  <w:num w:numId="23">
     <w:abstractNumId w:val="4"/>
   </w:num>
-  <w:num w:numId="24" w16cid:durableId="1483085844">
+  <w:num w:numId="24">
     <w:abstractNumId w:val="0"/>
   </w:num>
-  <w:num w:numId="25" w16cid:durableId="260141349">
+  <w:num w:numId="25">
     <w:abstractNumId w:val="5"/>
   </w:num>
-  <w:num w:numId="26" w16cid:durableId="1786457485">
+  <w:num w:numId="26">
     <w:abstractNumId w:val="7"/>
   </w:num>
-  <w:num w:numId="27" w16cid:durableId="1027948274">
+  <w:num w:numId="27">
     <w:abstractNumId w:val="35"/>
   </w:num>
-  <w:num w:numId="28" w16cid:durableId="1114860568">
+  <w:num w:numId="28">
     <w:abstractNumId w:val="29"/>
   </w:num>
-  <w:num w:numId="29" w16cid:durableId="1427000420">
+  <w:num w:numId="29">
     <w:abstractNumId w:val="31"/>
   </w:num>
-  <w:num w:numId="30" w16cid:durableId="321928135">
+  <w:num w:numId="30">
     <w:abstractNumId w:val="27"/>
   </w:num>
-  <w:num w:numId="31" w16cid:durableId="161046179">
+  <w:num w:numId="31">
     <w:abstractNumId w:val="16"/>
   </w:num>
-  <w:num w:numId="32" w16cid:durableId="1046831221">
+  <w:num w:numId="32">
     <w:abstractNumId w:val="2"/>
   </w:num>
-  <w:num w:numId="33" w16cid:durableId="1102384214">
+  <w:num w:numId="33">
     <w:abstractNumId w:val="18"/>
   </w:num>
-  <w:num w:numId="34" w16cid:durableId="1639917345">
+  <w:num w:numId="34">
     <w:abstractNumId w:val="38"/>
   </w:num>
-  <w:num w:numId="35" w16cid:durableId="982395118">
+  <w:num w:numId="35">
     <w:abstractNumId w:val="13"/>
   </w:num>
-  <w:num w:numId="36" w16cid:durableId="1332757000">
+  <w:num w:numId="36">
     <w:abstractNumId w:val="12"/>
   </w:num>
-  <w:num w:numId="37" w16cid:durableId="1425877123">
+  <w:num w:numId="37">
     <w:abstractNumId w:val="36"/>
   </w:num>
-  <w:num w:numId="38" w16cid:durableId="854197395">
+  <w:num w:numId="38">
     <w:abstractNumId w:val="1"/>
   </w:num>
-  <w:num w:numId="39" w16cid:durableId="4095039">
+  <w:num w:numId="39">
     <w:abstractNumId w:val="10"/>
   </w:num>
-  <w:num w:numId="40" w16cid:durableId="560557238">
+  <w:num w:numId="40">
     <w:abstractNumId w:val="34"/>
   </w:num>
-  <w:num w:numId="41" w16cid:durableId="405341928">
+  <w:num w:numId="41">
     <w:abstractNumId w:val="15"/>
   </w:num>
-  <w:num w:numId="42" w16cid:durableId="1557080237">
+  <w:num w:numId="42">
     <w:abstractNumId w:val="20"/>
   </w:num>
-  <w:num w:numId="43" w16cid:durableId="1174302096">
+  <w:num w:numId="43">
     <w:abstractNumId w:val="37"/>
   </w:num>
   <w:numIdMacAtCleanup w:val="11"/>
@@ -26175,7 +26289,7 @@
 </file>
 
 <file path=word/styles.xml><?xml version="1.0" encoding="utf-8"?>
-<w:styles xmlns:mc="http://schemas.openxmlformats.org/markup-compatibility/2006" xmlns:r="http://schemas.openxmlformats.org/officeDocument/2006/relationships" xmlns:w="http://schemas.openxmlformats.org/wordprocessingml/2006/main" xmlns:w14="http://schemas.microsoft.com/office/word/2010/wordml" xmlns:w15="http://schemas.microsoft.com/office/word/2012/wordml" xmlns:w16cex="http://schemas.microsoft.com/office/word/2018/wordml/cex" xmlns:w16cid="http://schemas.microsoft.com/office/word/2016/wordml/cid" xmlns:w16="http://schemas.microsoft.com/office/word/2018/wordml" xmlns:w16sdtdh="http://schemas.microsoft.com/office/word/2020/wordml/sdtdatahash" xmlns:w16se="http://schemas.microsoft.com/office/word/2015/wordml/symex" mc:Ignorable="w14 w15 w16se w16cid w16 w16cex w16sdtdh">
+<w:styles xmlns:mc="http://schemas.openxmlformats.org/markup-compatibility/2006" xmlns:r="http://schemas.openxmlformats.org/officeDocument/2006/relationships" xmlns:w="http://schemas.openxmlformats.org/wordprocessingml/2006/main" xmlns:w14="http://schemas.microsoft.com/office/word/2010/wordml" xmlns:w15="http://schemas.microsoft.com/office/word/2012/wordml" xmlns:w16se="http://schemas.microsoft.com/office/word/2015/wordml/symex" mc:Ignorable="w14 w15 w16se">
   <w:docDefaults>
     <w:rPrDefault>
       <w:rPr>
@@ -26187,7 +26301,7 @@
     </w:rPrDefault>
     <w:pPrDefault/>
   </w:docDefaults>
-  <w:latentStyles w:defLockedState="0" w:defUIPriority="99" w:defSemiHidden="0" w:defUnhideWhenUsed="0" w:defQFormat="0" w:count="376">
+  <w:latentStyles w:defLockedState="0" w:defUIPriority="99" w:defSemiHidden="0" w:defUnhideWhenUsed="0" w:defQFormat="0" w:count="371">
     <w:lsdException w:name="Normal" w:uiPriority="0" w:qFormat="1"/>
     <w:lsdException w:name="heading 1" w:uiPriority="9" w:qFormat="1"/>
     <w:lsdException w:name="heading 2" w:semiHidden="1" w:uiPriority="9" w:unhideWhenUsed="1" w:qFormat="1"/>
@@ -26559,11 +26673,6 @@
     <w:lsdException w:name="List Table 5 Dark Accent 6" w:uiPriority="50"/>
     <w:lsdException w:name="List Table 6 Colorful Accent 6" w:uiPriority="51"/>
     <w:lsdException w:name="List Table 7 Colorful Accent 6" w:uiPriority="52"/>
-    <w:lsdException w:name="Mention" w:semiHidden="1" w:unhideWhenUsed="1"/>
-    <w:lsdException w:name="Smart Hyperlink" w:semiHidden="1" w:unhideWhenUsed="1"/>
-    <w:lsdException w:name="Hashtag" w:semiHidden="1" w:unhideWhenUsed="1"/>
-    <w:lsdException w:name="Unresolved Mention" w:semiHidden="1" w:unhideWhenUsed="1"/>
-    <w:lsdException w:name="Smart Link" w:semiHidden="1" w:unhideWhenUsed="1"/>
   </w:latentStyles>
   <w:style w:type="paragraph" w:default="1" w:styleId="Normal">
     <w:name w:val="Normal"/>
@@ -26571,7 +26680,7 @@
     <w:rsid w:val="004673F0"/>
     <w:rPr>
       <w:rFonts w:ascii="Times New Roman" w:eastAsia="Times New Roman" w:hAnsi="Times New Roman" w:cs="Times New Roman"/>
-      <w:lang w:val="en-SA"/>
+      <w:lang/>
     </w:rPr>
   </w:style>
   <w:style w:type="paragraph" w:styleId="Heading1">
@@ -27548,7 +27657,7 @@
     <w:basedOn w:val="DefaultParagraphFont"/>
     <w:rsid w:val="00D12CE4"/>
   </w:style>
-  <w:style w:type="character" w:styleId="UnresolvedMention">
+  <w:style w:type="character" w:customStyle="1" w:styleId="UnresolvedMention">
     <w:name w:val="Unresolved Mention"/>
     <w:basedOn w:val="DefaultParagraphFont"/>
     <w:uiPriority w:val="99"/>
@@ -28302,6 +28411,21 @@
 </file>
 
 <file path=customXml/item1.xml><?xml version="1.0" encoding="utf-8"?>
+<?mso-contentType ?>
+<FormTemplates xmlns="http://schemas.microsoft.com/sharepoint/v3/contenttype/forms">
+  <Display>DocumentLibraryForm</Display>
+  <Edit>DocumentLibraryForm</Edit>
+  <New>DocumentLibraryForm</New>
+</FormTemplates>
+</file>
+
+<file path=customXml/item2.xml><?xml version="1.0" encoding="utf-8"?>
+<p:properties xmlns:p="http://schemas.microsoft.com/office/2006/metadata/properties" xmlns:xsi="http://www.w3.org/2001/XMLSchema-instance" xmlns:pc="http://schemas.microsoft.com/office/infopath/2007/PartnerControls">
+  <documentManagement/>
+</p:properties>
+</file>
+
+<file path=customXml/item3.xml><?xml version="1.0" encoding="utf-8"?>
 <ct:contentTypeSchema xmlns:ct="http://schemas.microsoft.com/office/2006/metadata/contentType" xmlns:ma="http://schemas.microsoft.com/office/2006/metadata/properties/metaAttributes" ct:_="" ma:_="" ma:contentTypeName="Document" ma:contentTypeID="0x0101004FF9B2CC3C6EFC4BA29F04797AE2D659" ma:contentTypeVersion="7" ma:contentTypeDescription="Create a new document." ma:contentTypeScope="" ma:versionID="36345b7e56bfc20c04d8b8825deccc8d">
   <xsd:schema xmlns:xsd="http://www.w3.org/2001/XMLSchema" xmlns:xs="http://www.w3.org/2001/XMLSchema" xmlns:p="http://schemas.microsoft.com/office/2006/metadata/properties" xmlns:ns2="4b7035d1-0183-4e96-850b-ae8050a6be9b" xmlns:ns3="f00f8fd7-2b7a-4356-89dd-dbb083ac8aaa" targetNamespace="http://schemas.microsoft.com/office/2006/metadata/properties" ma:root="true" ma:fieldsID="6b91f91363def218d6a193745341fd9f" ns2:_="" ns3:_="">
     <xsd:import namespace="4b7035d1-0183-4e96-850b-ae8050a6be9b"/>
@@ -28484,26 +28608,28 @@
 </ct:contentTypeSchema>
 </file>
 
-<file path=customXml/item2.xml><?xml version="1.0" encoding="utf-8"?>
+<file path=customXml/item4.xml><?xml version="1.0" encoding="utf-8"?>
 <b:Sources xmlns:b="http://schemas.openxmlformats.org/officeDocument/2006/bibliography" xmlns="http://schemas.openxmlformats.org/officeDocument/2006/bibliography" SelectedStyle="\APASixthEditionOfficeOnline.xsl" StyleName="APA" Version="6"/>
 </file>
 
-<file path=customXml/item3.xml><?xml version="1.0" encoding="utf-8"?>
-<p:properties xmlns:p="http://schemas.microsoft.com/office/2006/metadata/properties" xmlns:xsi="http://www.w3.org/2001/XMLSchema-instance" xmlns:pc="http://schemas.microsoft.com/office/infopath/2007/PartnerControls">
-  <documentManagement/>
-</p:properties>
+<file path=customXml/itemProps1.xml><?xml version="1.0" encoding="utf-8"?>
+<ds:datastoreItem xmlns:ds="http://schemas.openxmlformats.org/officeDocument/2006/customXml" ds:itemID="{A6411DCC-916F-481D-9758-D8A67415E20A}">
+  <ds:schemaRefs>
+    <ds:schemaRef ds:uri="http://schemas.microsoft.com/sharepoint/v3/contenttype/forms"/>
+  </ds:schemaRefs>
+</ds:datastoreItem>
 </file>
 
-<file path=customXml/item4.xml><?xml version="1.0" encoding="utf-8"?>
-<?mso-contentType ?>
-<FormTemplates xmlns="http://schemas.microsoft.com/sharepoint/v3/contenttype/forms">
-  <Display>DocumentLibraryForm</Display>
-  <Edit>DocumentLibraryForm</Edit>
-  <New>DocumentLibraryForm</New>
-</FormTemplates>
+<file path=customXml/itemProps2.xml><?xml version="1.0" encoding="utf-8"?>
+<ds:datastoreItem xmlns:ds="http://schemas.openxmlformats.org/officeDocument/2006/customXml" ds:itemID="{0FF16A4F-D94D-4B65-9BAE-153D7E4C5FD9}">
+  <ds:schemaRefs>
+    <ds:schemaRef ds:uri="http://schemas.microsoft.com/office/2006/metadata/properties"/>
+    <ds:schemaRef ds:uri="http://schemas.microsoft.com/office/infopath/2007/PartnerControls"/>
+  </ds:schemaRefs>
+</ds:datastoreItem>
 </file>
 
-<file path=customXml/itemProps1.xml><?xml version="1.0" encoding="utf-8"?>
+<file path=customXml/itemProps3.xml><?xml version="1.0" encoding="utf-8"?>
 <ds:datastoreItem xmlns:ds="http://schemas.openxmlformats.org/officeDocument/2006/customXml" ds:itemID="{66735757-0454-4079-8AF0-E48AAFA1EA50}">
   <ds:schemaRefs>
     <ds:schemaRef ds:uri="http://schemas.microsoft.com/office/2006/metadata/contentType"/>
@@ -28522,27 +28648,10 @@
 </ds:datastoreItem>
 </file>
 
-<file path=customXml/itemProps2.xml><?xml version="1.0" encoding="utf-8"?>
-<ds:datastoreItem xmlns:ds="http://schemas.openxmlformats.org/officeDocument/2006/customXml" ds:itemID="{CFDC3A09-F7A3-47C0-B5CF-9032C3AF23F5}">
+<file path=customXml/itemProps4.xml><?xml version="1.0" encoding="utf-8"?>
+<ds:datastoreItem xmlns:ds="http://schemas.openxmlformats.org/officeDocument/2006/customXml" ds:itemID="{F7FA19D7-7A14-41DE-ABCF-EA8919A70606}">
   <ds:schemaRefs>
     <ds:schemaRef ds:uri="http://schemas.openxmlformats.org/officeDocument/2006/bibliography"/>
   </ds:schemaRefs>
 </ds:datastoreItem>
-</file>
-
-<file path=customXml/itemProps3.xml><?xml version="1.0" encoding="utf-8"?>
-<ds:datastoreItem xmlns:ds="http://schemas.openxmlformats.org/officeDocument/2006/customXml" ds:itemID="{0FF16A4F-D94D-4B65-9BAE-153D7E4C5FD9}">
-  <ds:schemaRefs>
-    <ds:schemaRef ds:uri="http://schemas.microsoft.com/office/2006/metadata/properties"/>
-    <ds:schemaRef ds:uri="http://schemas.microsoft.com/office/infopath/2007/PartnerControls"/>
-  </ds:schemaRefs>
-</ds:datastoreItem>
-</file>
-
-<file path=customXml/itemProps4.xml><?xml version="1.0" encoding="utf-8"?>
-<ds:datastoreItem xmlns:ds="http://schemas.openxmlformats.org/officeDocument/2006/customXml" ds:itemID="{A6411DCC-916F-481D-9758-D8A67415E20A}">
-  <ds:schemaRefs>
-    <ds:schemaRef ds:uri="http://schemas.microsoft.com/sharepoint/v3/contenttype/forms"/>
-  </ds:schemaRefs>
-</ds:datastoreItem>
 </file>
</xml_diff>

<commit_message>
adding titles to 2.4
</commit_message>
<xml_diff>
--- a/5HRO2/muneera/5HR02 Talent management and workforce planning - June 20241.docx
+++ b/5HRO2/muneera/5HR02 Talent management and workforce planning - June 20241.docx
@@ -1,6 +1,6 @@
 
 <file path=word/document.xml><?xml version="1.0" encoding="utf-8"?>
-<w:document xmlns:wpc="http://schemas.microsoft.com/office/word/2010/wordprocessingCanvas" xmlns:cx="http://schemas.microsoft.com/office/drawing/2014/chartex" xmlns:cx1="http://schemas.microsoft.com/office/drawing/2015/9/8/chartex" xmlns:cx2="http://schemas.microsoft.com/office/drawing/2015/10/21/chartex" xmlns:cx3="http://schemas.microsoft.com/office/drawing/2016/5/9/chartex" xmlns:cx4="http://schemas.microsoft.com/office/drawing/2016/5/10/chartex" xmlns:cx5="http://schemas.microsoft.com/office/drawing/2016/5/11/chartex" xmlns:cx6="http://schemas.microsoft.com/office/drawing/2016/5/12/chartex" xmlns:cx7="http://schemas.microsoft.com/office/drawing/2016/5/13/chartex" xmlns:cx8="http://schemas.microsoft.com/office/drawing/2016/5/14/chartex" xmlns:mc="http://schemas.openxmlformats.org/markup-compatibility/2006" xmlns:aink="http://schemas.microsoft.com/office/drawing/2016/ink" xmlns:am3d="http://schemas.microsoft.com/office/drawing/2017/model3d" xmlns:o="urn:schemas-microsoft-com:office:office" xmlns:oel="http://schemas.microsoft.com/office/2019/extlst" xmlns:r="http://schemas.openxmlformats.org/officeDocument/2006/relationships" xmlns:m="http://schemas.openxmlformats.org/officeDocument/2006/math" xmlns:v="urn:schemas-microsoft-com:vml" xmlns:wp14="http://schemas.microsoft.com/office/word/2010/wordprocessingDrawing" xmlns:wp="http://schemas.openxmlformats.org/drawingml/2006/wordprocessingDrawing" xmlns:w10="urn:schemas-microsoft-com:office:word" xmlns:w="http://schemas.openxmlformats.org/wordprocessingml/2006/main" xmlns:w14="http://schemas.microsoft.com/office/word/2010/wordml" xmlns:w15="http://schemas.microsoft.com/office/word/2012/wordml" xmlns:w16cex="http://schemas.microsoft.com/office/word/2018/wordml/cex" xmlns:w16cid="http://schemas.microsoft.com/office/word/2016/wordml/cid" xmlns:w16="http://schemas.microsoft.com/office/word/2018/wordml" xmlns:w16sdtdh="http://schemas.microsoft.com/office/word/2020/wordml/sdtdatahash" xmlns:w16se="http://schemas.microsoft.com/office/word/2015/wordml/symex" xmlns:wpg="http://schemas.microsoft.com/office/word/2010/wordprocessingGroup" xmlns:wpi="http://schemas.microsoft.com/office/word/2010/wordprocessingInk" xmlns:wne="http://schemas.microsoft.com/office/word/2006/wordml" xmlns:wps="http://schemas.microsoft.com/office/word/2010/wordprocessingShape" mc:Ignorable="w14 w15 w16se w16cid w16 w16cex w16sdtdh wp14">
+<w:document xmlns:wpc="http://schemas.microsoft.com/office/word/2010/wordprocessingCanvas" xmlns:cx="http://schemas.microsoft.com/office/drawing/2014/chartex" xmlns:mc="http://schemas.openxmlformats.org/markup-compatibility/2006" xmlns:o="urn:schemas-microsoft-com:office:office" xmlns:r="http://schemas.openxmlformats.org/officeDocument/2006/relationships" xmlns:m="http://schemas.openxmlformats.org/officeDocument/2006/math" xmlns:v="urn:schemas-microsoft-com:vml" xmlns:wp14="http://schemas.microsoft.com/office/word/2010/wordprocessingDrawing" xmlns:wp="http://schemas.openxmlformats.org/drawingml/2006/wordprocessingDrawing" xmlns:w10="urn:schemas-microsoft-com:office:word" xmlns:w="http://schemas.openxmlformats.org/wordprocessingml/2006/main" xmlns:w14="http://schemas.microsoft.com/office/word/2010/wordml" xmlns:w15="http://schemas.microsoft.com/office/word/2012/wordml" xmlns:w16se="http://schemas.microsoft.com/office/word/2015/wordml/symex" xmlns:wpg="http://schemas.microsoft.com/office/word/2010/wordprocessingGroup" xmlns:wpi="http://schemas.microsoft.com/office/word/2010/wordprocessingInk" xmlns:wne="http://schemas.microsoft.com/office/word/2006/wordml" xmlns:wps="http://schemas.microsoft.com/office/word/2010/wordprocessingShape" mc:Ignorable="w14 w15 w16se wp14">
   <w:body>
     <w:tbl>
       <w:tblPr>
@@ -509,7 +509,7 @@
                     </wp:anchor>
                   </w:drawing>
                 </mc:Choice>
-                <mc:Fallback xmlns:w16du="http://schemas.microsoft.com/office/word/2023/wordml/word16du">
+                <mc:Fallback xmlns:w16du="http://schemas.microsoft.com/office/word/2023/wordml/word16du" xmlns:w16sdtdh="http://schemas.microsoft.com/office/word/2020/wordml/sdtdatahash" xmlns:w16="http://schemas.microsoft.com/office/word/2018/wordml" xmlns:w16cid="http://schemas.microsoft.com/office/word/2016/wordml/cid" xmlns:w16cex="http://schemas.microsoft.com/office/word/2018/wordml/cex" xmlns:oel="http://schemas.microsoft.com/office/2019/extlst" xmlns:am3d="http://schemas.microsoft.com/office/drawing/2017/model3d" xmlns:aink="http://schemas.microsoft.com/office/drawing/2016/ink" xmlns:cx8="http://schemas.microsoft.com/office/drawing/2016/5/14/chartex" xmlns:cx7="http://schemas.microsoft.com/office/drawing/2016/5/13/chartex" xmlns:cx6="http://schemas.microsoft.com/office/drawing/2016/5/12/chartex" xmlns:cx5="http://schemas.microsoft.com/office/drawing/2016/5/11/chartex" xmlns:cx4="http://schemas.microsoft.com/office/drawing/2016/5/10/chartex" xmlns:cx3="http://schemas.microsoft.com/office/drawing/2016/5/9/chartex" xmlns:cx2="http://schemas.microsoft.com/office/drawing/2015/10/21/chartex" xmlns:cx1="http://schemas.microsoft.com/office/drawing/2015/9/8/chartex">
                   <w:pict>
                     <v:group w14:anchorId="7F3F6620" id="Group 1" o:spid="_x0000_s1026" style="position:absolute;margin-left:228pt;margin-top:-12.45pt;width:269.3pt;height:269.3pt;z-index:251658243" coordsize="34200,34200" o:gfxdata="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">
                       <v:shapetype id="_x0000_t23" coordsize="21600,21600" o:spt="23" adj="5400" path="m,10800qy10800,,21600,10800,10800,21600,,10800xm@0,10800qy10800@2@1,10800,10800@0@0,10800xe">
@@ -835,7 +835,7 @@
               </wp:anchor>
             </w:drawing>
           </mc:Choice>
-          <mc:Fallback xmlns:a="http://schemas.openxmlformats.org/drawingml/2006/main" xmlns:pic="http://schemas.openxmlformats.org/drawingml/2006/picture" xmlns:a14="http://schemas.microsoft.com/office/drawing/2010/main" xmlns:w16du="http://schemas.microsoft.com/office/word/2023/wordml/word16du">
+          <mc:Fallback xmlns:w16du="http://schemas.microsoft.com/office/word/2023/wordml/word16du" xmlns:a14="http://schemas.microsoft.com/office/drawing/2010/main" xmlns:pic="http://schemas.openxmlformats.org/drawingml/2006/picture" xmlns:a="http://schemas.openxmlformats.org/drawingml/2006/main" xmlns:w16sdtdh="http://schemas.microsoft.com/office/word/2020/wordml/sdtdatahash" xmlns:w16="http://schemas.microsoft.com/office/word/2018/wordml" xmlns:w16cid="http://schemas.microsoft.com/office/word/2016/wordml/cid" xmlns:w16cex="http://schemas.microsoft.com/office/word/2018/wordml/cex" xmlns:oel="http://schemas.microsoft.com/office/2019/extlst" xmlns:am3d="http://schemas.microsoft.com/office/drawing/2017/model3d" xmlns:aink="http://schemas.microsoft.com/office/drawing/2016/ink" xmlns:cx8="http://schemas.microsoft.com/office/drawing/2016/5/14/chartex" xmlns:cx7="http://schemas.microsoft.com/office/drawing/2016/5/13/chartex" xmlns:cx6="http://schemas.microsoft.com/office/drawing/2016/5/12/chartex" xmlns:cx5="http://schemas.microsoft.com/office/drawing/2016/5/11/chartex" xmlns:cx4="http://schemas.microsoft.com/office/drawing/2016/5/10/chartex" xmlns:cx3="http://schemas.microsoft.com/office/drawing/2016/5/9/chartex" xmlns:cx2="http://schemas.microsoft.com/office/drawing/2015/10/21/chartex" xmlns:cx1="http://schemas.microsoft.com/office/drawing/2015/9/8/chartex">
             <w:pict w14:anchorId="55B83A93">
               <v:rect id="Rectangle 3" style="position:absolute;margin-left:-70.65pt;margin-top:-780.5pt;width:631.8pt;height:855.6pt;z-index:-251659265;visibility:visible;mso-wrap-style:square;mso-width-percent:0;mso-height-percent:0;mso-wrap-distance-left:9pt;mso-wrap-distance-top:0;mso-wrap-distance-right:9pt;mso-wrap-distance-bottom:0;mso-position-horizontal:absolute;mso-position-horizontal-relative:text;mso-position-vertical:absolute;mso-position-vertical-relative:text;mso-width-percent:0;mso-height-percent:0;mso-width-relative:margin;mso-height-relative:margin;v-text-anchor:middle" o:spid="_x0000_s1026" fillcolor="#d8edcc [662]" strokecolor="#28062e [1604]" strokeweight="1pt" w14:anchorId="7623DD59" o:gfxdata="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"/>
             </w:pict>
@@ -918,7 +918,7 @@
               </wp:anchor>
             </w:drawing>
           </mc:Choice>
-          <mc:Fallback xmlns:a14="http://schemas.microsoft.com/office/drawing/2010/main" xmlns:pic="http://schemas.openxmlformats.org/drawingml/2006/picture" xmlns:a="http://schemas.openxmlformats.org/drawingml/2006/main" xmlns:w16du="http://schemas.microsoft.com/office/word/2023/wordml/word16du">
+          <mc:Fallback xmlns:w16du="http://schemas.microsoft.com/office/word/2023/wordml/word16du" xmlns:a="http://schemas.openxmlformats.org/drawingml/2006/main" xmlns:pic="http://schemas.openxmlformats.org/drawingml/2006/picture" xmlns:a14="http://schemas.microsoft.com/office/drawing/2010/main" xmlns:w16sdtdh="http://schemas.microsoft.com/office/word/2020/wordml/sdtdatahash" xmlns:w16="http://schemas.microsoft.com/office/word/2018/wordml" xmlns:w16cid="http://schemas.microsoft.com/office/word/2016/wordml/cid" xmlns:w16cex="http://schemas.microsoft.com/office/word/2018/wordml/cex" xmlns:oel="http://schemas.microsoft.com/office/2019/extlst" xmlns:am3d="http://schemas.microsoft.com/office/drawing/2017/model3d" xmlns:aink="http://schemas.microsoft.com/office/drawing/2016/ink" xmlns:cx8="http://schemas.microsoft.com/office/drawing/2016/5/14/chartex" xmlns:cx7="http://schemas.microsoft.com/office/drawing/2016/5/13/chartex" xmlns:cx6="http://schemas.microsoft.com/office/drawing/2016/5/12/chartex" xmlns:cx5="http://schemas.microsoft.com/office/drawing/2016/5/11/chartex" xmlns:cx4="http://schemas.microsoft.com/office/drawing/2016/5/10/chartex" xmlns:cx3="http://schemas.microsoft.com/office/drawing/2016/5/9/chartex" xmlns:cx2="http://schemas.microsoft.com/office/drawing/2015/10/21/chartex" xmlns:cx1="http://schemas.microsoft.com/office/drawing/2015/9/8/chartex">
             <w:pict w14:anchorId="2FD6F654">
               <v:rect id="Rectangle 8" style="position:absolute;margin-left:0;margin-top:0;width:601.1pt;height:891.8pt;z-index:-251658239;visibility:visible;mso-wrap-style:square;mso-width-percent:0;mso-height-percent:0;mso-wrap-distance-left:9pt;mso-wrap-distance-top:0;mso-wrap-distance-right:9pt;mso-wrap-distance-bottom:0;mso-position-horizontal:left;mso-position-horizontal-relative:page;mso-position-vertical:center;mso-position-vertical-relative:page;mso-width-percent:0;mso-height-percent:0;mso-width-relative:margin;mso-height-relative:margin;v-text-anchor:middle" o:spid="_x0000_s1026" fillcolor="#b1db99 [1302]" strokecolor="#28062e [1604]" strokeweight="1pt" w14:anchorId="2B62D2D0" o:gfxdata="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">
                 <v:fill opacity="3341f"/>
@@ -2959,7 +2959,7 @@
               </wp:anchor>
             </w:drawing>
           </mc:Choice>
-          <mc:Fallback xmlns:a="http://schemas.openxmlformats.org/drawingml/2006/main" xmlns:pic="http://schemas.openxmlformats.org/drawingml/2006/picture" xmlns:a14="http://schemas.microsoft.com/office/drawing/2010/main" xmlns:w16du="http://schemas.microsoft.com/office/word/2023/wordml/word16du">
+          <mc:Fallback xmlns:w16du="http://schemas.microsoft.com/office/word/2023/wordml/word16du" xmlns:a14="http://schemas.microsoft.com/office/drawing/2010/main" xmlns:pic="http://schemas.openxmlformats.org/drawingml/2006/picture" xmlns:a="http://schemas.openxmlformats.org/drawingml/2006/main" xmlns:w16sdtdh="http://schemas.microsoft.com/office/word/2020/wordml/sdtdatahash" xmlns:w16="http://schemas.microsoft.com/office/word/2018/wordml" xmlns:w16cid="http://schemas.microsoft.com/office/word/2016/wordml/cid" xmlns:w16cex="http://schemas.microsoft.com/office/word/2018/wordml/cex" xmlns:oel="http://schemas.microsoft.com/office/2019/extlst" xmlns:am3d="http://schemas.microsoft.com/office/drawing/2017/model3d" xmlns:aink="http://schemas.microsoft.com/office/drawing/2016/ink" xmlns:cx8="http://schemas.microsoft.com/office/drawing/2016/5/14/chartex" xmlns:cx7="http://schemas.microsoft.com/office/drawing/2016/5/13/chartex" xmlns:cx6="http://schemas.microsoft.com/office/drawing/2016/5/12/chartex" xmlns:cx5="http://schemas.microsoft.com/office/drawing/2016/5/11/chartex" xmlns:cx4="http://schemas.microsoft.com/office/drawing/2016/5/10/chartex" xmlns:cx3="http://schemas.microsoft.com/office/drawing/2016/5/9/chartex" xmlns:cx2="http://schemas.microsoft.com/office/drawing/2015/10/21/chartex" xmlns:cx1="http://schemas.microsoft.com/office/drawing/2015/9/8/chartex">
             <w:pict w14:anchorId="369E22E5">
               <v:rect id="Rectangle 5" style="position:absolute;margin-left:28.2pt;margin-top:.75pt;width:538.7pt;height:106.2pt;z-index:-251658234;visibility:visible;mso-wrap-style:square;mso-width-percent:0;mso-height-percent:0;mso-wrap-distance-left:9pt;mso-wrap-distance-top:0;mso-wrap-distance-right:9pt;mso-wrap-distance-bottom:0;mso-position-horizontal:absolute;mso-position-horizontal-relative:page;mso-position-vertical:absolute;mso-position-vertical-relative:margin;mso-width-percent:0;mso-height-percent:0;mso-width-relative:margin;mso-height-relative:margin;v-text-anchor:middle" o:spid="_x0000_s1026" fillcolor="#8aca66 [1942]" stroked="f" strokeweight="1pt" w14:anchorId="5BBF333B" o:gfxdata="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">
                 <v:fill opacity="3341f"/>
@@ -3146,7 +3146,7 @@
               </wp:anchor>
             </w:drawing>
           </mc:Choice>
-          <mc:Fallback xmlns:a="http://schemas.openxmlformats.org/drawingml/2006/main" xmlns:pic="http://schemas.openxmlformats.org/drawingml/2006/picture" xmlns:a14="http://schemas.microsoft.com/office/drawing/2010/main" xmlns:w16du="http://schemas.microsoft.com/office/word/2023/wordml/word16du">
+          <mc:Fallback xmlns:w16du="http://schemas.microsoft.com/office/word/2023/wordml/word16du" xmlns:a14="http://schemas.microsoft.com/office/drawing/2010/main" xmlns:pic="http://schemas.openxmlformats.org/drawingml/2006/picture" xmlns:a="http://schemas.openxmlformats.org/drawingml/2006/main" xmlns:w16sdtdh="http://schemas.microsoft.com/office/word/2020/wordml/sdtdatahash" xmlns:w16="http://schemas.microsoft.com/office/word/2018/wordml" xmlns:w16cid="http://schemas.microsoft.com/office/word/2016/wordml/cid" xmlns:w16cex="http://schemas.microsoft.com/office/word/2018/wordml/cex" xmlns:oel="http://schemas.microsoft.com/office/2019/extlst" xmlns:am3d="http://schemas.microsoft.com/office/drawing/2017/model3d" xmlns:aink="http://schemas.microsoft.com/office/drawing/2016/ink" xmlns:cx8="http://schemas.microsoft.com/office/drawing/2016/5/14/chartex" xmlns:cx7="http://schemas.microsoft.com/office/drawing/2016/5/13/chartex" xmlns:cx6="http://schemas.microsoft.com/office/drawing/2016/5/12/chartex" xmlns:cx5="http://schemas.microsoft.com/office/drawing/2016/5/11/chartex" xmlns:cx4="http://schemas.microsoft.com/office/drawing/2016/5/10/chartex" xmlns:cx3="http://schemas.microsoft.com/office/drawing/2016/5/9/chartex" xmlns:cx2="http://schemas.microsoft.com/office/drawing/2015/10/21/chartex" xmlns:cx1="http://schemas.microsoft.com/office/drawing/2015/9/8/chartex">
             <w:pict w14:anchorId="6642F2C0">
               <v:rect id="Rectangle 2" style="position:absolute;margin-left:28pt;margin-top:167.4pt;width:538.7pt;height:519.5pt;z-index:-251658240;visibility:visible;mso-wrap-style:square;mso-width-percent:0;mso-height-percent:0;mso-wrap-distance-left:9pt;mso-wrap-distance-top:0;mso-wrap-distance-right:9pt;mso-wrap-distance-bottom:0;mso-position-horizontal:absolute;mso-position-horizontal-relative:page;mso-position-vertical:absolute;mso-position-vertical-relative:margin;mso-width-percent:0;mso-height-percent:0;mso-width-relative:margin;mso-height-relative:margin;v-text-anchor:middle" o:spid="_x0000_s1026" fillcolor="#8aca66 [1942]" stroked="f" strokeweight="1pt" w14:anchorId="647B2F6E" o:gfxdata="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">
                 <v:fill opacity="3341f"/>
@@ -3243,16 +3243,8 @@
         <w:rPr>
           <w:rFonts w:ascii="Calibri" w:hAnsi="Calibri" w:cs="Calibri"/>
         </w:rPr>
-        <w:t xml:space="preserve">Workforce planning is a core business process which aligns changing organisation </w:t>
+        <w:t>Workforce planning is a core business process which aligns changing organisation needs</w:t>
       </w:r>
-      <w:proofErr w:type="gramStart"/>
-      <w:r>
-        <w:rPr>
-          <w:rFonts w:ascii="Calibri" w:hAnsi="Calibri" w:cs="Calibri"/>
-        </w:rPr>
-        <w:t>needs</w:t>
-      </w:r>
-      <w:proofErr w:type="gramEnd"/>
     </w:p>
     <w:p>
       <w:pPr>
@@ -3279,16 +3271,8 @@
         <w:rPr>
           <w:rFonts w:ascii="Calibri" w:hAnsi="Calibri" w:cs="Calibri"/>
         </w:rPr>
-        <w:t xml:space="preserve">doesn’t need to be complicated and can be adjusted to suit the size and maturity of </w:t>
+        <w:t>doesn’t need to be complicated and can be adjusted to suit the size and maturity of any</w:t>
       </w:r>
-      <w:proofErr w:type="gramStart"/>
-      <w:r>
-        <w:rPr>
-          <w:rFonts w:ascii="Calibri" w:hAnsi="Calibri" w:cs="Calibri"/>
-        </w:rPr>
-        <w:t>any</w:t>
-      </w:r>
-      <w:proofErr w:type="gramEnd"/>
     </w:p>
     <w:p>
       <w:pPr>
@@ -3301,16 +3285,8 @@
         <w:rPr>
           <w:rFonts w:ascii="Calibri" w:hAnsi="Calibri" w:cs="Calibri"/>
         </w:rPr>
-        <w:t xml:space="preserve">organisation. It can provide market and industry intelligence to help organisations </w:t>
+        <w:t>organisation. It can provide market and industry intelligence to help organisations focus</w:t>
       </w:r>
-      <w:proofErr w:type="gramStart"/>
-      <w:r>
-        <w:rPr>
-          <w:rFonts w:ascii="Calibri" w:hAnsi="Calibri" w:cs="Calibri"/>
-        </w:rPr>
-        <w:t>focus</w:t>
-      </w:r>
-      <w:proofErr w:type="gramEnd"/>
     </w:p>
     <w:p>
       <w:pPr>
@@ -3323,16 +3299,8 @@
         <w:rPr>
           <w:rFonts w:ascii="Calibri" w:hAnsi="Calibri" w:cs="Calibri"/>
         </w:rPr>
-        <w:t xml:space="preserve">on a range of challenges and issues, and prepare for initiatives to support longer </w:t>
+        <w:t>on a range of challenges and issues, and prepare for initiatives to support longer term</w:t>
       </w:r>
-      <w:proofErr w:type="gramStart"/>
-      <w:r>
-        <w:rPr>
-          <w:rFonts w:ascii="Calibri" w:hAnsi="Calibri" w:cs="Calibri"/>
-        </w:rPr>
-        <w:t>term</w:t>
-      </w:r>
-      <w:proofErr w:type="gramEnd"/>
     </w:p>
     <w:p>
       <w:pPr>
@@ -3458,21 +3426,7 @@
         <w:rPr>
           <w:rFonts w:ascii="Calibri" w:hAnsi="Calibri" w:cs="Calibri"/>
         </w:rPr>
-        <w:t xml:space="preserve"> and any necessary complexity can be adjusted to suit the size and maturity of your organisation. Workforce planning will often be triggered by a specific event and/or a change to the structure of an organisation, such as through a merger, </w:t>
-      </w:r>
-      <w:proofErr w:type="gramStart"/>
-      <w:r>
-        <w:rPr>
-          <w:rFonts w:ascii="Calibri" w:hAnsi="Calibri" w:cs="Calibri"/>
-        </w:rPr>
-        <w:t>acquisition</w:t>
-      </w:r>
-      <w:proofErr w:type="gramEnd"/>
-      <w:r>
-        <w:rPr>
-          <w:rFonts w:ascii="Calibri" w:hAnsi="Calibri" w:cs="Calibri"/>
-        </w:rPr>
-        <w:t xml:space="preserve"> or a transformational change project. However, a focus on broader workforce planning will be important to your organisation at any given time.</w:t>
+        <w:t xml:space="preserve"> and any necessary complexity can be adjusted to suit the size and maturity of your organisation. Workforce planning will often be triggered by a specific event and/or a change to the structure of an organisation, such as through a merger, acquisition or a transformational change project. However, a focus on broader workforce planning will be important to your organisation at any given time.</w:t>
       </w:r>
     </w:p>
     <w:p>
@@ -3743,21 +3697,7 @@
         <w:rPr>
           <w:rFonts w:ascii="Calibri" w:hAnsi="Calibri" w:cs="Calibri"/>
         </w:rPr>
-        <w:t xml:space="preserve">Reading the CIPD Insight, Fact </w:t>
-      </w:r>
-      <w:proofErr w:type="gramStart"/>
-      <w:r>
-        <w:rPr>
-          <w:rFonts w:ascii="Calibri" w:hAnsi="Calibri" w:cs="Calibri"/>
-        </w:rPr>
-        <w:t>Sheets</w:t>
-      </w:r>
-      <w:proofErr w:type="gramEnd"/>
-      <w:r>
-        <w:rPr>
-          <w:rFonts w:ascii="Calibri" w:hAnsi="Calibri" w:cs="Calibri"/>
-        </w:rPr>
-        <w:t xml:space="preserve"> and related online material on these topics as well as key research authors on the subject.</w:t>
+        <w:t>Reading the CIPD Insight, Fact Sheets and related online material on these topics as well as key research authors on the subject.</w:t>
       </w:r>
     </w:p>
     <w:p>
@@ -4196,21 +4136,7 @@
         <w:rPr>
           <w:rFonts w:ascii="Calibri" w:hAnsi="Calibri" w:cs="Calibri"/>
         </w:rPr>
-        <w:t xml:space="preserve">What is the role of government, </w:t>
-      </w:r>
-      <w:proofErr w:type="gramStart"/>
-      <w:r>
-        <w:rPr>
-          <w:rFonts w:ascii="Calibri" w:hAnsi="Calibri" w:cs="Calibri"/>
-        </w:rPr>
-        <w:t>employers</w:t>
-      </w:r>
-      <w:proofErr w:type="gramEnd"/>
-      <w:r>
-        <w:rPr>
-          <w:rFonts w:ascii="Calibri" w:hAnsi="Calibri" w:cs="Calibri"/>
-        </w:rPr>
-        <w:t xml:space="preserve"> and trade unions in ensuring future skills needs are met? (</w:t>
+        <w:t>What is the role of government, employers and trade unions in ensuring future skills needs are met? (</w:t>
       </w:r>
       <w:r>
         <w:rPr>
@@ -4796,7 +4722,7 @@
               </wp:anchor>
             </w:drawing>
           </mc:Choice>
-          <mc:Fallback xmlns:w16du="http://schemas.microsoft.com/office/word/2023/wordml/word16du">
+          <mc:Fallback xmlns:w16du="http://schemas.microsoft.com/office/word/2023/wordml/word16du" xmlns:w16sdtdh="http://schemas.microsoft.com/office/word/2020/wordml/sdtdatahash" xmlns:w16="http://schemas.microsoft.com/office/word/2018/wordml" xmlns:w16cid="http://schemas.microsoft.com/office/word/2016/wordml/cid" xmlns:w16cex="http://schemas.microsoft.com/office/word/2018/wordml/cex" xmlns:oel="http://schemas.microsoft.com/office/2019/extlst" xmlns:am3d="http://schemas.microsoft.com/office/drawing/2017/model3d" xmlns:aink="http://schemas.microsoft.com/office/drawing/2016/ink" xmlns:cx8="http://schemas.microsoft.com/office/drawing/2016/5/14/chartex" xmlns:cx7="http://schemas.microsoft.com/office/drawing/2016/5/13/chartex" xmlns:cx6="http://schemas.microsoft.com/office/drawing/2016/5/12/chartex" xmlns:cx5="http://schemas.microsoft.com/office/drawing/2016/5/11/chartex" xmlns:cx4="http://schemas.microsoft.com/office/drawing/2016/5/10/chartex" xmlns:cx3="http://schemas.microsoft.com/office/drawing/2016/5/9/chartex" xmlns:cx2="http://schemas.microsoft.com/office/drawing/2015/10/21/chartex" xmlns:cx1="http://schemas.microsoft.com/office/drawing/2015/9/8/chartex">
             <w:pict>
               <v:rect w14:anchorId="7D730B8D" id="Rectangle 6" o:spid="_x0000_s1026" style="position:absolute;margin-left:-5.7pt;margin-top:8.8pt;width:501.7pt;height:171pt;z-index:-251658238;visibility:visible;mso-wrap-style:square;mso-width-percent:0;mso-height-percent:0;mso-wrap-distance-left:9pt;mso-wrap-distance-top:0;mso-wrap-distance-right:9pt;mso-wrap-distance-bottom:0;mso-position-horizontal:absolute;mso-position-horizontal-relative:text;mso-position-vertical:absolute;mso-position-vertical-relative:text;mso-width-percent:0;mso-height-percent:0;mso-width-relative:margin;mso-height-relative:margin;v-text-anchor:middle" o:gfxdata="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" fillcolor="#8aca66 [1942]" stroked="f" strokeweight="1pt">
                 <v:fill opacity="3341f"/>
@@ -4995,23 +4921,7 @@
           <w:rStyle w:val="ui-provider"/>
           <w:rFonts w:ascii="Calibri" w:hAnsi="Calibri" w:cs="Calibri"/>
         </w:rPr>
-        <w:t xml:space="preserve">We advise you </w:t>
-      </w:r>
-      <w:proofErr w:type="gramStart"/>
-      <w:r>
-        <w:rPr>
-          <w:rStyle w:val="ui-provider"/>
-          <w:rFonts w:ascii="Calibri" w:hAnsi="Calibri" w:cs="Calibri"/>
-        </w:rPr>
-        <w:t>read</w:t>
-      </w:r>
-      <w:proofErr w:type="gramEnd"/>
-      <w:r>
-        <w:rPr>
-          <w:rStyle w:val="ui-provider"/>
-          <w:rFonts w:ascii="Calibri" w:hAnsi="Calibri" w:cs="Calibri"/>
-        </w:rPr>
-        <w:t xml:space="preserve"> the guidance on how to set out your references on the Learner Hub.</w:t>
+        <w:t>We advise you read the guidance on how to set out your references on the Learner Hub.</w:t>
       </w:r>
     </w:p>
     <w:p>
@@ -5483,7 +5393,6 @@
               </w:rPr>
               <w:t xml:space="preserve"> Thus, it is about how an organization market itself to current and potential employees and about its image in the labour market. The word of mouth is vital in employer branding. Organizations’ reviews are three times more likely to be trusted if it came from current employees (</w:t>
             </w:r>
-            <w:proofErr w:type="spellStart"/>
             <w:r>
               <w:rPr>
                 <w:rFonts w:ascii="Calibri" w:hAnsi="Calibri" w:cs="Calibri"/>
@@ -5491,7 +5400,6 @@
               </w:rPr>
               <w:t>Satabdi</w:t>
             </w:r>
-            <w:proofErr w:type="spellEnd"/>
             <w:r>
               <w:rPr>
                 <w:rFonts w:ascii="Calibri" w:hAnsi="Calibri" w:cs="Calibri"/>
@@ -5558,7 +5466,6 @@
               </w:rPr>
               <w:t xml:space="preserve"> place by employees to work for (</w:t>
             </w:r>
-            <w:proofErr w:type="spellStart"/>
             <w:r>
               <w:rPr>
                 <w:rFonts w:ascii="Calibri" w:hAnsi="Calibri" w:cs="Calibri"/>
@@ -5566,7 +5473,6 @@
               </w:rPr>
               <w:t>Charaba</w:t>
             </w:r>
-            <w:proofErr w:type="spellEnd"/>
             <w:r>
               <w:rPr>
                 <w:rFonts w:ascii="Calibri" w:hAnsi="Calibri" w:cs="Calibri"/>
@@ -6239,23 +6145,7 @@
                 <w:rFonts w:ascii="Calibri" w:hAnsi="Calibri" w:cs="Calibri"/>
                 <w:color w:val="6D0E28" w:themeColor="accent4" w:themeShade="80"/>
               </w:rPr>
-              <w:t>(</w:t>
-            </w:r>
-            <w:proofErr w:type="spellStart"/>
-            <w:r>
-              <w:rPr>
-                <w:rFonts w:ascii="Calibri" w:hAnsi="Calibri" w:cs="Calibri"/>
-                <w:color w:val="6D0E28" w:themeColor="accent4" w:themeShade="80"/>
-              </w:rPr>
-              <w:t>Pavón</w:t>
-            </w:r>
-            <w:proofErr w:type="spellEnd"/>
-            <w:r>
-              <w:rPr>
-                <w:rFonts w:ascii="Calibri" w:hAnsi="Calibri" w:cs="Calibri"/>
-                <w:color w:val="6D0E28" w:themeColor="accent4" w:themeShade="80"/>
-              </w:rPr>
-              <w:t xml:space="preserve"> and De Diego, 2019). Additionally, employers should establish comprehensive and competitive apprenticeship programs for their workforce. These programs allow future employees to gain both theoretical knowledge and practical on-the-job training, equipping them with the essential skills required in the energy sector.</w:t>
+              <w:t>(Pavón and De Diego, 2019). Additionally, employers should establish comprehensive and competitive apprenticeship programs for their workforce. These programs allow future employees to gain both theoretical knowledge and practical on-the-job training, equipping them with the essential skills required in the energy sector.</w:t>
             </w:r>
           </w:p>
           <w:p>
@@ -6506,23 +6396,7 @@
                 <w:rFonts w:ascii="Calibri" w:hAnsi="Calibri" w:cs="Calibri"/>
                 <w:color w:val="6D0E28" w:themeColor="accent4" w:themeShade="80"/>
               </w:rPr>
-              <w:t xml:space="preserve"> of workforce in an organization. The plan is to how to bridge the gap between the status quo and the future needs in the most effective way (</w:t>
-            </w:r>
-            <w:proofErr w:type="spellStart"/>
-            <w:r>
-              <w:rPr>
-                <w:rFonts w:ascii="Calibri" w:hAnsi="Calibri" w:cs="Calibri"/>
-                <w:color w:val="6D0E28" w:themeColor="accent4" w:themeShade="80"/>
-              </w:rPr>
-              <w:t>Soole</w:t>
-            </w:r>
-            <w:proofErr w:type="spellEnd"/>
-            <w:r>
-              <w:rPr>
-                <w:rFonts w:ascii="Calibri" w:hAnsi="Calibri" w:cs="Calibri"/>
-                <w:color w:val="6D0E28" w:themeColor="accent4" w:themeShade="80"/>
-              </w:rPr>
-              <w:t>, 2019)</w:t>
+              <w:t xml:space="preserve"> of workforce in an organization. The plan is to how to bridge the gap between the status quo and the future needs in the most effective way (Soole, 2019)</w:t>
             </w:r>
             <w:r>
               <w:rPr>
@@ -7249,25 +7123,7 @@
                 <w:color w:val="6D0E28" w:themeColor="accent4" w:themeShade="80"/>
                 <w:lang w:val="en-US"/>
               </w:rPr>
-              <w:t>roles within the organization (CIPD, 2022) so that those positions are not left vacant for a long time if any (</w:t>
-            </w:r>
-            <w:proofErr w:type="spellStart"/>
-            <w:r>
-              <w:rPr>
-                <w:rFonts w:ascii="Calibri" w:hAnsi="Calibri" w:cs="Calibri"/>
-                <w:color w:val="6D0E28" w:themeColor="accent4" w:themeShade="80"/>
-                <w:lang w:val="en-US"/>
-              </w:rPr>
-              <w:t>Vulpen</w:t>
-            </w:r>
-            <w:proofErr w:type="spellEnd"/>
-            <w:r>
-              <w:rPr>
-                <w:rFonts w:ascii="Calibri" w:hAnsi="Calibri" w:cs="Calibri"/>
-                <w:color w:val="6D0E28" w:themeColor="accent4" w:themeShade="80"/>
-                <w:lang w:val="en-US"/>
-              </w:rPr>
-              <w:t>, n.d.)</w:t>
+              <w:t>roles within the organization (CIPD, 2022) so that those positions are not left vacant for a long time if any (Vulpen, n.d.)</w:t>
             </w:r>
             <w:r>
               <w:rPr>
@@ -7576,23 +7432,13 @@
               </w:rPr>
               <w:t>There are several instances when business suffer from workforce shortage, for example when an employee call in sick or another one is pregnant. The business should have contingency plan to mitigate that risk. Utilizing contingent workforce, temporary workers work for a company on a project or task basis (</w:t>
             </w:r>
-            <w:proofErr w:type="spellStart"/>
-            <w:r>
-              <w:rPr>
-                <w:rFonts w:ascii="Calibri" w:hAnsi="Calibri" w:cs="Calibri"/>
-                <w:color w:val="6D0E28" w:themeColor="accent4" w:themeShade="80"/>
-                <w:lang w:val="en-US"/>
-              </w:rPr>
-              <w:t>Eatough</w:t>
-            </w:r>
-            <w:proofErr w:type="spellEnd"/>
-            <w:r>
-              <w:rPr>
-                <w:rFonts w:ascii="Calibri" w:hAnsi="Calibri" w:cs="Calibri"/>
-                <w:color w:val="6D0E28" w:themeColor="accent4" w:themeShade="80"/>
-                <w:lang w:val="en-US"/>
-              </w:rPr>
-              <w:t>,</w:t>
+            <w:r>
+              <w:rPr>
+                <w:rFonts w:ascii="Calibri" w:hAnsi="Calibri" w:cs="Calibri"/>
+                <w:color w:val="6D0E28" w:themeColor="accent4" w:themeShade="80"/>
+                <w:lang w:val="en-US"/>
+              </w:rPr>
+              <w:t>Eatough,</w:t>
             </w:r>
             <w:r>
               <w:rPr>
@@ -7626,7 +7472,6 @@
               </w:rPr>
               <w:t xml:space="preserve">. For example, calling a worker on a </w:t>
             </w:r>
-            <w:proofErr w:type="spellStart"/>
             <w:r>
               <w:rPr>
                 <w:rFonts w:ascii="Calibri" w:hAnsi="Calibri" w:cs="Calibri"/>
@@ -7635,7 +7480,6 @@
               </w:rPr>
               <w:t>zero-hour</w:t>
             </w:r>
-            <w:proofErr w:type="spellEnd"/>
             <w:r>
               <w:rPr>
                 <w:rFonts w:ascii="Calibri" w:hAnsi="Calibri" w:cs="Calibri"/>
@@ -7902,32 +7746,334 @@
               <w:jc w:val="both"/>
               <w:rPr>
                 <w:rFonts w:ascii="Calibri" w:hAnsi="Calibri" w:cs="Calibri"/>
-                <w:i/>
-                <w:iCs/>
-                <w:color w:val="6D0E28" w:themeColor="accent4" w:themeShade="80"/>
-              </w:rPr>
-            </w:pPr>
-            <w:r>
-              <w:rPr>
-                <w:rFonts w:ascii="Calibri" w:hAnsi="Calibri" w:cs="Calibri"/>
-                <w:i/>
-                <w:iCs/>
-                <w:color w:val="243E15" w:themeColor="accent3" w:themeShade="80"/>
-              </w:rPr>
-              <w:t>Type here…</w:t>
-            </w:r>
-          </w:p>
-          <w:p>
-            <w:pPr>
+                <w:b/>
+                <w:bCs/>
+                <w:color w:val="6D0E28" w:themeColor="accent4" w:themeShade="80"/>
+                <w:lang w:val="en-US"/>
+              </w:rPr>
+            </w:pPr>
+            <w:r>
+              <w:rPr>
+                <w:rFonts w:ascii="Calibri" w:hAnsi="Calibri" w:cs="Calibri"/>
+                <w:b/>
+                <w:bCs/>
+                <w:color w:val="6D0E28" w:themeColor="accent4" w:themeShade="80"/>
+                <w:lang w:val="en-US"/>
+              </w:rPr>
+              <w:t>Re</w:t>
+            </w:r>
+            <w:r>
+              <w:rPr>
+                <w:rFonts w:ascii="Calibri" w:hAnsi="Calibri" w:cs="Calibri"/>
+                <w:b/>
+                <w:bCs/>
+                <w:color w:val="6D0E28" w:themeColor="accent4" w:themeShade="80"/>
+                <w:lang w:val="en-US"/>
+              </w:rPr>
+              <w:t>cruiting Methods:</w:t>
+            </w:r>
+          </w:p>
+          <w:p>
+            <w:pPr>
+              <w:pStyle w:val="ListParagraph"/>
+              <w:numPr>
+                <w:ilvl w:val="0"/>
+                <w:numId w:val="44"/>
+              </w:numPr>
               <w:jc w:val="both"/>
               <w:rPr>
                 <w:rFonts w:ascii="Calibri" w:hAnsi="Calibri" w:cs="Calibri"/>
-                <w:b/>
-                <w:bCs/>
-                <w:sz w:val="20"/>
-                <w:szCs w:val="20"/>
-              </w:rPr>
-            </w:pPr>
+                <w:color w:val="6D0E28" w:themeColor="accent4" w:themeShade="80"/>
+                <w:lang w:val="en-US"/>
+              </w:rPr>
+            </w:pPr>
+            <w:r>
+              <w:rPr>
+                <w:rFonts w:ascii="Calibri" w:hAnsi="Calibri" w:cs="Calibri"/>
+                <w:color w:val="6D0E28" w:themeColor="accent4" w:themeShade="80"/>
+                <w:lang w:val="en-US"/>
+              </w:rPr>
+              <w:t>Organization website:</w:t>
+            </w:r>
+          </w:p>
+          <w:p>
+            <w:pPr>
+              <w:ind w:left="788"/>
+              <w:jc w:val="both"/>
+              <w:rPr>
+                <w:rFonts w:ascii="Calibri" w:hAnsi="Calibri" w:cs="Calibri"/>
+                <w:color w:val="6D0E28" w:themeColor="accent4" w:themeShade="80"/>
+                <w:u w:val="single"/>
+                <w:lang w:val="en-US"/>
+              </w:rPr>
+            </w:pPr>
+          </w:p>
+          <w:p>
+            <w:pPr>
+              <w:pStyle w:val="ListParagraph"/>
+              <w:numPr>
+                <w:ilvl w:val="0"/>
+                <w:numId w:val="44"/>
+              </w:numPr>
+              <w:jc w:val="both"/>
+              <w:rPr>
+                <w:rFonts w:ascii="Calibri" w:hAnsi="Calibri" w:cs="Calibri"/>
+                <w:color w:val="6D0E28" w:themeColor="accent4" w:themeShade="80"/>
+                <w:lang w:val="en-US"/>
+              </w:rPr>
+            </w:pPr>
+            <w:r>
+              <w:rPr>
+                <w:rFonts w:ascii="Calibri" w:hAnsi="Calibri" w:cs="Calibri"/>
+                <w:color w:val="6D0E28" w:themeColor="accent4" w:themeShade="80"/>
+                <w:lang w:val="en-US"/>
+              </w:rPr>
+              <w:t>Second item:</w:t>
+            </w:r>
+          </w:p>
+          <w:p>
+            <w:pPr>
+              <w:ind w:left="788"/>
+              <w:jc w:val="both"/>
+              <w:rPr>
+                <w:rFonts w:ascii="Calibri" w:hAnsi="Calibri" w:cs="Calibri"/>
+                <w:color w:val="6D0E28" w:themeColor="accent4" w:themeShade="80"/>
+                <w:u w:val="single"/>
+                <w:lang w:val="en-US"/>
+              </w:rPr>
+            </w:pPr>
+          </w:p>
+          <w:p>
+            <w:pPr>
+              <w:ind w:left="788"/>
+              <w:jc w:val="both"/>
+              <w:rPr>
+                <w:rFonts w:ascii="Calibri" w:hAnsi="Calibri" w:cs="Calibri"/>
+                <w:color w:val="6D0E28" w:themeColor="accent4" w:themeShade="80"/>
+                <w:u w:val="single"/>
+                <w:lang w:val="en-US"/>
+              </w:rPr>
+            </w:pPr>
+            <w:bookmarkStart w:id="3" w:name="_GoBack"/>
+            <w:bookmarkEnd w:id="3"/>
+          </w:p>
+          <w:p>
+            <w:pPr>
+              <w:jc w:val="both"/>
+              <w:rPr>
+                <w:rFonts w:ascii="Calibri" w:hAnsi="Calibri" w:cs="Calibri"/>
+                <w:color w:val="6D0E28" w:themeColor="accent4" w:themeShade="80"/>
+                <w:u w:val="single"/>
+                <w:lang w:val="en-US"/>
+              </w:rPr>
+            </w:pPr>
+          </w:p>
+          <w:p>
+            <w:pPr>
+              <w:jc w:val="both"/>
+              <w:rPr>
+                <w:rFonts w:ascii="Calibri" w:hAnsi="Calibri" w:cs="Calibri"/>
+                <w:color w:val="6D0E28" w:themeColor="accent4" w:themeShade="80"/>
+                <w:u w:val="single"/>
+                <w:lang w:val="en-US"/>
+              </w:rPr>
+            </w:pPr>
+          </w:p>
+          <w:p>
+            <w:pPr>
+              <w:jc w:val="both"/>
+              <w:rPr>
+                <w:rFonts w:ascii="Calibri" w:hAnsi="Calibri" w:cs="Calibri"/>
+                <w:color w:val="6D0E28" w:themeColor="accent4" w:themeShade="80"/>
+                <w:u w:val="single"/>
+                <w:lang w:val="en-US"/>
+              </w:rPr>
+            </w:pPr>
+          </w:p>
+          <w:p>
+            <w:pPr>
+              <w:jc w:val="both"/>
+              <w:rPr>
+                <w:rFonts w:ascii="Calibri" w:hAnsi="Calibri" w:cs="Calibri"/>
+                <w:color w:val="6D0E28" w:themeColor="accent4" w:themeShade="80"/>
+                <w:u w:val="single"/>
+                <w:lang w:val="en-US"/>
+              </w:rPr>
+            </w:pPr>
+          </w:p>
+          <w:p>
+            <w:pPr>
+              <w:jc w:val="both"/>
+              <w:rPr>
+                <w:rFonts w:ascii="Calibri" w:hAnsi="Calibri" w:cs="Calibri"/>
+                <w:color w:val="6D0E28" w:themeColor="accent4" w:themeShade="80"/>
+                <w:u w:val="single"/>
+                <w:lang w:val="en-US"/>
+              </w:rPr>
+            </w:pPr>
+          </w:p>
+          <w:p>
+            <w:pPr>
+              <w:jc w:val="both"/>
+              <w:rPr>
+                <w:rFonts w:ascii="Calibri" w:hAnsi="Calibri" w:cs="Calibri"/>
+                <w:b/>
+                <w:bCs/>
+                <w:color w:val="6D0E28" w:themeColor="accent4" w:themeShade="80"/>
+                <w:lang w:val="en-US"/>
+              </w:rPr>
+            </w:pPr>
+            <w:r>
+              <w:rPr>
+                <w:rFonts w:ascii="Calibri" w:hAnsi="Calibri" w:cs="Calibri"/>
+                <w:b/>
+                <w:bCs/>
+                <w:color w:val="6D0E28" w:themeColor="accent4" w:themeShade="80"/>
+                <w:lang w:val="en-US"/>
+              </w:rPr>
+              <w:lastRenderedPageBreak/>
+              <w:t>Selection Methods:</w:t>
+            </w:r>
+          </w:p>
+          <w:p>
+            <w:pPr>
+              <w:pStyle w:val="ListParagraph"/>
+              <w:numPr>
+                <w:ilvl w:val="0"/>
+                <w:numId w:val="45"/>
+              </w:numPr>
+              <w:jc w:val="both"/>
+              <w:rPr>
+                <w:rFonts w:ascii="Calibri" w:hAnsi="Calibri" w:cs="Calibri"/>
+                <w:color w:val="6D0E28" w:themeColor="accent4" w:themeShade="80"/>
+                <w:lang w:val="en-US"/>
+              </w:rPr>
+            </w:pPr>
+            <w:r>
+              <w:rPr>
+                <w:rFonts w:ascii="Calibri" w:hAnsi="Calibri" w:cs="Calibri"/>
+                <w:color w:val="6D0E28" w:themeColor="accent4" w:themeShade="80"/>
+                <w:lang w:val="en-US"/>
+              </w:rPr>
+              <w:t>Interviewing applicants:</w:t>
+            </w:r>
+          </w:p>
+          <w:p>
+            <w:pPr>
+              <w:ind w:left="788"/>
+              <w:jc w:val="both"/>
+              <w:rPr>
+                <w:rFonts w:ascii="Calibri" w:hAnsi="Calibri" w:cs="Calibri"/>
+                <w:color w:val="6D0E28" w:themeColor="accent4" w:themeShade="80"/>
+                <w:u w:val="single"/>
+                <w:lang w:val="en-US"/>
+              </w:rPr>
+            </w:pPr>
+          </w:p>
+          <w:p>
+            <w:pPr>
+              <w:pStyle w:val="ListParagraph"/>
+              <w:numPr>
+                <w:ilvl w:val="0"/>
+                <w:numId w:val="45"/>
+              </w:numPr>
+              <w:jc w:val="both"/>
+              <w:rPr>
+                <w:rFonts w:ascii="Calibri" w:hAnsi="Calibri" w:cs="Calibri"/>
+                <w:color w:val="6D0E28" w:themeColor="accent4" w:themeShade="80"/>
+                <w:lang w:val="en-US"/>
+              </w:rPr>
+            </w:pPr>
+            <w:r>
+              <w:rPr>
+                <w:rFonts w:ascii="Calibri" w:hAnsi="Calibri" w:cs="Calibri"/>
+                <w:color w:val="6D0E28" w:themeColor="accent4" w:themeShade="80"/>
+                <w:lang w:val="en-US"/>
+              </w:rPr>
+              <w:t>Second item:</w:t>
+            </w:r>
+          </w:p>
+          <w:p>
+            <w:pPr>
+              <w:ind w:left="788"/>
+              <w:jc w:val="both"/>
+              <w:rPr>
+                <w:rFonts w:ascii="Calibri" w:hAnsi="Calibri" w:cs="Calibri"/>
+                <w:color w:val="6D0E28" w:themeColor="accent4" w:themeShade="80"/>
+                <w:u w:val="single"/>
+                <w:lang w:val="en-US"/>
+              </w:rPr>
+            </w:pPr>
+          </w:p>
+          <w:p>
+            <w:pPr>
+              <w:ind w:left="788"/>
+              <w:jc w:val="both"/>
+              <w:rPr>
+                <w:rFonts w:ascii="Calibri" w:hAnsi="Calibri" w:cs="Calibri"/>
+                <w:color w:val="6D0E28" w:themeColor="accent4" w:themeShade="80"/>
+                <w:u w:val="single"/>
+                <w:lang w:val="en-US"/>
+              </w:rPr>
+            </w:pPr>
+          </w:p>
+          <w:p>
+            <w:pPr>
+              <w:jc w:val="both"/>
+              <w:rPr>
+                <w:rFonts w:ascii="Calibri" w:hAnsi="Calibri" w:cs="Calibri"/>
+                <w:b/>
+                <w:bCs/>
+                <w:color w:val="6D0E28" w:themeColor="accent4" w:themeShade="80"/>
+                <w:lang w:val="en-US"/>
+              </w:rPr>
+            </w:pPr>
+          </w:p>
+          <w:p>
+            <w:pPr>
+              <w:jc w:val="both"/>
+              <w:rPr>
+                <w:rFonts w:ascii="Calibri" w:hAnsi="Calibri" w:cs="Calibri"/>
+                <w:b/>
+                <w:bCs/>
+                <w:color w:val="6D0E28" w:themeColor="accent4" w:themeShade="80"/>
+                <w:lang w:val="en-US"/>
+              </w:rPr>
+            </w:pPr>
+          </w:p>
+          <w:p>
+            <w:pPr>
+              <w:jc w:val="both"/>
+              <w:rPr>
+                <w:rFonts w:ascii="Calibri" w:hAnsi="Calibri" w:cs="Calibri"/>
+                <w:b/>
+                <w:bCs/>
+                <w:color w:val="6D0E28" w:themeColor="accent4" w:themeShade="80"/>
+                <w:lang w:val="en-US"/>
+              </w:rPr>
+            </w:pPr>
+          </w:p>
+          <w:p>
+            <w:pPr>
+              <w:jc w:val="both"/>
+              <w:rPr>
+                <w:rFonts w:ascii="Calibri" w:hAnsi="Calibri" w:cs="Calibri"/>
+                <w:b/>
+                <w:bCs/>
+                <w:color w:val="6D0E28" w:themeColor="accent4" w:themeShade="80"/>
+                <w:lang w:val="en-US"/>
+              </w:rPr>
+            </w:pPr>
+            <w:r>
+              <w:rPr>
+                <w:rFonts w:ascii="Calibri" w:hAnsi="Calibri" w:cs="Calibri"/>
+                <w:b/>
+                <w:bCs/>
+                <w:color w:val="6D0E28" w:themeColor="accent4" w:themeShade="80"/>
+                <w:lang w:val="en-US"/>
+              </w:rPr>
+              <w:t xml:space="preserve"> </w:t>
+            </w:r>
           </w:p>
         </w:tc>
       </w:tr>
@@ -8120,38 +8266,14 @@
                 <w:rFonts w:ascii="Calibri" w:hAnsi="Calibri" w:cs="Calibri"/>
                 <w:color w:val="6D0E28" w:themeColor="accent4" w:themeShade="80"/>
               </w:rPr>
-              <w:t xml:space="preserve">Turnover is the proportion of employees who leave the organization, whether voluntarily or involuntarily, on a set </w:t>
-            </w:r>
-            <w:proofErr w:type="gramStart"/>
-            <w:r>
-              <w:rPr>
-                <w:rFonts w:ascii="Calibri" w:hAnsi="Calibri" w:cs="Calibri"/>
-                <w:color w:val="6D0E28" w:themeColor="accent4" w:themeShade="80"/>
-              </w:rPr>
-              <w:t>period of time</w:t>
-            </w:r>
-            <w:proofErr w:type="gramEnd"/>
-            <w:r>
-              <w:rPr>
-                <w:rFonts w:ascii="Calibri" w:hAnsi="Calibri" w:cs="Calibri"/>
-                <w:color w:val="6D0E28" w:themeColor="accent4" w:themeShade="80"/>
-              </w:rPr>
-              <w:t>, on most cases, on annual basis (CIPD, 2023).</w:t>
-            </w:r>
-            <w:r>
-              <w:rPr>
-                <w:rFonts w:ascii="Calibri" w:hAnsi="Calibri" w:cs="Calibri"/>
-                <w:color w:val="6D0E28" w:themeColor="accent4" w:themeShade="80"/>
-              </w:rPr>
-              <w:t xml:space="preserve"> Employee turnover could be beneficial to the organizations when it is functional turnover. The turnover is functional when low performers leave </w:t>
-            </w:r>
-            <w:r>
-              <w:rPr>
-                <w:rFonts w:ascii="Calibri" w:hAnsi="Calibri" w:cs="Calibri"/>
-                <w:color w:val="6D0E28" w:themeColor="accent4" w:themeShade="80"/>
-              </w:rPr>
-              <w:lastRenderedPageBreak/>
-              <w:t>the organization while it is dysfunctional when high performers leave the organization (</w:t>
+              <w:t>Turnover is the proportion of employees who leave the organization, whether voluntarily or involuntarily, on a set period of time, on most cases, on annual basis (CIPD, 2023).</w:t>
+            </w:r>
+            <w:r>
+              <w:rPr>
+                <w:rFonts w:ascii="Calibri" w:hAnsi="Calibri" w:cs="Calibri"/>
+                <w:color w:val="6D0E28" w:themeColor="accent4" w:themeShade="80"/>
+              </w:rPr>
+              <w:t xml:space="preserve"> Employee turnover could be beneficial to the organizations when it is functional turnover. The turnover is functional when low performers leave the organization while it is dysfunctional when high performers leave the organization (</w:t>
             </w:r>
             <w:r>
               <w:rPr>
@@ -8322,7 +8444,6 @@
               </w:rPr>
               <w:t>Employees might not have a clear role or a conflicting role with their colleagues (</w:t>
             </w:r>
-            <w:proofErr w:type="spellStart"/>
             <w:r>
               <w:rPr>
                 <w:rFonts w:ascii="Calibri" w:hAnsi="Calibri" w:cs="Calibri"/>
@@ -8330,7 +8451,6 @@
               </w:rPr>
               <w:t>Vulpen</w:t>
             </w:r>
-            <w:proofErr w:type="spellEnd"/>
             <w:r>
               <w:rPr>
                 <w:rFonts w:ascii="Calibri" w:hAnsi="Calibri" w:cs="Calibri"/>
@@ -8488,7 +8608,6 @@
               </w:rPr>
               <w:t xml:space="preserve"> </w:t>
             </w:r>
-            <w:proofErr w:type="spellStart"/>
             <w:r>
               <w:rPr>
                 <w:rFonts w:ascii="Calibri" w:hAnsi="Calibri" w:cs="Calibri"/>
@@ -8497,7 +8616,6 @@
               </w:rPr>
               <w:t>Hughe</w:t>
             </w:r>
-            <w:proofErr w:type="spellEnd"/>
             <w:r>
               <w:rPr>
                 <w:rFonts w:ascii="Calibri" w:hAnsi="Calibri" w:cs="Calibri"/>
@@ -8825,7 +8943,6 @@
               </w:rPr>
               <w:t>to maximize their contributions to the organization to boost organizational performance (</w:t>
             </w:r>
-            <w:proofErr w:type="spellStart"/>
             <w:r>
               <w:rPr>
                 <w:rFonts w:ascii="Calibri" w:hAnsi="Calibri" w:cs="Calibri"/>
@@ -8834,7 +8951,6 @@
               </w:rPr>
               <w:t>Vulpen</w:t>
             </w:r>
-            <w:proofErr w:type="spellEnd"/>
             <w:r>
               <w:rPr>
                 <w:rFonts w:ascii="Calibri" w:hAnsi="Calibri" w:cs="Calibri"/>
@@ -9033,16 +9149,7 @@
                       <w:color w:val="6D0E28" w:themeColor="accent4" w:themeShade="80"/>
                       <w:lang w:val="en-US"/>
                     </w:rPr>
-                    <w:t xml:space="preserve">Appraisal is evaluating individuals’ </w:t>
-                  </w:r>
-                  <w:r>
-                    <w:rPr>
-                      <w:rFonts w:ascii="Calibri" w:hAnsi="Calibri" w:cs="Calibri"/>
-                      <w:color w:val="6D0E28" w:themeColor="accent4" w:themeShade="80"/>
-                      <w:lang w:val="en-US"/>
-                    </w:rPr>
-                    <w:lastRenderedPageBreak/>
-                    <w:t>performance against performance standards which are aligned with organizational objectives.</w:t>
+                    <w:t>Appraisal is evaluating individuals’ performance against performance standards which are aligned with organizational objectives.</w:t>
                   </w:r>
                 </w:p>
               </w:tc>
@@ -9065,7 +9172,6 @@
                       <w:color w:val="6D0E28" w:themeColor="accent4" w:themeShade="80"/>
                       <w:lang w:val="en-US"/>
                     </w:rPr>
-                    <w:lastRenderedPageBreak/>
                     <w:t xml:space="preserve">Goal-setting theory </w:t>
                   </w:r>
                   <w:r>
@@ -9074,18 +9180,8 @@
                       <w:color w:val="6D0E28" w:themeColor="accent4" w:themeShade="80"/>
                       <w:lang w:val="en-US"/>
                     </w:rPr>
-                    <w:t xml:space="preserve">connects goal setting for a certain task with </w:t>
+                    <w:t>connects goal setting for a certain task with its performance (</w:t>
                   </w:r>
-                  <w:r>
-                    <w:rPr>
-                      <w:rFonts w:ascii="Calibri" w:hAnsi="Calibri" w:cs="Calibri"/>
-                      <w:color w:val="6D0E28" w:themeColor="accent4" w:themeShade="80"/>
-                      <w:lang w:val="en-US"/>
-                    </w:rPr>
-                    <w:lastRenderedPageBreak/>
-                    <w:t>its performance (</w:t>
-                  </w:r>
-                  <w:proofErr w:type="spellStart"/>
                   <w:r>
                     <w:rPr>
                       <w:rFonts w:ascii="Calibri" w:hAnsi="Calibri" w:cs="Calibri"/>
@@ -9094,7 +9190,6 @@
                     </w:rPr>
                     <w:t>Debara</w:t>
                   </w:r>
-                  <w:proofErr w:type="spellEnd"/>
                   <w:r>
                     <w:rPr>
                       <w:rFonts w:ascii="Calibri" w:hAnsi="Calibri" w:cs="Calibri"/>
@@ -9124,17 +9219,7 @@
                       <w:color w:val="6D0E28" w:themeColor="accent4" w:themeShade="80"/>
                       <w:lang w:val="en-US"/>
                     </w:rPr>
-                    <w:lastRenderedPageBreak/>
-                    <w:t xml:space="preserve">Training and development aim at upskilling and </w:t>
-                  </w:r>
-                  <w:r>
-                    <w:rPr>
-                      <w:rFonts w:ascii="Calibri" w:hAnsi="Calibri" w:cs="Calibri"/>
-                      <w:color w:val="6D0E28" w:themeColor="accent4" w:themeShade="80"/>
-                      <w:lang w:val="en-US"/>
-                    </w:rPr>
-                    <w:lastRenderedPageBreak/>
-                    <w:t xml:space="preserve">reskilling individuals in the organization to boost their performance and ultimately achieve objectives. </w:t>
+                    <w:t xml:space="preserve">Training and development aim at upskilling and reskilling individuals in the organization to boost their performance and ultimately achieve objectives. </w:t>
                   </w:r>
                 </w:p>
               </w:tc>
@@ -9160,7 +9245,6 @@
                       <w:color w:val="6D0E28" w:themeColor="accent4" w:themeShade="80"/>
                       <w:lang w:val="en-US"/>
                     </w:rPr>
-                    <w:lastRenderedPageBreak/>
                     <w:t>Similarities</w:t>
                   </w:r>
                 </w:p>
@@ -9498,6 +9582,7 @@
                 <w:iCs/>
                 <w:color w:val="243E15" w:themeColor="accent3" w:themeShade="80"/>
               </w:rPr>
+              <w:lastRenderedPageBreak/>
               <w:t>Type here…</w:t>
             </w:r>
           </w:p>
@@ -9868,7 +9953,6 @@
               </w:rPr>
               <w:t>voluntarily at a rate higher than the weaker staff turnover rate (</w:t>
             </w:r>
-            <w:proofErr w:type="spellStart"/>
             <w:r>
               <w:rPr>
                 <w:rFonts w:ascii="Calibri" w:hAnsi="Calibri" w:cs="Calibri"/>
@@ -9877,7 +9961,6 @@
               </w:rPr>
               <w:t>Cosentino</w:t>
             </w:r>
-            <w:proofErr w:type="spellEnd"/>
             <w:r>
               <w:rPr>
                 <w:rFonts w:ascii="Calibri" w:hAnsi="Calibri" w:cs="Calibri"/>
@@ -10419,6 +10502,7 @@
                 <w:color w:val="6D0E28" w:themeColor="accent4" w:themeShade="80"/>
                 <w:lang w:val="en-US"/>
               </w:rPr>
+              <w:lastRenderedPageBreak/>
               <w:t>It is also known as casual contracts in which employers are not obligated to provide a set amount of work to employees; they are on call (gov.uk, n.d.)</w:t>
             </w:r>
             <w:r>
@@ -10623,7 +10707,6 @@
               </w:rPr>
               <w:t>Employees benefit the same rights as regular workers (</w:t>
             </w:r>
-            <w:proofErr w:type="spellStart"/>
             <w:r>
               <w:rPr>
                 <w:rFonts w:ascii="Calibri" w:hAnsi="Calibri" w:cs="Calibri"/>
@@ -10632,7 +10715,6 @@
               </w:rPr>
               <w:t>Cheary</w:t>
             </w:r>
-            <w:proofErr w:type="spellEnd"/>
             <w:r>
               <w:rPr>
                 <w:rFonts w:ascii="Calibri" w:hAnsi="Calibri" w:cs="Calibri"/>
@@ -10746,7 +10828,6 @@
                 <w:color w:val="6D0E28" w:themeColor="accent4" w:themeShade="80"/>
                 <w:lang w:val="en-US"/>
               </w:rPr>
-              <w:lastRenderedPageBreak/>
               <w:t>Although employees are working for the agency, they are still availing same facilities of the employer.</w:t>
             </w:r>
           </w:p>
@@ -11165,7 +11246,6 @@
               </w:rPr>
               <w:t xml:space="preserve"> In other words, if a practice has been repeated for a certain period, it is considered as an implied term (</w:t>
             </w:r>
-            <w:proofErr w:type="spellStart"/>
             <w:r>
               <w:rPr>
                 <w:rFonts w:ascii="Calibri" w:hAnsi="Calibri" w:cs="Calibri"/>
@@ -11174,7 +11254,6 @@
               </w:rPr>
               <w:t>Eckett</w:t>
             </w:r>
-            <w:proofErr w:type="spellEnd"/>
             <w:r>
               <w:rPr>
                 <w:rFonts w:ascii="Calibri" w:hAnsi="Calibri" w:cs="Calibri"/>
@@ -11222,6 +11301,7 @@
               <w:rPr>
                 <w:rFonts w:ascii="Calibri" w:hAnsi="Calibri" w:cs="Calibri"/>
               </w:rPr>
+              <w:lastRenderedPageBreak/>
               <w:t>E</w:t>
             </w:r>
             <w:r>
@@ -11709,7 +11789,6 @@
                 <w:color w:val="6D0E28" w:themeColor="accent4" w:themeShade="80"/>
                 <w:lang w:val="en-US"/>
               </w:rPr>
-              <w:lastRenderedPageBreak/>
               <w:t>Culture:</w:t>
             </w:r>
           </w:p>
@@ -12393,7 +12472,6 @@
                 <w:lang w:eastAsia="en-GB"/>
               </w:rPr>
             </w:pPr>
-            <w:proofErr w:type="spellStart"/>
             <w:r>
               <w:rPr>
                 <w:rFonts w:ascii="Calibri" w:hAnsi="Calibri" w:cs="Calibri"/>
@@ -12401,7 +12479,6 @@
               </w:rPr>
               <w:t>Satabdi</w:t>
             </w:r>
-            <w:proofErr w:type="spellEnd"/>
             <w:r>
               <w:rPr>
                 <w:rFonts w:ascii="Calibri" w:hAnsi="Calibri" w:cs="Calibri"/>
@@ -12478,7 +12555,6 @@
                 <w:lang w:eastAsia="en-GB"/>
               </w:rPr>
             </w:pPr>
-            <w:proofErr w:type="spellStart"/>
             <w:r>
               <w:rPr>
                 <w:rFonts w:ascii="Calibri" w:hAnsi="Calibri" w:cs="Calibri"/>
@@ -12486,7 +12562,6 @@
               </w:rPr>
               <w:t>Charaba</w:t>
             </w:r>
-            <w:proofErr w:type="spellEnd"/>
             <w:r>
               <w:rPr>
                 <w:rFonts w:ascii="Calibri" w:hAnsi="Calibri" w:cs="Calibri"/>
@@ -12877,21 +12952,12 @@
                 <w:lang w:eastAsia="en-GB"/>
               </w:rPr>
             </w:pPr>
-            <w:proofErr w:type="spellStart"/>
-            <w:r>
-              <w:rPr>
-                <w:rFonts w:ascii="Calibri" w:hAnsi="Calibri" w:cs="Calibri"/>
-                <w:lang w:eastAsia="en-GB"/>
-              </w:rPr>
-              <w:t>Pavón</w:t>
-            </w:r>
-            <w:proofErr w:type="spellEnd"/>
-            <w:r>
-              <w:rPr>
-                <w:rFonts w:ascii="Calibri" w:hAnsi="Calibri" w:cs="Calibri"/>
-                <w:lang w:eastAsia="en-GB"/>
-              </w:rPr>
-              <w:t xml:space="preserve"> F., and De Diego E. </w:t>
+            <w:r>
+              <w:rPr>
+                <w:rFonts w:ascii="Calibri" w:hAnsi="Calibri" w:cs="Calibri"/>
+                <w:lang w:eastAsia="en-GB"/>
+              </w:rPr>
+              <w:t xml:space="preserve">Pavón F., and De Diego E. </w:t>
             </w:r>
             <w:r>
               <w:rPr>
@@ -13021,21 +13087,12 @@
                 <w:lang w:eastAsia="en-GB"/>
               </w:rPr>
             </w:pPr>
-            <w:proofErr w:type="spellStart"/>
-            <w:r>
-              <w:rPr>
-                <w:rFonts w:ascii="Calibri" w:hAnsi="Calibri" w:cs="Calibri"/>
-                <w:lang w:eastAsia="en-GB"/>
-              </w:rPr>
-              <w:t>Soole</w:t>
-            </w:r>
-            <w:proofErr w:type="spellEnd"/>
-            <w:r>
-              <w:rPr>
-                <w:rFonts w:ascii="Calibri" w:hAnsi="Calibri" w:cs="Calibri"/>
-                <w:lang w:eastAsia="en-GB"/>
-              </w:rPr>
-              <w:t xml:space="preserve"> K., (2019) </w:t>
+            <w:r>
+              <w:rPr>
+                <w:rFonts w:ascii="Calibri" w:hAnsi="Calibri" w:cs="Calibri"/>
+                <w:lang w:eastAsia="en-GB"/>
+              </w:rPr>
+              <w:t xml:space="preserve">Soole K., (2019) </w:t>
             </w:r>
             <w:r>
               <w:rPr>
@@ -13715,21 +13772,12 @@
               </w:rPr>
               <w:t xml:space="preserve">. </w:t>
             </w:r>
-            <w:proofErr w:type="spellStart"/>
-            <w:r>
-              <w:rPr>
-                <w:rFonts w:ascii="Calibri" w:hAnsi="Calibri" w:cs="Calibri"/>
-                <w:lang w:eastAsia="en-GB"/>
-              </w:rPr>
-              <w:t>Availabe</w:t>
-            </w:r>
-            <w:proofErr w:type="spellEnd"/>
-            <w:r>
-              <w:rPr>
-                <w:rFonts w:ascii="Calibri" w:hAnsi="Calibri" w:cs="Calibri"/>
-                <w:lang w:eastAsia="en-GB"/>
-              </w:rPr>
-              <w:t xml:space="preserve"> at </w:t>
+            <w:r>
+              <w:rPr>
+                <w:rFonts w:ascii="Calibri" w:hAnsi="Calibri" w:cs="Calibri"/>
+                <w:lang w:eastAsia="en-GB"/>
+              </w:rPr>
+              <w:t xml:space="preserve">Availabe at </w:t>
             </w:r>
             <w:hyperlink r:id="rId36" w:history="1">
               <w:r>
@@ -13815,7 +13863,6 @@
                 <w:lang w:eastAsia="en-GB"/>
               </w:rPr>
             </w:pPr>
-            <w:proofErr w:type="spellStart"/>
             <w:r>
               <w:rPr>
                 <w:rFonts w:ascii="Calibri" w:hAnsi="Calibri" w:cs="Calibri"/>
@@ -13823,7 +13870,6 @@
               </w:rPr>
               <w:t>Vulpen</w:t>
             </w:r>
-            <w:proofErr w:type="spellEnd"/>
             <w:r>
               <w:rPr>
                 <w:rFonts w:ascii="Calibri" w:hAnsi="Calibri" w:cs="Calibri"/>
@@ -14289,7 +14335,6 @@
                 <w:lang w:eastAsia="en-GB"/>
               </w:rPr>
             </w:pPr>
-            <w:proofErr w:type="spellStart"/>
             <w:r>
               <w:rPr>
                 <w:rFonts w:ascii="Calibri" w:hAnsi="Calibri" w:cs="Calibri"/>
@@ -14297,7 +14342,6 @@
               </w:rPr>
               <w:t>Vulpen</w:t>
             </w:r>
-            <w:proofErr w:type="spellEnd"/>
             <w:r>
               <w:rPr>
                 <w:rFonts w:ascii="Calibri" w:hAnsi="Calibri" w:cs="Calibri"/>
@@ -14414,7 +14458,6 @@
                 <w:lang w:eastAsia="en-GB"/>
               </w:rPr>
             </w:pPr>
-            <w:proofErr w:type="spellStart"/>
             <w:r>
               <w:rPr>
                 <w:rFonts w:ascii="Calibri" w:hAnsi="Calibri" w:cs="Calibri"/>
@@ -14422,7 +14465,6 @@
               </w:rPr>
               <w:t>Cosentino</w:t>
             </w:r>
-            <w:proofErr w:type="spellEnd"/>
             <w:r>
               <w:rPr>
                 <w:rFonts w:ascii="Calibri" w:hAnsi="Calibri" w:cs="Calibri"/>
@@ -14554,27 +14596,7 @@
                 <w:iCs/>
                 <w:lang w:val="en-US" w:eastAsia="en-GB"/>
               </w:rPr>
-              <w:t xml:space="preserve">The Cost </w:t>
-            </w:r>
-            <w:proofErr w:type="gramStart"/>
-            <w:r>
-              <w:rPr>
-                <w:rFonts w:ascii="Calibri" w:hAnsi="Calibri" w:cs="Calibri"/>
-                <w:i/>
-                <w:iCs/>
-                <w:lang w:val="en-US" w:eastAsia="en-GB"/>
-              </w:rPr>
-              <w:t>Of</w:t>
-            </w:r>
-            <w:proofErr w:type="gramEnd"/>
-            <w:r>
-              <w:rPr>
-                <w:rFonts w:ascii="Calibri" w:hAnsi="Calibri" w:cs="Calibri"/>
-                <w:i/>
-                <w:iCs/>
-                <w:lang w:val="en-US" w:eastAsia="en-GB"/>
-              </w:rPr>
-              <w:t xml:space="preserve"> Turnover Can Kill Your Business And Make Things Less Fun</w:t>
+              <w:t>The Cost Of Turnover Can Kill Your Business And Make Things Less Fun</w:t>
             </w:r>
             <w:r>
               <w:rPr>
@@ -15254,7 +15276,6 @@
                 <w:lang w:eastAsia="en-GB"/>
               </w:rPr>
             </w:pPr>
-            <w:proofErr w:type="spellStart"/>
             <w:r>
               <w:rPr>
                 <w:rFonts w:ascii="Calibri" w:hAnsi="Calibri" w:cs="Calibri"/>
@@ -15262,7 +15283,6 @@
               </w:rPr>
               <w:t>Cheary</w:t>
             </w:r>
-            <w:proofErr w:type="spellEnd"/>
             <w:r>
               <w:rPr>
                 <w:rFonts w:ascii="Calibri" w:hAnsi="Calibri" w:cs="Calibri"/>
@@ -15725,21 +15745,12 @@
                 <w:lang w:val="en-US" w:eastAsia="en-GB"/>
               </w:rPr>
             </w:pPr>
-            <w:proofErr w:type="spellStart"/>
             <w:r>
               <w:rPr>
                 <w:rFonts w:ascii="Calibri" w:hAnsi="Calibri" w:cs="Calibri"/>
                 <w:lang w:val="en-US" w:eastAsia="en-GB"/>
               </w:rPr>
-              <w:t>Eckett</w:t>
-            </w:r>
-            <w:proofErr w:type="spellEnd"/>
-            <w:r>
-              <w:rPr>
-                <w:rFonts w:ascii="Calibri" w:hAnsi="Calibri" w:cs="Calibri"/>
-                <w:lang w:val="en-US" w:eastAsia="en-GB"/>
-              </w:rPr>
-              <w:t xml:space="preserve"> S., (2013) </w:t>
+              <w:t xml:space="preserve">Eckett S., (2013) </w:t>
             </w:r>
             <w:r>
               <w:rPr>
@@ -16160,7 +16171,6 @@
                 <w:lang w:val="en-US" w:eastAsia="en-GB"/>
               </w:rPr>
             </w:pPr>
-            <w:proofErr w:type="spellStart"/>
             <w:r>
               <w:rPr>
                 <w:rFonts w:ascii="Calibri" w:hAnsi="Calibri" w:cs="Calibri"/>
@@ -16168,7 +16178,6 @@
               </w:rPr>
               <w:t>Vulpen</w:t>
             </w:r>
-            <w:proofErr w:type="spellEnd"/>
             <w:r>
               <w:rPr>
                 <w:rFonts w:ascii="Calibri" w:hAnsi="Calibri" w:cs="Calibri"/>
@@ -16465,7 +16474,6 @@
                 <w:lang w:val="en-US" w:eastAsia="en-GB"/>
               </w:rPr>
             </w:pPr>
-            <w:proofErr w:type="spellStart"/>
             <w:r>
               <w:rPr>
                 <w:rFonts w:ascii="Calibri" w:hAnsi="Calibri" w:cs="Calibri"/>
@@ -16473,7 +16481,6 @@
               </w:rPr>
               <w:t>Eatough</w:t>
             </w:r>
-            <w:proofErr w:type="spellEnd"/>
             <w:r>
               <w:rPr>
                 <w:rFonts w:ascii="Calibri" w:hAnsi="Calibri" w:cs="Calibri"/>
@@ -16676,25 +16683,7 @@
           <w:color w:val="000000" w:themeColor="text1"/>
           <w:lang w:eastAsia="en-GB"/>
         </w:rPr>
-        <w:t xml:space="preserve">You may find the following checklist helpful to make sure that you have included the required evidence to meet the task. This is not a mandatory requirement </w:t>
-      </w:r>
-      <w:proofErr w:type="gramStart"/>
-      <w:r>
-        <w:rPr>
-          <w:rFonts w:ascii="Calibri" w:hAnsi="Calibri" w:cs="Calibri"/>
-          <w:color w:val="000000" w:themeColor="text1"/>
-          <w:lang w:eastAsia="en-GB"/>
-        </w:rPr>
-        <w:t>as long as</w:t>
-      </w:r>
-      <w:proofErr w:type="gramEnd"/>
-      <w:r>
-        <w:rPr>
-          <w:rFonts w:ascii="Calibri" w:hAnsi="Calibri" w:cs="Calibri"/>
-          <w:color w:val="000000" w:themeColor="text1"/>
-          <w:lang w:eastAsia="en-GB"/>
-        </w:rPr>
-        <w:t xml:space="preserve"> it is clear in your submission where the assessment criteria have been met.</w:t>
+        <w:t>You may find the following checklist helpful to make sure that you have included the required evidence to meet the task. This is not a mandatory requirement as long as it is clear in your submission where the assessment criteria have been met.</w:t>
       </w:r>
     </w:p>
     <w:tbl>
@@ -17106,25 +17095,7 @@
                 <w:color w:val="000000" w:themeColor="text1"/>
                 <w:szCs w:val="24"/>
               </w:rPr>
-              <w:t xml:space="preserve">Discuss the role of government, </w:t>
-            </w:r>
-            <w:proofErr w:type="gramStart"/>
-            <w:r>
-              <w:rPr>
-                <w:rFonts w:ascii="Calibri" w:hAnsi="Calibri" w:cs="Calibri"/>
-                <w:color w:val="000000" w:themeColor="text1"/>
-                <w:szCs w:val="24"/>
-              </w:rPr>
-              <w:t>employers</w:t>
-            </w:r>
-            <w:proofErr w:type="gramEnd"/>
-            <w:r>
-              <w:rPr>
-                <w:rFonts w:ascii="Calibri" w:hAnsi="Calibri" w:cs="Calibri"/>
-                <w:color w:val="000000" w:themeColor="text1"/>
-                <w:szCs w:val="24"/>
-              </w:rPr>
-              <w:t xml:space="preserve"> and trade unions in ensuring future skills needs are met</w:t>
+              <w:t>Discuss the role of government, employers and trade unions in ensuring future skills needs are met</w:t>
             </w:r>
           </w:p>
         </w:tc>
@@ -18836,6 +18807,7 @@
           <w:noProof/>
           <w:lang w:val="en-US" w:eastAsia="en-US"/>
         </w:rPr>
+        <w:lastRenderedPageBreak/>
         <mc:AlternateContent>
           <mc:Choice Requires="wps">
             <w:drawing>
@@ -18919,7 +18891,7 @@
         </w:rPr>
         <w:t xml:space="preserve">Declaration by Assessor </w:t>
       </w:r>
-      <w:bookmarkStart w:id="3" w:name="_Hlk127871539"/>
+      <w:bookmarkStart w:id="4" w:name="_Hlk127871539"/>
     </w:p>
     <w:p>
       <w:pPr>
@@ -19785,7 +19757,7 @@
           </w:p>
         </w:tc>
       </w:tr>
-      <w:bookmarkEnd w:id="3"/>
+      <w:bookmarkEnd w:id="4"/>
     </w:tbl>
     <w:p/>
     <w:p/>
@@ -21518,23 +21490,7 @@
                 <w:rFonts w:ascii="Calibri" w:eastAsia="Arial" w:hAnsi="Calibri" w:cs="Calibri"/>
                 <w:color w:val="000000"/>
               </w:rPr>
-              <w:t xml:space="preserve">Answers are clear, </w:t>
-            </w:r>
-            <w:proofErr w:type="gramStart"/>
-            <w:r>
-              <w:rPr>
-                <w:rFonts w:ascii="Calibri" w:eastAsia="Arial" w:hAnsi="Calibri" w:cs="Calibri"/>
-                <w:color w:val="000000"/>
-              </w:rPr>
-              <w:t>concise</w:t>
-            </w:r>
-            <w:proofErr w:type="gramEnd"/>
-            <w:r>
-              <w:rPr>
-                <w:rFonts w:ascii="Calibri" w:eastAsia="Arial" w:hAnsi="Calibri" w:cs="Calibri"/>
-                <w:color w:val="000000"/>
-              </w:rPr>
-              <w:t xml:space="preserve"> and well argued, directly respond to what has been asked.</w:t>
+              <w:t>Answers are clear, concise and well argued, directly respond to what has been asked.</w:t>
             </w:r>
           </w:p>
           <w:p>
@@ -21597,7 +21553,7 @@
 </file>
 
 <file path=word/endnotes.xml><?xml version="1.0" encoding="utf-8"?>
-<w:endnotes xmlns:wpc="http://schemas.microsoft.com/office/word/2010/wordprocessingCanvas" xmlns:cx="http://schemas.microsoft.com/office/drawing/2014/chartex" xmlns:cx1="http://schemas.microsoft.com/office/drawing/2015/9/8/chartex" xmlns:cx2="http://schemas.microsoft.com/office/drawing/2015/10/21/chartex" xmlns:cx3="http://schemas.microsoft.com/office/drawing/2016/5/9/chartex" xmlns:cx4="http://schemas.microsoft.com/office/drawing/2016/5/10/chartex" xmlns:cx5="http://schemas.microsoft.com/office/drawing/2016/5/11/chartex" xmlns:cx6="http://schemas.microsoft.com/office/drawing/2016/5/12/chartex" xmlns:cx7="http://schemas.microsoft.com/office/drawing/2016/5/13/chartex" xmlns:cx8="http://schemas.microsoft.com/office/drawing/2016/5/14/chartex" xmlns:mc="http://schemas.openxmlformats.org/markup-compatibility/2006" xmlns:aink="http://schemas.microsoft.com/office/drawing/2016/ink" xmlns:am3d="http://schemas.microsoft.com/office/drawing/2017/model3d" xmlns:o="urn:schemas-microsoft-com:office:office" xmlns:oel="http://schemas.microsoft.com/office/2019/extlst" xmlns:r="http://schemas.openxmlformats.org/officeDocument/2006/relationships" xmlns:m="http://schemas.openxmlformats.org/officeDocument/2006/math" xmlns:v="urn:schemas-microsoft-com:vml" xmlns:wp14="http://schemas.microsoft.com/office/word/2010/wordprocessingDrawing" xmlns:wp="http://schemas.openxmlformats.org/drawingml/2006/wordprocessingDrawing" xmlns:w10="urn:schemas-microsoft-com:office:word" xmlns:w="http://schemas.openxmlformats.org/wordprocessingml/2006/main" xmlns:w14="http://schemas.microsoft.com/office/word/2010/wordml" xmlns:w15="http://schemas.microsoft.com/office/word/2012/wordml" xmlns:w16cex="http://schemas.microsoft.com/office/word/2018/wordml/cex" xmlns:w16cid="http://schemas.microsoft.com/office/word/2016/wordml/cid" xmlns:w16="http://schemas.microsoft.com/office/word/2018/wordml" xmlns:w16sdtdh="http://schemas.microsoft.com/office/word/2020/wordml/sdtdatahash" xmlns:w16se="http://schemas.microsoft.com/office/word/2015/wordml/symex" xmlns:wpg="http://schemas.microsoft.com/office/word/2010/wordprocessingGroup" xmlns:wpi="http://schemas.microsoft.com/office/word/2010/wordprocessingInk" xmlns:wne="http://schemas.microsoft.com/office/word/2006/wordml" xmlns:wps="http://schemas.microsoft.com/office/word/2010/wordprocessingShape" mc:Ignorable="w14 w15 w16se w16cid w16 w16cex w16sdtdh wp14">
+<w:endnotes xmlns:wpc="http://schemas.microsoft.com/office/word/2010/wordprocessingCanvas" xmlns:cx="http://schemas.microsoft.com/office/drawing/2014/chartex" xmlns:mc="http://schemas.openxmlformats.org/markup-compatibility/2006" xmlns:o="urn:schemas-microsoft-com:office:office" xmlns:r="http://schemas.openxmlformats.org/officeDocument/2006/relationships" xmlns:m="http://schemas.openxmlformats.org/officeDocument/2006/math" xmlns:v="urn:schemas-microsoft-com:vml" xmlns:wp14="http://schemas.microsoft.com/office/word/2010/wordprocessingDrawing" xmlns:wp="http://schemas.openxmlformats.org/drawingml/2006/wordprocessingDrawing" xmlns:w10="urn:schemas-microsoft-com:office:word" xmlns:w="http://schemas.openxmlformats.org/wordprocessingml/2006/main" xmlns:w14="http://schemas.microsoft.com/office/word/2010/wordml" xmlns:w15="http://schemas.microsoft.com/office/word/2012/wordml" xmlns:w16se="http://schemas.microsoft.com/office/word/2015/wordml/symex" xmlns:wpg="http://schemas.microsoft.com/office/word/2010/wordprocessingGroup" xmlns:wpi="http://schemas.microsoft.com/office/word/2010/wordprocessingInk" xmlns:wne="http://schemas.microsoft.com/office/word/2006/wordml" xmlns:wps="http://schemas.microsoft.com/office/word/2010/wordprocessingShape" mc:Ignorable="w14 w15 w16se wp14">
   <w:endnote w:type="separator" w:id="-1">
     <w:p>
       <w:r>
@@ -21619,7 +21575,7 @@
 </file>
 
 <file path=word/footer1.xml><?xml version="1.0" encoding="utf-8"?>
-<w:ftr xmlns:wpc="http://schemas.microsoft.com/office/word/2010/wordprocessingCanvas" xmlns:cx="http://schemas.microsoft.com/office/drawing/2014/chartex" xmlns:cx1="http://schemas.microsoft.com/office/drawing/2015/9/8/chartex" xmlns:cx2="http://schemas.microsoft.com/office/drawing/2015/10/21/chartex" xmlns:cx3="http://schemas.microsoft.com/office/drawing/2016/5/9/chartex" xmlns:cx4="http://schemas.microsoft.com/office/drawing/2016/5/10/chartex" xmlns:cx5="http://schemas.microsoft.com/office/drawing/2016/5/11/chartex" xmlns:cx6="http://schemas.microsoft.com/office/drawing/2016/5/12/chartex" xmlns:cx7="http://schemas.microsoft.com/office/drawing/2016/5/13/chartex" xmlns:cx8="http://schemas.microsoft.com/office/drawing/2016/5/14/chartex" xmlns:mc="http://schemas.openxmlformats.org/markup-compatibility/2006" xmlns:aink="http://schemas.microsoft.com/office/drawing/2016/ink" xmlns:am3d="http://schemas.microsoft.com/office/drawing/2017/model3d" xmlns:o="urn:schemas-microsoft-com:office:office" xmlns:oel="http://schemas.microsoft.com/office/2019/extlst" xmlns:r="http://schemas.openxmlformats.org/officeDocument/2006/relationships" xmlns:m="http://schemas.openxmlformats.org/officeDocument/2006/math" xmlns:v="urn:schemas-microsoft-com:vml" xmlns:wp14="http://schemas.microsoft.com/office/word/2010/wordprocessingDrawing" xmlns:wp="http://schemas.openxmlformats.org/drawingml/2006/wordprocessingDrawing" xmlns:w10="urn:schemas-microsoft-com:office:word" xmlns:w="http://schemas.openxmlformats.org/wordprocessingml/2006/main" xmlns:w14="http://schemas.microsoft.com/office/word/2010/wordml" xmlns:w15="http://schemas.microsoft.com/office/word/2012/wordml" xmlns:w16cex="http://schemas.microsoft.com/office/word/2018/wordml/cex" xmlns:w16cid="http://schemas.microsoft.com/office/word/2016/wordml/cid" xmlns:w16="http://schemas.microsoft.com/office/word/2018/wordml" xmlns:w16sdtdh="http://schemas.microsoft.com/office/word/2020/wordml/sdtdatahash" xmlns:w16se="http://schemas.microsoft.com/office/word/2015/wordml/symex" xmlns:wpg="http://schemas.microsoft.com/office/word/2010/wordprocessingGroup" xmlns:wpi="http://schemas.microsoft.com/office/word/2010/wordprocessingInk" xmlns:wne="http://schemas.microsoft.com/office/word/2006/wordml" xmlns:wps="http://schemas.microsoft.com/office/word/2010/wordprocessingShape" mc:Ignorable="w14 w15 w16se w16cid w16 w16cex w16sdtdh wp14">
+<w:ftr xmlns:wpc="http://schemas.microsoft.com/office/word/2010/wordprocessingCanvas" xmlns:cx="http://schemas.microsoft.com/office/drawing/2014/chartex" xmlns:mc="http://schemas.openxmlformats.org/markup-compatibility/2006" xmlns:o="urn:schemas-microsoft-com:office:office" xmlns:r="http://schemas.openxmlformats.org/officeDocument/2006/relationships" xmlns:m="http://schemas.openxmlformats.org/officeDocument/2006/math" xmlns:v="urn:schemas-microsoft-com:vml" xmlns:wp14="http://schemas.microsoft.com/office/word/2010/wordprocessingDrawing" xmlns:wp="http://schemas.openxmlformats.org/drawingml/2006/wordprocessingDrawing" xmlns:w10="urn:schemas-microsoft-com:office:word" xmlns:w="http://schemas.openxmlformats.org/wordprocessingml/2006/main" xmlns:w14="http://schemas.microsoft.com/office/word/2010/wordml" xmlns:w15="http://schemas.microsoft.com/office/word/2012/wordml" xmlns:w16se="http://schemas.microsoft.com/office/word/2015/wordml/symex" xmlns:wpg="http://schemas.microsoft.com/office/word/2010/wordprocessingGroup" xmlns:wpi="http://schemas.microsoft.com/office/word/2010/wordprocessingInk" xmlns:wne="http://schemas.microsoft.com/office/word/2006/wordml" xmlns:wps="http://schemas.microsoft.com/office/word/2010/wordprocessingShape" mc:Ignorable="w14 w15 w16se wp14">
   <w:p>
     <w:pPr>
       <w:pStyle w:val="Footer"/>
@@ -21742,7 +21698,7 @@
 </file>
 
 <file path=word/footer2.xml><?xml version="1.0" encoding="utf-8"?>
-<w:ftr xmlns:wpc="http://schemas.microsoft.com/office/word/2010/wordprocessingCanvas" xmlns:cx="http://schemas.microsoft.com/office/drawing/2014/chartex" xmlns:cx1="http://schemas.microsoft.com/office/drawing/2015/9/8/chartex" xmlns:cx2="http://schemas.microsoft.com/office/drawing/2015/10/21/chartex" xmlns:cx3="http://schemas.microsoft.com/office/drawing/2016/5/9/chartex" xmlns:cx4="http://schemas.microsoft.com/office/drawing/2016/5/10/chartex" xmlns:cx5="http://schemas.microsoft.com/office/drawing/2016/5/11/chartex" xmlns:cx6="http://schemas.microsoft.com/office/drawing/2016/5/12/chartex" xmlns:cx7="http://schemas.microsoft.com/office/drawing/2016/5/13/chartex" xmlns:cx8="http://schemas.microsoft.com/office/drawing/2016/5/14/chartex" xmlns:mc="http://schemas.openxmlformats.org/markup-compatibility/2006" xmlns:aink="http://schemas.microsoft.com/office/drawing/2016/ink" xmlns:am3d="http://schemas.microsoft.com/office/drawing/2017/model3d" xmlns:o="urn:schemas-microsoft-com:office:office" xmlns:oel="http://schemas.microsoft.com/office/2019/extlst" xmlns:r="http://schemas.openxmlformats.org/officeDocument/2006/relationships" xmlns:m="http://schemas.openxmlformats.org/officeDocument/2006/math" xmlns:v="urn:schemas-microsoft-com:vml" xmlns:wp14="http://schemas.microsoft.com/office/word/2010/wordprocessingDrawing" xmlns:wp="http://schemas.openxmlformats.org/drawingml/2006/wordprocessingDrawing" xmlns:w10="urn:schemas-microsoft-com:office:word" xmlns:w="http://schemas.openxmlformats.org/wordprocessingml/2006/main" xmlns:w14="http://schemas.microsoft.com/office/word/2010/wordml" xmlns:w15="http://schemas.microsoft.com/office/word/2012/wordml" xmlns:w16cex="http://schemas.microsoft.com/office/word/2018/wordml/cex" xmlns:w16cid="http://schemas.microsoft.com/office/word/2016/wordml/cid" xmlns:w16="http://schemas.microsoft.com/office/word/2018/wordml" xmlns:w16sdtdh="http://schemas.microsoft.com/office/word/2020/wordml/sdtdatahash" xmlns:w16se="http://schemas.microsoft.com/office/word/2015/wordml/symex" xmlns:wpg="http://schemas.microsoft.com/office/word/2010/wordprocessingGroup" xmlns:wpi="http://schemas.microsoft.com/office/word/2010/wordprocessingInk" xmlns:wne="http://schemas.microsoft.com/office/word/2006/wordml" xmlns:wps="http://schemas.microsoft.com/office/word/2010/wordprocessingShape" mc:Ignorable="w14 w15 w16se w16cid w16 w16cex w16sdtdh wp14">
+<w:ftr xmlns:wpc="http://schemas.microsoft.com/office/word/2010/wordprocessingCanvas" xmlns:cx="http://schemas.microsoft.com/office/drawing/2014/chartex" xmlns:mc="http://schemas.openxmlformats.org/markup-compatibility/2006" xmlns:o="urn:schemas-microsoft-com:office:office" xmlns:r="http://schemas.openxmlformats.org/officeDocument/2006/relationships" xmlns:m="http://schemas.openxmlformats.org/officeDocument/2006/math" xmlns:v="urn:schemas-microsoft-com:vml" xmlns:wp14="http://schemas.microsoft.com/office/word/2010/wordprocessingDrawing" xmlns:wp="http://schemas.openxmlformats.org/drawingml/2006/wordprocessingDrawing" xmlns:w10="urn:schemas-microsoft-com:office:word" xmlns:w="http://schemas.openxmlformats.org/wordprocessingml/2006/main" xmlns:w14="http://schemas.microsoft.com/office/word/2010/wordml" xmlns:w15="http://schemas.microsoft.com/office/word/2012/wordml" xmlns:w16se="http://schemas.microsoft.com/office/word/2015/wordml/symex" xmlns:wpg="http://schemas.microsoft.com/office/word/2010/wordprocessingGroup" xmlns:wpi="http://schemas.microsoft.com/office/word/2010/wordprocessingInk" xmlns:wne="http://schemas.microsoft.com/office/word/2006/wordml" xmlns:wps="http://schemas.microsoft.com/office/word/2010/wordprocessingShape" mc:Ignorable="w14 w15 w16se wp14">
   <w:p>
     <w:pPr>
       <w:pStyle w:val="Footer"/>
@@ -21806,7 +21762,7 @@
 </file>
 
 <file path=word/footnotes.xml><?xml version="1.0" encoding="utf-8"?>
-<w:footnotes xmlns:wpc="http://schemas.microsoft.com/office/word/2010/wordprocessingCanvas" xmlns:cx="http://schemas.microsoft.com/office/drawing/2014/chartex" xmlns:cx1="http://schemas.microsoft.com/office/drawing/2015/9/8/chartex" xmlns:cx2="http://schemas.microsoft.com/office/drawing/2015/10/21/chartex" xmlns:cx3="http://schemas.microsoft.com/office/drawing/2016/5/9/chartex" xmlns:cx4="http://schemas.microsoft.com/office/drawing/2016/5/10/chartex" xmlns:cx5="http://schemas.microsoft.com/office/drawing/2016/5/11/chartex" xmlns:cx6="http://schemas.microsoft.com/office/drawing/2016/5/12/chartex" xmlns:cx7="http://schemas.microsoft.com/office/drawing/2016/5/13/chartex" xmlns:cx8="http://schemas.microsoft.com/office/drawing/2016/5/14/chartex" xmlns:mc="http://schemas.openxmlformats.org/markup-compatibility/2006" xmlns:aink="http://schemas.microsoft.com/office/drawing/2016/ink" xmlns:am3d="http://schemas.microsoft.com/office/drawing/2017/model3d" xmlns:o="urn:schemas-microsoft-com:office:office" xmlns:oel="http://schemas.microsoft.com/office/2019/extlst" xmlns:r="http://schemas.openxmlformats.org/officeDocument/2006/relationships" xmlns:m="http://schemas.openxmlformats.org/officeDocument/2006/math" xmlns:v="urn:schemas-microsoft-com:vml" xmlns:wp14="http://schemas.microsoft.com/office/word/2010/wordprocessingDrawing" xmlns:wp="http://schemas.openxmlformats.org/drawingml/2006/wordprocessingDrawing" xmlns:w10="urn:schemas-microsoft-com:office:word" xmlns:w="http://schemas.openxmlformats.org/wordprocessingml/2006/main" xmlns:w14="http://schemas.microsoft.com/office/word/2010/wordml" xmlns:w15="http://schemas.microsoft.com/office/word/2012/wordml" xmlns:w16cex="http://schemas.microsoft.com/office/word/2018/wordml/cex" xmlns:w16cid="http://schemas.microsoft.com/office/word/2016/wordml/cid" xmlns:w16="http://schemas.microsoft.com/office/word/2018/wordml" xmlns:w16sdtdh="http://schemas.microsoft.com/office/word/2020/wordml/sdtdatahash" xmlns:w16se="http://schemas.microsoft.com/office/word/2015/wordml/symex" xmlns:wpg="http://schemas.microsoft.com/office/word/2010/wordprocessingGroup" xmlns:wpi="http://schemas.microsoft.com/office/word/2010/wordprocessingInk" xmlns:wne="http://schemas.microsoft.com/office/word/2006/wordml" xmlns:wps="http://schemas.microsoft.com/office/word/2010/wordprocessingShape" mc:Ignorable="w14 w15 w16se w16cid w16 w16cex w16sdtdh wp14">
+<w:footnotes xmlns:wpc="http://schemas.microsoft.com/office/word/2010/wordprocessingCanvas" xmlns:cx="http://schemas.microsoft.com/office/drawing/2014/chartex" xmlns:mc="http://schemas.openxmlformats.org/markup-compatibility/2006" xmlns:o="urn:schemas-microsoft-com:office:office" xmlns:r="http://schemas.openxmlformats.org/officeDocument/2006/relationships" xmlns:m="http://schemas.openxmlformats.org/officeDocument/2006/math" xmlns:v="urn:schemas-microsoft-com:vml" xmlns:wp14="http://schemas.microsoft.com/office/word/2010/wordprocessingDrawing" xmlns:wp="http://schemas.openxmlformats.org/drawingml/2006/wordprocessingDrawing" xmlns:w10="urn:schemas-microsoft-com:office:word" xmlns:w="http://schemas.openxmlformats.org/wordprocessingml/2006/main" xmlns:w14="http://schemas.microsoft.com/office/word/2010/wordml" xmlns:w15="http://schemas.microsoft.com/office/word/2012/wordml" xmlns:w16se="http://schemas.microsoft.com/office/word/2015/wordml/symex" xmlns:wpg="http://schemas.microsoft.com/office/word/2010/wordprocessingGroup" xmlns:wpi="http://schemas.microsoft.com/office/word/2010/wordprocessingInk" xmlns:wne="http://schemas.microsoft.com/office/word/2006/wordml" xmlns:wps="http://schemas.microsoft.com/office/word/2010/wordprocessingShape" mc:Ignorable="w14 w15 w16se wp14">
   <w:footnote w:type="separator" w:id="-1">
     <w:p>
       <w:r>
@@ -21828,7 +21784,7 @@
 </file>
 
 <file path=word/header1.xml><?xml version="1.0" encoding="utf-8"?>
-<w:hdr xmlns:wpc="http://schemas.microsoft.com/office/word/2010/wordprocessingCanvas" xmlns:cx="http://schemas.microsoft.com/office/drawing/2014/chartex" xmlns:cx1="http://schemas.microsoft.com/office/drawing/2015/9/8/chartex" xmlns:cx2="http://schemas.microsoft.com/office/drawing/2015/10/21/chartex" xmlns:cx3="http://schemas.microsoft.com/office/drawing/2016/5/9/chartex" xmlns:cx4="http://schemas.microsoft.com/office/drawing/2016/5/10/chartex" xmlns:cx5="http://schemas.microsoft.com/office/drawing/2016/5/11/chartex" xmlns:cx6="http://schemas.microsoft.com/office/drawing/2016/5/12/chartex" xmlns:cx7="http://schemas.microsoft.com/office/drawing/2016/5/13/chartex" xmlns:cx8="http://schemas.microsoft.com/office/drawing/2016/5/14/chartex" xmlns:mc="http://schemas.openxmlformats.org/markup-compatibility/2006" xmlns:aink="http://schemas.microsoft.com/office/drawing/2016/ink" xmlns:am3d="http://schemas.microsoft.com/office/drawing/2017/model3d" xmlns:o="urn:schemas-microsoft-com:office:office" xmlns:oel="http://schemas.microsoft.com/office/2019/extlst" xmlns:r="http://schemas.openxmlformats.org/officeDocument/2006/relationships" xmlns:m="http://schemas.openxmlformats.org/officeDocument/2006/math" xmlns:v="urn:schemas-microsoft-com:vml" xmlns:wp14="http://schemas.microsoft.com/office/word/2010/wordprocessingDrawing" xmlns:wp="http://schemas.openxmlformats.org/drawingml/2006/wordprocessingDrawing" xmlns:w10="urn:schemas-microsoft-com:office:word" xmlns:w="http://schemas.openxmlformats.org/wordprocessingml/2006/main" xmlns:w14="http://schemas.microsoft.com/office/word/2010/wordml" xmlns:w15="http://schemas.microsoft.com/office/word/2012/wordml" xmlns:w16cex="http://schemas.microsoft.com/office/word/2018/wordml/cex" xmlns:w16cid="http://schemas.microsoft.com/office/word/2016/wordml/cid" xmlns:w16="http://schemas.microsoft.com/office/word/2018/wordml" xmlns:w16sdtdh="http://schemas.microsoft.com/office/word/2020/wordml/sdtdatahash" xmlns:w16se="http://schemas.microsoft.com/office/word/2015/wordml/symex" xmlns:wpg="http://schemas.microsoft.com/office/word/2010/wordprocessingGroup" xmlns:wpi="http://schemas.microsoft.com/office/word/2010/wordprocessingInk" xmlns:wne="http://schemas.microsoft.com/office/word/2006/wordml" xmlns:wps="http://schemas.microsoft.com/office/word/2010/wordprocessingShape" mc:Ignorable="w14 w15 w16se w16cid w16 w16cex w16sdtdh wp14">
+<w:hdr xmlns:wpc="http://schemas.microsoft.com/office/word/2010/wordprocessingCanvas" xmlns:cx="http://schemas.microsoft.com/office/drawing/2014/chartex" xmlns:mc="http://schemas.openxmlformats.org/markup-compatibility/2006" xmlns:o="urn:schemas-microsoft-com:office:office" xmlns:r="http://schemas.openxmlformats.org/officeDocument/2006/relationships" xmlns:m="http://schemas.openxmlformats.org/officeDocument/2006/math" xmlns:v="urn:schemas-microsoft-com:vml" xmlns:wp14="http://schemas.microsoft.com/office/word/2010/wordprocessingDrawing" xmlns:wp="http://schemas.openxmlformats.org/drawingml/2006/wordprocessingDrawing" xmlns:w10="urn:schemas-microsoft-com:office:word" xmlns:w="http://schemas.openxmlformats.org/wordprocessingml/2006/main" xmlns:w14="http://schemas.microsoft.com/office/word/2010/wordml" xmlns:w15="http://schemas.microsoft.com/office/word/2012/wordml" xmlns:w16se="http://schemas.microsoft.com/office/word/2015/wordml/symex" xmlns:wpg="http://schemas.microsoft.com/office/word/2010/wordprocessingGroup" xmlns:wpi="http://schemas.microsoft.com/office/word/2010/wordprocessingInk" xmlns:wne="http://schemas.microsoft.com/office/word/2006/wordml" xmlns:wps="http://schemas.microsoft.com/office/word/2010/wordprocessingShape" mc:Ignorable="w14 w15 w16se wp14">
   <w:p>
     <w:pPr>
       <w:pStyle w:val="Header"/>
@@ -21911,7 +21867,7 @@
 </file>
 
 <file path=word/header2.xml><?xml version="1.0" encoding="utf-8"?>
-<w:hdr xmlns:wpc="http://schemas.microsoft.com/office/word/2010/wordprocessingCanvas" xmlns:cx="http://schemas.microsoft.com/office/drawing/2014/chartex" xmlns:cx1="http://schemas.microsoft.com/office/drawing/2015/9/8/chartex" xmlns:cx2="http://schemas.microsoft.com/office/drawing/2015/10/21/chartex" xmlns:cx3="http://schemas.microsoft.com/office/drawing/2016/5/9/chartex" xmlns:cx4="http://schemas.microsoft.com/office/drawing/2016/5/10/chartex" xmlns:cx5="http://schemas.microsoft.com/office/drawing/2016/5/11/chartex" xmlns:cx6="http://schemas.microsoft.com/office/drawing/2016/5/12/chartex" xmlns:cx7="http://schemas.microsoft.com/office/drawing/2016/5/13/chartex" xmlns:cx8="http://schemas.microsoft.com/office/drawing/2016/5/14/chartex" xmlns:mc="http://schemas.openxmlformats.org/markup-compatibility/2006" xmlns:aink="http://schemas.microsoft.com/office/drawing/2016/ink" xmlns:am3d="http://schemas.microsoft.com/office/drawing/2017/model3d" xmlns:o="urn:schemas-microsoft-com:office:office" xmlns:oel="http://schemas.microsoft.com/office/2019/extlst" xmlns:r="http://schemas.openxmlformats.org/officeDocument/2006/relationships" xmlns:m="http://schemas.openxmlformats.org/officeDocument/2006/math" xmlns:v="urn:schemas-microsoft-com:vml" xmlns:wp14="http://schemas.microsoft.com/office/word/2010/wordprocessingDrawing" xmlns:wp="http://schemas.openxmlformats.org/drawingml/2006/wordprocessingDrawing" xmlns:w10="urn:schemas-microsoft-com:office:word" xmlns:w="http://schemas.openxmlformats.org/wordprocessingml/2006/main" xmlns:w14="http://schemas.microsoft.com/office/word/2010/wordml" xmlns:w15="http://schemas.microsoft.com/office/word/2012/wordml" xmlns:w16cex="http://schemas.microsoft.com/office/word/2018/wordml/cex" xmlns:w16cid="http://schemas.microsoft.com/office/word/2016/wordml/cid" xmlns:w16="http://schemas.microsoft.com/office/word/2018/wordml" xmlns:w16sdtdh="http://schemas.microsoft.com/office/word/2020/wordml/sdtdatahash" xmlns:w16se="http://schemas.microsoft.com/office/word/2015/wordml/symex" xmlns:wpg="http://schemas.microsoft.com/office/word/2010/wordprocessingGroup" xmlns:wpi="http://schemas.microsoft.com/office/word/2010/wordprocessingInk" xmlns:wne="http://schemas.microsoft.com/office/word/2006/wordml" xmlns:wps="http://schemas.microsoft.com/office/word/2010/wordprocessingShape" mc:Ignorable="w14 w15 w16se w16cid w16 w16cex w16sdtdh wp14">
+<w:hdr xmlns:wpc="http://schemas.microsoft.com/office/word/2010/wordprocessingCanvas" xmlns:cx="http://schemas.microsoft.com/office/drawing/2014/chartex" xmlns:mc="http://schemas.openxmlformats.org/markup-compatibility/2006" xmlns:o="urn:schemas-microsoft-com:office:office" xmlns:r="http://schemas.openxmlformats.org/officeDocument/2006/relationships" xmlns:m="http://schemas.openxmlformats.org/officeDocument/2006/math" xmlns:v="urn:schemas-microsoft-com:vml" xmlns:wp14="http://schemas.microsoft.com/office/word/2010/wordprocessingDrawing" xmlns:wp="http://schemas.openxmlformats.org/drawingml/2006/wordprocessingDrawing" xmlns:w10="urn:schemas-microsoft-com:office:word" xmlns:w="http://schemas.openxmlformats.org/wordprocessingml/2006/main" xmlns:w14="http://schemas.microsoft.com/office/word/2010/wordml" xmlns:w15="http://schemas.microsoft.com/office/word/2012/wordml" xmlns:w16se="http://schemas.microsoft.com/office/word/2015/wordml/symex" xmlns:wpg="http://schemas.microsoft.com/office/word/2010/wordprocessingGroup" xmlns:wpi="http://schemas.microsoft.com/office/word/2010/wordprocessingInk" xmlns:wne="http://schemas.microsoft.com/office/word/2006/wordml" xmlns:wps="http://schemas.microsoft.com/office/word/2010/wordprocessingShape" mc:Ignorable="w14 w15 w16se wp14">
   <w:p>
     <w:pPr>
       <w:pStyle w:val="Header"/>
@@ -21983,7 +21939,7 @@
 </file>
 
 <file path=word/header3.xml><?xml version="1.0" encoding="utf-8"?>
-<w:hdr xmlns:wpc="http://schemas.microsoft.com/office/word/2010/wordprocessingCanvas" xmlns:cx="http://schemas.microsoft.com/office/drawing/2014/chartex" xmlns:cx1="http://schemas.microsoft.com/office/drawing/2015/9/8/chartex" xmlns:cx2="http://schemas.microsoft.com/office/drawing/2015/10/21/chartex" xmlns:cx3="http://schemas.microsoft.com/office/drawing/2016/5/9/chartex" xmlns:cx4="http://schemas.microsoft.com/office/drawing/2016/5/10/chartex" xmlns:cx5="http://schemas.microsoft.com/office/drawing/2016/5/11/chartex" xmlns:cx6="http://schemas.microsoft.com/office/drawing/2016/5/12/chartex" xmlns:cx7="http://schemas.microsoft.com/office/drawing/2016/5/13/chartex" xmlns:cx8="http://schemas.microsoft.com/office/drawing/2016/5/14/chartex" xmlns:mc="http://schemas.openxmlformats.org/markup-compatibility/2006" xmlns:aink="http://schemas.microsoft.com/office/drawing/2016/ink" xmlns:am3d="http://schemas.microsoft.com/office/drawing/2017/model3d" xmlns:o="urn:schemas-microsoft-com:office:office" xmlns:oel="http://schemas.microsoft.com/office/2019/extlst" xmlns:r="http://schemas.openxmlformats.org/officeDocument/2006/relationships" xmlns:m="http://schemas.openxmlformats.org/officeDocument/2006/math" xmlns:v="urn:schemas-microsoft-com:vml" xmlns:wp14="http://schemas.microsoft.com/office/word/2010/wordprocessingDrawing" xmlns:wp="http://schemas.openxmlformats.org/drawingml/2006/wordprocessingDrawing" xmlns:w10="urn:schemas-microsoft-com:office:word" xmlns:w="http://schemas.openxmlformats.org/wordprocessingml/2006/main" xmlns:w14="http://schemas.microsoft.com/office/word/2010/wordml" xmlns:w15="http://schemas.microsoft.com/office/word/2012/wordml" xmlns:w16cex="http://schemas.microsoft.com/office/word/2018/wordml/cex" xmlns:w16cid="http://schemas.microsoft.com/office/word/2016/wordml/cid" xmlns:w16="http://schemas.microsoft.com/office/word/2018/wordml" xmlns:w16sdtdh="http://schemas.microsoft.com/office/word/2020/wordml/sdtdatahash" xmlns:w16se="http://schemas.microsoft.com/office/word/2015/wordml/symex" xmlns:wpg="http://schemas.microsoft.com/office/word/2010/wordprocessingGroup" xmlns:wpi="http://schemas.microsoft.com/office/word/2010/wordprocessingInk" xmlns:wne="http://schemas.microsoft.com/office/word/2006/wordml" xmlns:wps="http://schemas.microsoft.com/office/word/2010/wordprocessingShape" mc:Ignorable="w14 w15 w16se w16cid w16 w16cex w16sdtdh wp14">
+<w:hdr xmlns:wpc="http://schemas.microsoft.com/office/word/2010/wordprocessingCanvas" xmlns:cx="http://schemas.microsoft.com/office/drawing/2014/chartex" xmlns:mc="http://schemas.openxmlformats.org/markup-compatibility/2006" xmlns:o="urn:schemas-microsoft-com:office:office" xmlns:r="http://schemas.openxmlformats.org/officeDocument/2006/relationships" xmlns:m="http://schemas.openxmlformats.org/officeDocument/2006/math" xmlns:v="urn:schemas-microsoft-com:vml" xmlns:wp14="http://schemas.microsoft.com/office/word/2010/wordprocessingDrawing" xmlns:wp="http://schemas.openxmlformats.org/drawingml/2006/wordprocessingDrawing" xmlns:w10="urn:schemas-microsoft-com:office:word" xmlns:w="http://schemas.openxmlformats.org/wordprocessingml/2006/main" xmlns:w14="http://schemas.microsoft.com/office/word/2010/wordml" xmlns:w15="http://schemas.microsoft.com/office/word/2012/wordml" xmlns:w16se="http://schemas.microsoft.com/office/word/2015/wordml/symex" xmlns:wpg="http://schemas.microsoft.com/office/word/2010/wordprocessingGroup" xmlns:wpi="http://schemas.microsoft.com/office/word/2010/wordprocessingInk" xmlns:wne="http://schemas.microsoft.com/office/word/2006/wordml" xmlns:wps="http://schemas.microsoft.com/office/word/2010/wordprocessingShape" mc:Ignorable="w14 w15 w16se wp14">
   <w:p>
     <w:pPr>
       <w:pStyle w:val="Header"/>
@@ -22032,8 +21988,94 @@
 </file>
 
 <file path=word/numbering.xml><?xml version="1.0" encoding="utf-8"?>
-<w:numbering xmlns:wpc="http://schemas.microsoft.com/office/word/2010/wordprocessingCanvas" xmlns:cx="http://schemas.microsoft.com/office/drawing/2014/chartex" xmlns:cx1="http://schemas.microsoft.com/office/drawing/2015/9/8/chartex" xmlns:cx2="http://schemas.microsoft.com/office/drawing/2015/10/21/chartex" xmlns:cx3="http://schemas.microsoft.com/office/drawing/2016/5/9/chartex" xmlns:cx4="http://schemas.microsoft.com/office/drawing/2016/5/10/chartex" xmlns:cx5="http://schemas.microsoft.com/office/drawing/2016/5/11/chartex" xmlns:cx6="http://schemas.microsoft.com/office/drawing/2016/5/12/chartex" xmlns:cx7="http://schemas.microsoft.com/office/drawing/2016/5/13/chartex" xmlns:cx8="http://schemas.microsoft.com/office/drawing/2016/5/14/chartex" xmlns:mc="http://schemas.openxmlformats.org/markup-compatibility/2006" xmlns:aink="http://schemas.microsoft.com/office/drawing/2016/ink" xmlns:am3d="http://schemas.microsoft.com/office/drawing/2017/model3d" xmlns:o="urn:schemas-microsoft-com:office:office" xmlns:oel="http://schemas.microsoft.com/office/2019/extlst" xmlns:r="http://schemas.openxmlformats.org/officeDocument/2006/relationships" xmlns:m="http://schemas.openxmlformats.org/officeDocument/2006/math" xmlns:v="urn:schemas-microsoft-com:vml" xmlns:wp14="http://schemas.microsoft.com/office/word/2010/wordprocessingDrawing" xmlns:wp="http://schemas.openxmlformats.org/drawingml/2006/wordprocessingDrawing" xmlns:w10="urn:schemas-microsoft-com:office:word" xmlns:w="http://schemas.openxmlformats.org/wordprocessingml/2006/main" xmlns:w14="http://schemas.microsoft.com/office/word/2010/wordml" xmlns:w15="http://schemas.microsoft.com/office/word/2012/wordml" xmlns:w16cex="http://schemas.microsoft.com/office/word/2018/wordml/cex" xmlns:w16cid="http://schemas.microsoft.com/office/word/2016/wordml/cid" xmlns:w16="http://schemas.microsoft.com/office/word/2018/wordml" xmlns:w16sdtdh="http://schemas.microsoft.com/office/word/2020/wordml/sdtdatahash" xmlns:w16se="http://schemas.microsoft.com/office/word/2015/wordml/symex" xmlns:wpg="http://schemas.microsoft.com/office/word/2010/wordprocessingGroup" xmlns:wpi="http://schemas.microsoft.com/office/word/2010/wordprocessingInk" xmlns:wne="http://schemas.microsoft.com/office/word/2006/wordml" xmlns:wps="http://schemas.microsoft.com/office/word/2010/wordprocessingShape" mc:Ignorable="w14 w15 w16se w16cid w16 w16cex w16sdtdh wp14">
+<w:numbering xmlns:wpc="http://schemas.microsoft.com/office/word/2010/wordprocessingCanvas" xmlns:cx="http://schemas.microsoft.com/office/drawing/2014/chartex" xmlns:mc="http://schemas.openxmlformats.org/markup-compatibility/2006" xmlns:o="urn:schemas-microsoft-com:office:office" xmlns:r="http://schemas.openxmlformats.org/officeDocument/2006/relationships" xmlns:m="http://schemas.openxmlformats.org/officeDocument/2006/math" xmlns:v="urn:schemas-microsoft-com:vml" xmlns:wp14="http://schemas.microsoft.com/office/word/2010/wordprocessingDrawing" xmlns:wp="http://schemas.openxmlformats.org/drawingml/2006/wordprocessingDrawing" xmlns:w10="urn:schemas-microsoft-com:office:word" xmlns:w="http://schemas.openxmlformats.org/wordprocessingml/2006/main" xmlns:w14="http://schemas.microsoft.com/office/word/2010/wordml" xmlns:w15="http://schemas.microsoft.com/office/word/2012/wordml" xmlns:w16se="http://schemas.microsoft.com/office/word/2015/wordml/symex" xmlns:wpg="http://schemas.microsoft.com/office/word/2010/wordprocessingGroup" xmlns:wpi="http://schemas.microsoft.com/office/word/2010/wordprocessingInk" xmlns:wne="http://schemas.microsoft.com/office/word/2006/wordml" xmlns:wps="http://schemas.microsoft.com/office/word/2010/wordprocessingShape" mc:Ignorable="w14 w15 w16se wp14">
   <w:abstractNum w:abstractNumId="0" w15:restartNumberingAfterBreak="0">
+    <w:nsid w:val="011D5A3B"/>
+    <w:multiLevelType w:val="hybridMultilevel"/>
+    <w:tmpl w:val="76C4DCE0"/>
+    <w:lvl w:ilvl="0" w:tplc="0409000F">
+      <w:start w:val="1"/>
+      <w:numFmt w:val="decimal"/>
+      <w:lvlText w:val="%1."/>
+      <w:lvlJc w:val="left"/>
+      <w:pPr>
+        <w:ind w:left="720" w:hanging="360"/>
+      </w:pPr>
+    </w:lvl>
+    <w:lvl w:ilvl="1" w:tplc="04090019" w:tentative="1">
+      <w:start w:val="1"/>
+      <w:numFmt w:val="lowerLetter"/>
+      <w:lvlText w:val="%2."/>
+      <w:lvlJc w:val="left"/>
+      <w:pPr>
+        <w:ind w:left="1440" w:hanging="360"/>
+      </w:pPr>
+    </w:lvl>
+    <w:lvl w:ilvl="2" w:tplc="0409001B" w:tentative="1">
+      <w:start w:val="1"/>
+      <w:numFmt w:val="lowerRoman"/>
+      <w:lvlText w:val="%3."/>
+      <w:lvlJc w:val="right"/>
+      <w:pPr>
+        <w:ind w:left="2160" w:hanging="180"/>
+      </w:pPr>
+    </w:lvl>
+    <w:lvl w:ilvl="3" w:tplc="0409000F" w:tentative="1">
+      <w:start w:val="1"/>
+      <w:numFmt w:val="decimal"/>
+      <w:lvlText w:val="%4."/>
+      <w:lvlJc w:val="left"/>
+      <w:pPr>
+        <w:ind w:left="2880" w:hanging="360"/>
+      </w:pPr>
+    </w:lvl>
+    <w:lvl w:ilvl="4" w:tplc="04090019" w:tentative="1">
+      <w:start w:val="1"/>
+      <w:numFmt w:val="lowerLetter"/>
+      <w:lvlText w:val="%5."/>
+      <w:lvlJc w:val="left"/>
+      <w:pPr>
+        <w:ind w:left="3600" w:hanging="360"/>
+      </w:pPr>
+    </w:lvl>
+    <w:lvl w:ilvl="5" w:tplc="0409001B" w:tentative="1">
+      <w:start w:val="1"/>
+      <w:numFmt w:val="lowerRoman"/>
+      <w:lvlText w:val="%6."/>
+      <w:lvlJc w:val="right"/>
+      <w:pPr>
+        <w:ind w:left="4320" w:hanging="180"/>
+      </w:pPr>
+    </w:lvl>
+    <w:lvl w:ilvl="6" w:tplc="0409000F" w:tentative="1">
+      <w:start w:val="1"/>
+      <w:numFmt w:val="decimal"/>
+      <w:lvlText w:val="%7."/>
+      <w:lvlJc w:val="left"/>
+      <w:pPr>
+        <w:ind w:left="5040" w:hanging="360"/>
+      </w:pPr>
+    </w:lvl>
+    <w:lvl w:ilvl="7" w:tplc="04090019" w:tentative="1">
+      <w:start w:val="1"/>
+      <w:numFmt w:val="lowerLetter"/>
+      <w:lvlText w:val="%8."/>
+      <w:lvlJc w:val="left"/>
+      <w:pPr>
+        <w:ind w:left="5760" w:hanging="360"/>
+      </w:pPr>
+    </w:lvl>
+    <w:lvl w:ilvl="8" w:tplc="0409001B" w:tentative="1">
+      <w:start w:val="1"/>
+      <w:numFmt w:val="lowerRoman"/>
+      <w:lvlText w:val="%9."/>
+      <w:lvlJc w:val="right"/>
+      <w:pPr>
+        <w:ind w:left="6480" w:hanging="180"/>
+      </w:pPr>
+    </w:lvl>
+  </w:abstractNum>
+  <w:abstractNum w:abstractNumId="1" w15:restartNumberingAfterBreak="0">
     <w:nsid w:val="0BC408A4"/>
     <w:multiLevelType w:val="hybridMultilevel"/>
     <w:tmpl w:val="341440CA"/>
@@ -22146,7 +22188,7 @@
       </w:rPr>
     </w:lvl>
   </w:abstractNum>
-  <w:abstractNum w:abstractNumId="1" w15:restartNumberingAfterBreak="0">
+  <w:abstractNum w:abstractNumId="2" w15:restartNumberingAfterBreak="0">
     <w:nsid w:val="0E07593C"/>
     <w:multiLevelType w:val="hybridMultilevel"/>
     <w:tmpl w:val="FE90A0E0"/>
@@ -22263,7 +22305,7 @@
       </w:rPr>
     </w:lvl>
   </w:abstractNum>
-  <w:abstractNum w:abstractNumId="2" w15:restartNumberingAfterBreak="0">
+  <w:abstractNum w:abstractNumId="3" w15:restartNumberingAfterBreak="0">
     <w:nsid w:val="0F2A6196"/>
     <w:multiLevelType w:val="hybridMultilevel"/>
     <w:tmpl w:val="064A984A"/>
@@ -22377,7 +22419,7 @@
       </w:rPr>
     </w:lvl>
   </w:abstractNum>
-  <w:abstractNum w:abstractNumId="3" w15:restartNumberingAfterBreak="0">
+  <w:abstractNum w:abstractNumId="4" w15:restartNumberingAfterBreak="0">
     <w:nsid w:val="0F7117ED"/>
     <w:multiLevelType w:val="hybridMultilevel"/>
     <w:tmpl w:val="6B46DF5E"/>
@@ -22491,7 +22533,7 @@
       </w:rPr>
     </w:lvl>
   </w:abstractNum>
-  <w:abstractNum w:abstractNumId="4" w15:restartNumberingAfterBreak="0">
+  <w:abstractNum w:abstractNumId="5" w15:restartNumberingAfterBreak="0">
     <w:nsid w:val="112E55E4"/>
     <w:multiLevelType w:val="hybridMultilevel"/>
     <w:tmpl w:val="9E1E4ED0"/>
@@ -22604,7 +22646,7 @@
       </w:rPr>
     </w:lvl>
   </w:abstractNum>
-  <w:abstractNum w:abstractNumId="5" w15:restartNumberingAfterBreak="0">
+  <w:abstractNum w:abstractNumId="6" w15:restartNumberingAfterBreak="0">
     <w:nsid w:val="130A24B6"/>
     <w:multiLevelType w:val="hybridMultilevel"/>
     <w:tmpl w:val="3F005906"/>
@@ -22717,7 +22759,7 @@
       </w:rPr>
     </w:lvl>
   </w:abstractNum>
-  <w:abstractNum w:abstractNumId="6" w15:restartNumberingAfterBreak="0">
+  <w:abstractNum w:abstractNumId="7" w15:restartNumberingAfterBreak="0">
     <w:nsid w:val="160021CB"/>
     <w:multiLevelType w:val="hybridMultilevel"/>
     <w:tmpl w:val="497A4E78"/>
@@ -22866,7 +22908,7 @@
       </w:rPr>
     </w:lvl>
   </w:abstractNum>
-  <w:abstractNum w:abstractNumId="7" w15:restartNumberingAfterBreak="0">
+  <w:abstractNum w:abstractNumId="8" w15:restartNumberingAfterBreak="0">
     <w:nsid w:val="16AD12A5"/>
     <w:multiLevelType w:val="hybridMultilevel"/>
     <w:tmpl w:val="F6944EC8"/>
@@ -22979,7 +23021,7 @@
       </w:rPr>
     </w:lvl>
   </w:abstractNum>
-  <w:abstractNum w:abstractNumId="8" w15:restartNumberingAfterBreak="0">
+  <w:abstractNum w:abstractNumId="9" w15:restartNumberingAfterBreak="0">
     <w:nsid w:val="16D17753"/>
     <w:multiLevelType w:val="hybridMultilevel"/>
     <w:tmpl w:val="F830EE28"/>
@@ -23093,7 +23135,7 @@
       </w:rPr>
     </w:lvl>
   </w:abstractNum>
-  <w:abstractNum w:abstractNumId="9" w15:restartNumberingAfterBreak="0">
+  <w:abstractNum w:abstractNumId="10" w15:restartNumberingAfterBreak="0">
     <w:nsid w:val="17E3098F"/>
     <w:multiLevelType w:val="hybridMultilevel"/>
     <w:tmpl w:val="A71A177E"/>
@@ -23242,7 +23284,7 @@
       </w:rPr>
     </w:lvl>
   </w:abstractNum>
-  <w:abstractNum w:abstractNumId="10" w15:restartNumberingAfterBreak="0">
+  <w:abstractNum w:abstractNumId="11" w15:restartNumberingAfterBreak="0">
     <w:nsid w:val="183D1C05"/>
     <w:multiLevelType w:val="hybridMultilevel"/>
     <w:tmpl w:val="E1BA3A5E"/>
@@ -23332,7 +23374,7 @@
       </w:pPr>
     </w:lvl>
   </w:abstractNum>
-  <w:abstractNum w:abstractNumId="11" w15:restartNumberingAfterBreak="0">
+  <w:abstractNum w:abstractNumId="12" w15:restartNumberingAfterBreak="0">
     <w:nsid w:val="199D405C"/>
     <w:multiLevelType w:val="hybridMultilevel"/>
     <w:tmpl w:val="172A0FDC"/>
@@ -23449,7 +23491,7 @@
       </w:rPr>
     </w:lvl>
   </w:abstractNum>
-  <w:abstractNum w:abstractNumId="12" w15:restartNumberingAfterBreak="0">
+  <w:abstractNum w:abstractNumId="13" w15:restartNumberingAfterBreak="0">
     <w:nsid w:val="1DA570CB"/>
     <w:multiLevelType w:val="multilevel"/>
     <w:tmpl w:val="CA7EDE2E"/>
@@ -23590,7 +23632,7 @@
       </w:rPr>
     </w:lvl>
   </w:abstractNum>
-  <w:abstractNum w:abstractNumId="13" w15:restartNumberingAfterBreak="0">
+  <w:abstractNum w:abstractNumId="14" w15:restartNumberingAfterBreak="0">
     <w:nsid w:val="1F5D6068"/>
     <w:multiLevelType w:val="hybridMultilevel"/>
     <w:tmpl w:val="BBAAF100"/>
@@ -23707,7 +23749,7 @@
       </w:rPr>
     </w:lvl>
   </w:abstractNum>
-  <w:abstractNum w:abstractNumId="14" w15:restartNumberingAfterBreak="0">
+  <w:abstractNum w:abstractNumId="15" w15:restartNumberingAfterBreak="0">
     <w:nsid w:val="21EE56C5"/>
     <w:multiLevelType w:val="hybridMultilevel"/>
     <w:tmpl w:val="148CAF6A"/>
@@ -23856,7 +23898,93 @@
       </w:rPr>
     </w:lvl>
   </w:abstractNum>
-  <w:abstractNum w:abstractNumId="15" w15:restartNumberingAfterBreak="0">
+  <w:abstractNum w:abstractNumId="16" w15:restartNumberingAfterBreak="0">
+    <w:nsid w:val="23940E5F"/>
+    <w:multiLevelType w:val="hybridMultilevel"/>
+    <w:tmpl w:val="76C4DCE0"/>
+    <w:lvl w:ilvl="0" w:tplc="0409000F">
+      <w:start w:val="1"/>
+      <w:numFmt w:val="decimal"/>
+      <w:lvlText w:val="%1."/>
+      <w:lvlJc w:val="left"/>
+      <w:pPr>
+        <w:ind w:left="720" w:hanging="360"/>
+      </w:pPr>
+    </w:lvl>
+    <w:lvl w:ilvl="1" w:tplc="04090019" w:tentative="1">
+      <w:start w:val="1"/>
+      <w:numFmt w:val="lowerLetter"/>
+      <w:lvlText w:val="%2."/>
+      <w:lvlJc w:val="left"/>
+      <w:pPr>
+        <w:ind w:left="1440" w:hanging="360"/>
+      </w:pPr>
+    </w:lvl>
+    <w:lvl w:ilvl="2" w:tplc="0409001B" w:tentative="1">
+      <w:start w:val="1"/>
+      <w:numFmt w:val="lowerRoman"/>
+      <w:lvlText w:val="%3."/>
+      <w:lvlJc w:val="right"/>
+      <w:pPr>
+        <w:ind w:left="2160" w:hanging="180"/>
+      </w:pPr>
+    </w:lvl>
+    <w:lvl w:ilvl="3" w:tplc="0409000F" w:tentative="1">
+      <w:start w:val="1"/>
+      <w:numFmt w:val="decimal"/>
+      <w:lvlText w:val="%4."/>
+      <w:lvlJc w:val="left"/>
+      <w:pPr>
+        <w:ind w:left="2880" w:hanging="360"/>
+      </w:pPr>
+    </w:lvl>
+    <w:lvl w:ilvl="4" w:tplc="04090019" w:tentative="1">
+      <w:start w:val="1"/>
+      <w:numFmt w:val="lowerLetter"/>
+      <w:lvlText w:val="%5."/>
+      <w:lvlJc w:val="left"/>
+      <w:pPr>
+        <w:ind w:left="3600" w:hanging="360"/>
+      </w:pPr>
+    </w:lvl>
+    <w:lvl w:ilvl="5" w:tplc="0409001B" w:tentative="1">
+      <w:start w:val="1"/>
+      <w:numFmt w:val="lowerRoman"/>
+      <w:lvlText w:val="%6."/>
+      <w:lvlJc w:val="right"/>
+      <w:pPr>
+        <w:ind w:left="4320" w:hanging="180"/>
+      </w:pPr>
+    </w:lvl>
+    <w:lvl w:ilvl="6" w:tplc="0409000F" w:tentative="1">
+      <w:start w:val="1"/>
+      <w:numFmt w:val="decimal"/>
+      <w:lvlText w:val="%7."/>
+      <w:lvlJc w:val="left"/>
+      <w:pPr>
+        <w:ind w:left="5040" w:hanging="360"/>
+      </w:pPr>
+    </w:lvl>
+    <w:lvl w:ilvl="7" w:tplc="04090019" w:tentative="1">
+      <w:start w:val="1"/>
+      <w:numFmt w:val="lowerLetter"/>
+      <w:lvlText w:val="%8."/>
+      <w:lvlJc w:val="left"/>
+      <w:pPr>
+        <w:ind w:left="5760" w:hanging="360"/>
+      </w:pPr>
+    </w:lvl>
+    <w:lvl w:ilvl="8" w:tplc="0409001B" w:tentative="1">
+      <w:start w:val="1"/>
+      <w:numFmt w:val="lowerRoman"/>
+      <w:lvlText w:val="%9."/>
+      <w:lvlJc w:val="right"/>
+      <w:pPr>
+        <w:ind w:left="6480" w:hanging="180"/>
+      </w:pPr>
+    </w:lvl>
+  </w:abstractNum>
+  <w:abstractNum w:abstractNumId="17" w15:restartNumberingAfterBreak="0">
     <w:nsid w:val="2400C3B9"/>
     <w:multiLevelType w:val="hybridMultilevel"/>
     <w:tmpl w:val="FD00A6DE"/>
@@ -23969,7 +24097,7 @@
       </w:rPr>
     </w:lvl>
   </w:abstractNum>
-  <w:abstractNum w:abstractNumId="16" w15:restartNumberingAfterBreak="0">
+  <w:abstractNum w:abstractNumId="18" w15:restartNumberingAfterBreak="0">
     <w:nsid w:val="2AC16668"/>
     <w:multiLevelType w:val="hybridMultilevel"/>
     <w:tmpl w:val="D842DD4A"/>
@@ -24082,7 +24210,7 @@
       </w:rPr>
     </w:lvl>
   </w:abstractNum>
-  <w:abstractNum w:abstractNumId="17" w15:restartNumberingAfterBreak="0">
+  <w:abstractNum w:abstractNumId="19" w15:restartNumberingAfterBreak="0">
     <w:nsid w:val="315969B0"/>
     <w:multiLevelType w:val="hybridMultilevel"/>
     <w:tmpl w:val="97205134"/>
@@ -24168,7 +24296,7 @@
       </w:pPr>
     </w:lvl>
   </w:abstractNum>
-  <w:abstractNum w:abstractNumId="18" w15:restartNumberingAfterBreak="0">
+  <w:abstractNum w:abstractNumId="20" w15:restartNumberingAfterBreak="0">
     <w:nsid w:val="368B38CC"/>
     <w:multiLevelType w:val="hybridMultilevel"/>
     <w:tmpl w:val="F71C8E08"/>
@@ -24282,7 +24410,7 @@
       </w:rPr>
     </w:lvl>
   </w:abstractNum>
-  <w:abstractNum w:abstractNumId="19" w15:restartNumberingAfterBreak="0">
+  <w:abstractNum w:abstractNumId="21" w15:restartNumberingAfterBreak="0">
     <w:nsid w:val="37AA2111"/>
     <w:multiLevelType w:val="hybridMultilevel"/>
     <w:tmpl w:val="94BC9F2E"/>
@@ -24396,7 +24524,7 @@
       </w:rPr>
     </w:lvl>
   </w:abstractNum>
-  <w:abstractNum w:abstractNumId="20" w15:restartNumberingAfterBreak="0">
+  <w:abstractNum w:abstractNumId="22" w15:restartNumberingAfterBreak="0">
     <w:nsid w:val="3E877208"/>
     <w:multiLevelType w:val="hybridMultilevel"/>
     <w:tmpl w:val="6D3AB686"/>
@@ -24509,7 +24637,7 @@
       </w:rPr>
     </w:lvl>
   </w:abstractNum>
-  <w:abstractNum w:abstractNumId="21" w15:restartNumberingAfterBreak="0">
+  <w:abstractNum w:abstractNumId="23" w15:restartNumberingAfterBreak="0">
     <w:nsid w:val="3F072EF5"/>
     <w:multiLevelType w:val="hybridMultilevel"/>
     <w:tmpl w:val="5830BBAA"/>
@@ -24658,7 +24786,7 @@
       </w:rPr>
     </w:lvl>
   </w:abstractNum>
-  <w:abstractNum w:abstractNumId="22" w15:restartNumberingAfterBreak="0">
+  <w:abstractNum w:abstractNumId="24" w15:restartNumberingAfterBreak="0">
     <w:nsid w:val="3FD35591"/>
     <w:multiLevelType w:val="hybridMultilevel"/>
     <w:tmpl w:val="C1322AA6"/>
@@ -24772,7 +24900,7 @@
       </w:rPr>
     </w:lvl>
   </w:abstractNum>
-  <w:abstractNum w:abstractNumId="23" w15:restartNumberingAfterBreak="0">
+  <w:abstractNum w:abstractNumId="25" w15:restartNumberingAfterBreak="0">
     <w:nsid w:val="411B6B6A"/>
     <w:multiLevelType w:val="hybridMultilevel"/>
     <w:tmpl w:val="4E989DC2"/>
@@ -24888,7 +25016,7 @@
       </w:rPr>
     </w:lvl>
   </w:abstractNum>
-  <w:abstractNum w:abstractNumId="24" w15:restartNumberingAfterBreak="0">
+  <w:abstractNum w:abstractNumId="26" w15:restartNumberingAfterBreak="0">
     <w:nsid w:val="420E589B"/>
     <w:multiLevelType w:val="hybridMultilevel"/>
     <w:tmpl w:val="018483A8"/>
@@ -25002,7 +25130,7 @@
       </w:rPr>
     </w:lvl>
   </w:abstractNum>
-  <w:abstractNum w:abstractNumId="25" w15:restartNumberingAfterBreak="0">
+  <w:abstractNum w:abstractNumId="27" w15:restartNumberingAfterBreak="0">
     <w:nsid w:val="437348DA"/>
     <w:multiLevelType w:val="hybridMultilevel"/>
     <w:tmpl w:val="3C40F16C"/>
@@ -25094,7 +25222,7 @@
       </w:pPr>
     </w:lvl>
   </w:abstractNum>
-  <w:abstractNum w:abstractNumId="26" w15:restartNumberingAfterBreak="0">
+  <w:abstractNum w:abstractNumId="28" w15:restartNumberingAfterBreak="0">
     <w:nsid w:val="4F0D6EE7"/>
     <w:multiLevelType w:val="hybridMultilevel"/>
     <w:tmpl w:val="9A482EA8"/>
@@ -25208,7 +25336,7 @@
       </w:rPr>
     </w:lvl>
   </w:abstractNum>
-  <w:abstractNum w:abstractNumId="27" w15:restartNumberingAfterBreak="0">
+  <w:abstractNum w:abstractNumId="29" w15:restartNumberingAfterBreak="0">
     <w:nsid w:val="531F0DC1"/>
     <w:multiLevelType w:val="hybridMultilevel"/>
     <w:tmpl w:val="0C3A5D70"/>
@@ -25321,7 +25449,7 @@
       </w:rPr>
     </w:lvl>
   </w:abstractNum>
-  <w:abstractNum w:abstractNumId="28" w15:restartNumberingAfterBreak="0">
+  <w:abstractNum w:abstractNumId="30" w15:restartNumberingAfterBreak="0">
     <w:nsid w:val="548F2707"/>
     <w:multiLevelType w:val="hybridMultilevel"/>
     <w:tmpl w:val="885EE12A"/>
@@ -25410,7 +25538,7 @@
       </w:pPr>
     </w:lvl>
   </w:abstractNum>
-  <w:abstractNum w:abstractNumId="29" w15:restartNumberingAfterBreak="0">
+  <w:abstractNum w:abstractNumId="31" w15:restartNumberingAfterBreak="0">
     <w:nsid w:val="5537646B"/>
     <w:multiLevelType w:val="hybridMultilevel"/>
     <w:tmpl w:val="C41024D6"/>
@@ -25523,7 +25651,7 @@
       </w:rPr>
     </w:lvl>
   </w:abstractNum>
-  <w:abstractNum w:abstractNumId="30" w15:restartNumberingAfterBreak="0">
+  <w:abstractNum w:abstractNumId="32" w15:restartNumberingAfterBreak="0">
     <w:nsid w:val="5CFC69DB"/>
     <w:multiLevelType w:val="hybridMultilevel"/>
     <w:tmpl w:val="7D76813C"/>
@@ -25636,7 +25764,7 @@
       </w:rPr>
     </w:lvl>
   </w:abstractNum>
-  <w:abstractNum w:abstractNumId="31" w15:restartNumberingAfterBreak="0">
+  <w:abstractNum w:abstractNumId="33" w15:restartNumberingAfterBreak="0">
     <w:nsid w:val="5F601F5B"/>
     <w:multiLevelType w:val="hybridMultilevel"/>
     <w:tmpl w:val="60202E32"/>
@@ -25749,7 +25877,7 @@
       </w:rPr>
     </w:lvl>
   </w:abstractNum>
-  <w:abstractNum w:abstractNumId="32" w15:restartNumberingAfterBreak="0">
+  <w:abstractNum w:abstractNumId="34" w15:restartNumberingAfterBreak="0">
     <w:nsid w:val="694C6675"/>
     <w:multiLevelType w:val="hybridMultilevel"/>
     <w:tmpl w:val="735E5240"/>
@@ -25864,7 +25992,7 @@
       </w:rPr>
     </w:lvl>
   </w:abstractNum>
-  <w:abstractNum w:abstractNumId="33" w15:restartNumberingAfterBreak="0">
+  <w:abstractNum w:abstractNumId="35" w15:restartNumberingAfterBreak="0">
     <w:nsid w:val="6C827752"/>
     <w:multiLevelType w:val="hybridMultilevel"/>
     <w:tmpl w:val="A2B8FAE0"/>
@@ -26013,7 +26141,7 @@
       </w:rPr>
     </w:lvl>
   </w:abstractNum>
-  <w:abstractNum w:abstractNumId="34" w15:restartNumberingAfterBreak="0">
+  <w:abstractNum w:abstractNumId="36" w15:restartNumberingAfterBreak="0">
     <w:nsid w:val="6C8C7368"/>
     <w:multiLevelType w:val="hybridMultilevel"/>
     <w:tmpl w:val="39F027E2"/>
@@ -26126,7 +26254,7 @@
       </w:rPr>
     </w:lvl>
   </w:abstractNum>
-  <w:abstractNum w:abstractNumId="35" w15:restartNumberingAfterBreak="0">
+  <w:abstractNum w:abstractNumId="37" w15:restartNumberingAfterBreak="0">
     <w:nsid w:val="71471181"/>
     <w:multiLevelType w:val="hybridMultilevel"/>
     <w:tmpl w:val="4EF8F676"/>
@@ -26239,7 +26367,7 @@
       </w:rPr>
     </w:lvl>
   </w:abstractNum>
-  <w:abstractNum w:abstractNumId="36" w15:restartNumberingAfterBreak="0">
+  <w:abstractNum w:abstractNumId="38" w15:restartNumberingAfterBreak="0">
     <w:nsid w:val="74A83204"/>
     <w:multiLevelType w:val="hybridMultilevel"/>
     <w:tmpl w:val="F6525712"/>
@@ -26352,7 +26480,7 @@
       </w:rPr>
     </w:lvl>
   </w:abstractNum>
-  <w:abstractNum w:abstractNumId="37" w15:restartNumberingAfterBreak="0">
+  <w:abstractNum w:abstractNumId="39" w15:restartNumberingAfterBreak="0">
     <w:nsid w:val="7640584F"/>
     <w:multiLevelType w:val="hybridMultilevel"/>
     <w:tmpl w:val="31F27FDA"/>
@@ -26465,7 +26593,7 @@
       </w:rPr>
     </w:lvl>
   </w:abstractNum>
-  <w:abstractNum w:abstractNumId="38" w15:restartNumberingAfterBreak="0">
+  <w:abstractNum w:abstractNumId="40" w15:restartNumberingAfterBreak="0">
     <w:nsid w:val="77B22CA4"/>
     <w:multiLevelType w:val="hybridMultilevel"/>
     <w:tmpl w:val="38D84956"/>
@@ -26582,7 +26710,7 @@
       </w:rPr>
     </w:lvl>
   </w:abstractNum>
-  <w:abstractNum w:abstractNumId="39" w15:restartNumberingAfterBreak="0">
+  <w:abstractNum w:abstractNumId="41" w15:restartNumberingAfterBreak="0">
     <w:nsid w:val="79772B8B"/>
     <w:multiLevelType w:val="hybridMultilevel"/>
     <w:tmpl w:val="4C9C8496"/>
@@ -26695,7 +26823,7 @@
       </w:rPr>
     </w:lvl>
   </w:abstractNum>
-  <w:abstractNum w:abstractNumId="40" w15:restartNumberingAfterBreak="0">
+  <w:abstractNum w:abstractNumId="42" w15:restartNumberingAfterBreak="0">
     <w:nsid w:val="7E415CD6"/>
     <w:multiLevelType w:val="hybridMultilevel"/>
     <w:tmpl w:val="7F78B7FC"/>
@@ -26808,7 +26936,7 @@
       </w:rPr>
     </w:lvl>
   </w:abstractNum>
-  <w:abstractNum w:abstractNumId="41" w15:restartNumberingAfterBreak="0">
+  <w:abstractNum w:abstractNumId="43" w15:restartNumberingAfterBreak="0">
     <w:nsid w:val="7ED0348C"/>
     <w:multiLevelType w:val="hybridMultilevel"/>
     <w:tmpl w:val="4768D0FC"/>
@@ -26922,7 +27050,7 @@
       </w:rPr>
     </w:lvl>
   </w:abstractNum>
-  <w:abstractNum w:abstractNumId="42" w15:restartNumberingAfterBreak="0">
+  <w:abstractNum w:abstractNumId="44" w15:restartNumberingAfterBreak="0">
     <w:nsid w:val="7F647DC0"/>
     <w:multiLevelType w:val="hybridMultilevel"/>
     <w:tmpl w:val="133C2492"/>
@@ -27008,141 +27136,147 @@
       </w:pPr>
     </w:lvl>
   </w:abstractNum>
-  <w:num w:numId="1" w16cid:durableId="1043938936">
+  <w:num w:numId="1">
+    <w:abstractNumId w:val="4"/>
+  </w:num>
+  <w:num w:numId="2">
+    <w:abstractNumId w:val="25"/>
+  </w:num>
+  <w:num w:numId="3">
+    <w:abstractNumId w:val="43"/>
+  </w:num>
+  <w:num w:numId="4">
+    <w:abstractNumId w:val="34"/>
+  </w:num>
+  <w:num w:numId="5">
+    <w:abstractNumId w:val="23"/>
+  </w:num>
+  <w:num w:numId="6">
+    <w:abstractNumId w:val="7"/>
+  </w:num>
+  <w:num w:numId="7">
+    <w:abstractNumId w:val="35"/>
+  </w:num>
+  <w:num w:numId="8">
+    <w:abstractNumId w:val="10"/>
+  </w:num>
+  <w:num w:numId="9">
+    <w:abstractNumId w:val="15"/>
+  </w:num>
+  <w:num w:numId="10">
+    <w:abstractNumId w:val="26"/>
+  </w:num>
+  <w:num w:numId="11">
+    <w:abstractNumId w:val="9"/>
+  </w:num>
+  <w:num w:numId="12">
+    <w:abstractNumId w:val="21"/>
+  </w:num>
+  <w:num w:numId="13">
+    <w:abstractNumId w:val="44"/>
+  </w:num>
+  <w:num w:numId="14">
+    <w:abstractNumId w:val="19"/>
+  </w:num>
+  <w:num w:numId="15">
+    <w:abstractNumId w:val="30"/>
+  </w:num>
+  <w:num w:numId="16">
+    <w:abstractNumId w:val="42"/>
+  </w:num>
+  <w:num w:numId="17">
+    <w:abstractNumId w:val="41"/>
+  </w:num>
+  <w:num w:numId="18">
+    <w:abstractNumId w:val="32"/>
+  </w:num>
+  <w:num w:numId="19">
+    <w:abstractNumId w:val="27"/>
+  </w:num>
+  <w:num w:numId="20">
+    <w:abstractNumId w:val="12"/>
+  </w:num>
+  <w:num w:numId="21">
+    <w:abstractNumId w:val="24"/>
+  </w:num>
+  <w:num w:numId="22">
+    <w:abstractNumId w:val="28"/>
+  </w:num>
+  <w:num w:numId="23">
+    <w:abstractNumId w:val="5"/>
+  </w:num>
+  <w:num w:numId="24">
+    <w:abstractNumId w:val="1"/>
+  </w:num>
+  <w:num w:numId="25">
+    <w:abstractNumId w:val="6"/>
+  </w:num>
+  <w:num w:numId="26">
+    <w:abstractNumId w:val="8"/>
+  </w:num>
+  <w:num w:numId="27">
+    <w:abstractNumId w:val="37"/>
+  </w:num>
+  <w:num w:numId="28">
+    <w:abstractNumId w:val="31"/>
+  </w:num>
+  <w:num w:numId="29">
+    <w:abstractNumId w:val="33"/>
+  </w:num>
+  <w:num w:numId="30">
+    <w:abstractNumId w:val="29"/>
+  </w:num>
+  <w:num w:numId="31">
+    <w:abstractNumId w:val="18"/>
+  </w:num>
+  <w:num w:numId="32">
     <w:abstractNumId w:val="3"/>
   </w:num>
-  <w:num w:numId="2" w16cid:durableId="1298799449">
-    <w:abstractNumId w:val="23"/>
+  <w:num w:numId="33">
+    <w:abstractNumId w:val="20"/>
   </w:num>
-  <w:num w:numId="3" w16cid:durableId="18166822">
-    <w:abstractNumId w:val="41"/>
+  <w:num w:numId="34">
+    <w:abstractNumId w:val="40"/>
   </w:num>
-  <w:num w:numId="4" w16cid:durableId="582759560">
-    <w:abstractNumId w:val="32"/>
-  </w:num>
-  <w:num w:numId="5" w16cid:durableId="1687558602">
-    <w:abstractNumId w:val="21"/>
-  </w:num>
-  <w:num w:numId="6" w16cid:durableId="309286723">
-    <w:abstractNumId w:val="6"/>
-  </w:num>
-  <w:num w:numId="7" w16cid:durableId="228152392">
-    <w:abstractNumId w:val="33"/>
-  </w:num>
-  <w:num w:numId="8" w16cid:durableId="752750039">
-    <w:abstractNumId w:val="9"/>
-  </w:num>
-  <w:num w:numId="9" w16cid:durableId="1378160018">
+  <w:num w:numId="35">
     <w:abstractNumId w:val="14"/>
   </w:num>
-  <w:num w:numId="10" w16cid:durableId="1715888073">
-    <w:abstractNumId w:val="24"/>
+  <w:num w:numId="36">
+    <w:abstractNumId w:val="13"/>
   </w:num>
-  <w:num w:numId="11" w16cid:durableId="930892184">
-    <w:abstractNumId w:val="8"/>
+  <w:num w:numId="37">
+    <w:abstractNumId w:val="38"/>
   </w:num>
-  <w:num w:numId="12" w16cid:durableId="349839133">
-    <w:abstractNumId w:val="19"/>
+  <w:num w:numId="38">
+    <w:abstractNumId w:val="2"/>
   </w:num>
-  <w:num w:numId="13" w16cid:durableId="1232422426">
-    <w:abstractNumId w:val="42"/>
+  <w:num w:numId="39">
+    <w:abstractNumId w:val="11"/>
   </w:num>
-  <w:num w:numId="14" w16cid:durableId="1473907449">
+  <w:num w:numId="40">
+    <w:abstractNumId w:val="36"/>
+  </w:num>
+  <w:num w:numId="41">
     <w:abstractNumId w:val="17"/>
   </w:num>
-  <w:num w:numId="15" w16cid:durableId="1125659828">
-    <w:abstractNumId w:val="28"/>
+  <w:num w:numId="42">
+    <w:abstractNumId w:val="22"/>
   </w:num>
-  <w:num w:numId="16" w16cid:durableId="963998363">
-    <w:abstractNumId w:val="40"/>
-  </w:num>
-  <w:num w:numId="17" w16cid:durableId="1259870652">
+  <w:num w:numId="43">
     <w:abstractNumId w:val="39"/>
   </w:num>
-  <w:num w:numId="18" w16cid:durableId="808018182">
-    <w:abstractNumId w:val="30"/>
-  </w:num>
-  <w:num w:numId="19" w16cid:durableId="1727802525">
-    <w:abstractNumId w:val="25"/>
-  </w:num>
-  <w:num w:numId="20" w16cid:durableId="871768707">
-    <w:abstractNumId w:val="11"/>
-  </w:num>
-  <w:num w:numId="21" w16cid:durableId="1694111403">
-    <w:abstractNumId w:val="22"/>
-  </w:num>
-  <w:num w:numId="22" w16cid:durableId="883517765">
-    <w:abstractNumId w:val="26"/>
-  </w:num>
-  <w:num w:numId="23" w16cid:durableId="1375042019">
-    <w:abstractNumId w:val="4"/>
-  </w:num>
-  <w:num w:numId="24" w16cid:durableId="785277903">
+  <w:num w:numId="44">
     <w:abstractNumId w:val="0"/>
   </w:num>
-  <w:num w:numId="25" w16cid:durableId="1971591424">
-    <w:abstractNumId w:val="5"/>
-  </w:num>
-  <w:num w:numId="26" w16cid:durableId="1319730576">
-    <w:abstractNumId w:val="7"/>
-  </w:num>
-  <w:num w:numId="27" w16cid:durableId="1468667849">
-    <w:abstractNumId w:val="35"/>
-  </w:num>
-  <w:num w:numId="28" w16cid:durableId="1872957258">
-    <w:abstractNumId w:val="29"/>
-  </w:num>
-  <w:num w:numId="29" w16cid:durableId="1245989540">
-    <w:abstractNumId w:val="31"/>
-  </w:num>
-  <w:num w:numId="30" w16cid:durableId="472066190">
-    <w:abstractNumId w:val="27"/>
-  </w:num>
-  <w:num w:numId="31" w16cid:durableId="1832133911">
+  <w:num w:numId="45">
     <w:abstractNumId w:val="16"/>
-  </w:num>
-  <w:num w:numId="32" w16cid:durableId="625620489">
-    <w:abstractNumId w:val="2"/>
-  </w:num>
-  <w:num w:numId="33" w16cid:durableId="1395159771">
-    <w:abstractNumId w:val="18"/>
-  </w:num>
-  <w:num w:numId="34" w16cid:durableId="231475370">
-    <w:abstractNumId w:val="38"/>
-  </w:num>
-  <w:num w:numId="35" w16cid:durableId="668095920">
-    <w:abstractNumId w:val="13"/>
-  </w:num>
-  <w:num w:numId="36" w16cid:durableId="1676764848">
-    <w:abstractNumId w:val="12"/>
-  </w:num>
-  <w:num w:numId="37" w16cid:durableId="674117908">
-    <w:abstractNumId w:val="36"/>
-  </w:num>
-  <w:num w:numId="38" w16cid:durableId="1229732846">
-    <w:abstractNumId w:val="1"/>
-  </w:num>
-  <w:num w:numId="39" w16cid:durableId="591939218">
-    <w:abstractNumId w:val="10"/>
-  </w:num>
-  <w:num w:numId="40" w16cid:durableId="1302882432">
-    <w:abstractNumId w:val="34"/>
-  </w:num>
-  <w:num w:numId="41" w16cid:durableId="814109666">
-    <w:abstractNumId w:val="15"/>
-  </w:num>
-  <w:num w:numId="42" w16cid:durableId="1915163102">
-    <w:abstractNumId w:val="20"/>
-  </w:num>
-  <w:num w:numId="43" w16cid:durableId="874659913">
-    <w:abstractNumId w:val="37"/>
   </w:num>
   <w:numIdMacAtCleanup w:val="11"/>
 </w:numbering>
 </file>
 
 <file path=word/styles.xml><?xml version="1.0" encoding="utf-8"?>
-<w:styles xmlns:mc="http://schemas.openxmlformats.org/markup-compatibility/2006" xmlns:r="http://schemas.openxmlformats.org/officeDocument/2006/relationships" xmlns:w="http://schemas.openxmlformats.org/wordprocessingml/2006/main" xmlns:w14="http://schemas.microsoft.com/office/word/2010/wordml" xmlns:w15="http://schemas.microsoft.com/office/word/2012/wordml" xmlns:w16cex="http://schemas.microsoft.com/office/word/2018/wordml/cex" xmlns:w16cid="http://schemas.microsoft.com/office/word/2016/wordml/cid" xmlns:w16="http://schemas.microsoft.com/office/word/2018/wordml" xmlns:w16sdtdh="http://schemas.microsoft.com/office/word/2020/wordml/sdtdatahash" xmlns:w16se="http://schemas.microsoft.com/office/word/2015/wordml/symex" mc:Ignorable="w14 w15 w16se w16cid w16 w16cex w16sdtdh">
+<w:styles xmlns:mc="http://schemas.openxmlformats.org/markup-compatibility/2006" xmlns:r="http://schemas.openxmlformats.org/officeDocument/2006/relationships" xmlns:w="http://schemas.openxmlformats.org/wordprocessingml/2006/main" xmlns:w14="http://schemas.microsoft.com/office/word/2010/wordml" xmlns:w15="http://schemas.microsoft.com/office/word/2012/wordml" xmlns:w16se="http://schemas.microsoft.com/office/word/2015/wordml/symex" mc:Ignorable="w14 w15 w16se">
   <w:docDefaults>
     <w:rPrDefault>
       <w:rPr>
@@ -27154,7 +27288,7 @@
     </w:rPrDefault>
     <w:pPrDefault/>
   </w:docDefaults>
-  <w:latentStyles w:defLockedState="0" w:defUIPriority="99" w:defSemiHidden="0" w:defUnhideWhenUsed="0" w:defQFormat="0" w:count="376">
+  <w:latentStyles w:defLockedState="0" w:defUIPriority="99" w:defSemiHidden="0" w:defUnhideWhenUsed="0" w:defQFormat="0" w:count="371">
     <w:lsdException w:name="Normal" w:uiPriority="0" w:qFormat="1"/>
     <w:lsdException w:name="heading 1" w:uiPriority="9" w:qFormat="1"/>
     <w:lsdException w:name="heading 2" w:semiHidden="1" w:uiPriority="9" w:unhideWhenUsed="1" w:qFormat="1"/>
@@ -27526,11 +27660,6 @@
     <w:lsdException w:name="List Table 5 Dark Accent 6" w:uiPriority="50"/>
     <w:lsdException w:name="List Table 6 Colorful Accent 6" w:uiPriority="51"/>
     <w:lsdException w:name="List Table 7 Colorful Accent 6" w:uiPriority="52"/>
-    <w:lsdException w:name="Mention" w:semiHidden="1" w:unhideWhenUsed="1"/>
-    <w:lsdException w:name="Smart Hyperlink" w:semiHidden="1" w:unhideWhenUsed="1"/>
-    <w:lsdException w:name="Hashtag" w:semiHidden="1" w:unhideWhenUsed="1"/>
-    <w:lsdException w:name="Unresolved Mention" w:semiHidden="1" w:unhideWhenUsed="1"/>
-    <w:lsdException w:name="Smart Link" w:semiHidden="1" w:unhideWhenUsed="1"/>
   </w:latentStyles>
   <w:style w:type="paragraph" w:default="1" w:styleId="Normal">
     <w:name w:val="Normal"/>
@@ -28955,7 +29084,7 @@
       </w:rPr>
     </w:tblStylePr>
   </w:style>
-  <w:style w:type="character" w:styleId="UnresolvedMention">
+  <w:style w:type="character" w:customStyle="1" w:styleId="UnresolvedMention">
     <w:name w:val="Unresolved Mention"/>
     <w:basedOn w:val="DefaultParagraphFont"/>
     <w:uiPriority w:val="99"/>
@@ -29265,6 +29394,12 @@
 </file>
 
 <file path=customXml/item1.xml><?xml version="1.0" encoding="utf-8"?>
+<p:properties xmlns:p="http://schemas.microsoft.com/office/2006/metadata/properties" xmlns:xsi="http://www.w3.org/2001/XMLSchema-instance" xmlns:pc="http://schemas.microsoft.com/office/infopath/2007/PartnerControls">
+  <documentManagement/>
+</p:properties>
+</file>
+
+<file path=customXml/item2.xml><?xml version="1.0" encoding="utf-8"?>
 <ct:contentTypeSchema xmlns:ct="http://schemas.microsoft.com/office/2006/metadata/contentType" xmlns:ma="http://schemas.microsoft.com/office/2006/metadata/properties/metaAttributes" ct:_="" ma:_="" ma:contentTypeName="Document" ma:contentTypeID="0x0101004FF9B2CC3C6EFC4BA29F04797AE2D659" ma:contentTypeVersion="7" ma:contentTypeDescription="Create a new document." ma:contentTypeScope="" ma:versionID="36345b7e56bfc20c04d8b8825deccc8d">
   <xsd:schema xmlns:xsd="http://www.w3.org/2001/XMLSchema" xmlns:xs="http://www.w3.org/2001/XMLSchema" xmlns:p="http://schemas.microsoft.com/office/2006/metadata/properties" xmlns:ns2="4b7035d1-0183-4e96-850b-ae8050a6be9b" xmlns:ns3="f00f8fd7-2b7a-4356-89dd-dbb083ac8aaa" targetNamespace="http://schemas.microsoft.com/office/2006/metadata/properties" ma:root="true" ma:fieldsID="6b91f91363def218d6a193745341fd9f" ns2:_="" ns3:_="">
     <xsd:import namespace="4b7035d1-0183-4e96-850b-ae8050a6be9b"/>
@@ -29447,7 +29582,7 @@
 </ct:contentTypeSchema>
 </file>
 
-<file path=customXml/item2.xml><?xml version="1.0" encoding="utf-8"?>
+<file path=customXml/item3.xml><?xml version="1.0" encoding="utf-8"?>
 <?mso-contentType ?>
 <FormTemplates xmlns="http://schemas.microsoft.com/sharepoint/v3/contenttype/forms">
   <Display>DocumentLibraryForm</Display>
@@ -29456,17 +29591,20 @@
 </FormTemplates>
 </file>
 
-<file path=customXml/item3.xml><?xml version="1.0" encoding="utf-8"?>
-<p:properties xmlns:p="http://schemas.microsoft.com/office/2006/metadata/properties" xmlns:xsi="http://www.w3.org/2001/XMLSchema-instance" xmlns:pc="http://schemas.microsoft.com/office/infopath/2007/PartnerControls">
-  <documentManagement/>
-</p:properties>
-</file>
-
 <file path=customXml/item4.xml><?xml version="1.0" encoding="utf-8"?>
 <b:Sources xmlns:b="http://schemas.openxmlformats.org/officeDocument/2006/bibliography" xmlns="http://schemas.openxmlformats.org/officeDocument/2006/bibliography" SelectedStyle="\APASixthEditionOfficeOnline.xsl" StyleName="APA" Version="6"/>
 </file>
 
 <file path=customXml/itemProps1.xml><?xml version="1.0" encoding="utf-8"?>
+<ds:datastoreItem xmlns:ds="http://schemas.openxmlformats.org/officeDocument/2006/customXml" ds:itemID="{0FF16A4F-D94D-4B65-9BAE-153D7E4C5FD9}">
+  <ds:schemaRefs>
+    <ds:schemaRef ds:uri="http://schemas.microsoft.com/office/2006/metadata/properties"/>
+    <ds:schemaRef ds:uri="http://schemas.microsoft.com/office/infopath/2007/PartnerControls"/>
+  </ds:schemaRefs>
+</ds:datastoreItem>
+</file>
+
+<file path=customXml/itemProps2.xml><?xml version="1.0" encoding="utf-8"?>
 <ds:datastoreItem xmlns:ds="http://schemas.openxmlformats.org/officeDocument/2006/customXml" ds:itemID="{66735757-0454-4079-8AF0-E48AAFA1EA50}">
   <ds:schemaRefs>
     <ds:schemaRef ds:uri="http://schemas.microsoft.com/office/2006/metadata/contentType"/>
@@ -29485,7 +29623,7 @@
 </ds:datastoreItem>
 </file>
 
-<file path=customXml/itemProps2.xml><?xml version="1.0" encoding="utf-8"?>
+<file path=customXml/itemProps3.xml><?xml version="1.0" encoding="utf-8"?>
 <ds:datastoreItem xmlns:ds="http://schemas.openxmlformats.org/officeDocument/2006/customXml" ds:itemID="{A6411DCC-916F-481D-9758-D8A67415E20A}">
   <ds:schemaRefs>
     <ds:schemaRef ds:uri="http://schemas.microsoft.com/sharepoint/v3/contenttype/forms"/>
@@ -29493,17 +29631,8 @@
 </ds:datastoreItem>
 </file>
 
-<file path=customXml/itemProps3.xml><?xml version="1.0" encoding="utf-8"?>
-<ds:datastoreItem xmlns:ds="http://schemas.openxmlformats.org/officeDocument/2006/customXml" ds:itemID="{0FF16A4F-D94D-4B65-9BAE-153D7E4C5FD9}">
-  <ds:schemaRefs>
-    <ds:schemaRef ds:uri="http://schemas.microsoft.com/office/2006/metadata/properties"/>
-    <ds:schemaRef ds:uri="http://schemas.microsoft.com/office/infopath/2007/PartnerControls"/>
-  </ds:schemaRefs>
-</ds:datastoreItem>
-</file>
-
 <file path=customXml/itemProps4.xml><?xml version="1.0" encoding="utf-8"?>
-<ds:datastoreItem xmlns:ds="http://schemas.openxmlformats.org/officeDocument/2006/customXml" ds:itemID="{F7FA19D7-7A14-41DE-ABCF-EA8919A70606}">
+<ds:datastoreItem xmlns:ds="http://schemas.openxmlformats.org/officeDocument/2006/customXml" ds:itemID="{F1755BEC-6353-439C-879A-B51D2D3348D6}">
   <ds:schemaRefs>
     <ds:schemaRef ds:uri="http://schemas.openxmlformats.org/officeDocument/2006/bibliography"/>
   </ds:schemaRefs>

</xml_diff>